<commit_message>
Add use cases in documentation
</commit_message>
<xml_diff>
--- a/Backlog/Dokumentacja analityczna systemu.docx
+++ b/Backlog/Dokumentacja analityczna systemu.docx
@@ -1,12 +1,12 @@
 
 <file path=word/document.xml><?xml version="1.0" encoding="utf-8"?>
-<w:document xmlns:wpc="http://schemas.microsoft.com/office/word/2010/wordprocessingCanvas" xmlns:mc="http://schemas.openxmlformats.org/markup-compatibility/2006" xmlns:o="urn:schemas-microsoft-com:office:office" xmlns:r="http://schemas.openxmlformats.org/officeDocument/2006/relationships" xmlns:m="http://schemas.openxmlformats.org/officeDocument/2006/math" xmlns:v="urn:schemas-microsoft-com:vml" xmlns:wp14="http://schemas.microsoft.com/office/word/2010/wordprocessingDrawing" xmlns:wp="http://schemas.openxmlformats.org/drawingml/2006/wordprocessingDrawing" xmlns:w10="urn:schemas-microsoft-com:office:word" xmlns:w="http://schemas.openxmlformats.org/wordprocessingml/2006/main" xmlns:w14="http://schemas.microsoft.com/office/word/2010/wordml" xmlns:wpg="http://schemas.microsoft.com/office/word/2010/wordprocessingGroup" xmlns:wpi="http://schemas.microsoft.com/office/word/2010/wordprocessingInk" xmlns:wne="http://schemas.microsoft.com/office/word/2006/wordml" xmlns:wps="http://schemas.microsoft.com/office/word/2010/wordprocessingShape" mc:Ignorable="w14 wp14">
+<w:document xmlns:ve="http://schemas.openxmlformats.org/markup-compatibility/2006" xmlns:o="urn:schemas-microsoft-com:office:office" xmlns:r="http://schemas.openxmlformats.org/officeDocument/2006/relationships" xmlns:m="http://schemas.openxmlformats.org/officeDocument/2006/math" xmlns:v="urn:schemas-microsoft-com:vml" xmlns:wp="http://schemas.openxmlformats.org/drawingml/2006/wordprocessingDrawing" xmlns:w10="urn:schemas-microsoft-com:office:word" xmlns:w="http://schemas.openxmlformats.org/wordprocessingml/2006/main" xmlns:wne="http://schemas.microsoft.com/office/word/2006/wordml">
   <w:body>
     <w:tbl>
       <w:tblPr>
         <w:tblW w:w="5000" w:type="pct"/>
         <w:jc w:val="center"/>
-        <w:tblLook w:val="04A0" w:firstRow="1" w:lastRow="0" w:firstColumn="1" w:lastColumn="0" w:noHBand="0" w:noVBand="1"/>
+        <w:tblLook w:val="04A0"/>
       </w:tblPr>
       <w:tblGrid>
         <w:gridCol w:w="9288"/>
@@ -45,7 +45,7 @@
           </w:tcPr>
           <w:p>
             <w:pPr>
-              <w:pStyle w:val="NoSpacing"/>
+              <w:pStyle w:val="Bezodstpw"/>
               <w:jc w:val="center"/>
             </w:pPr>
             <w:r>
@@ -73,7 +73,7 @@
           </w:tcPr>
           <w:p>
             <w:pPr>
-              <w:pStyle w:val="NoSpacing"/>
+              <w:pStyle w:val="Bezodstpw"/>
               <w:jc w:val="center"/>
             </w:pPr>
             <w:r>
@@ -97,7 +97,7 @@
           </w:tcPr>
           <w:p>
             <w:pPr>
-              <w:pStyle w:val="NoSpacing"/>
+              <w:pStyle w:val="Bezodstpw"/>
             </w:pPr>
           </w:p>
         </w:tc>
@@ -114,25 +114,54 @@
           </w:tcPr>
           <w:p>
             <w:pPr>
-              <w:pStyle w:val="NoSpacing"/>
+              <w:pStyle w:val="Bezodstpw"/>
               <w:jc w:val="center"/>
             </w:pPr>
             <w:r>
-              <w:t>Mateusz Ciechan – Product owner</w:t>
+              <w:t xml:space="preserve">Mateusz </w:t>
+            </w:r>
+            <w:proofErr w:type="spellStart"/>
+            <w:r>
+              <w:t>Ciechan</w:t>
+            </w:r>
+            <w:proofErr w:type="spellEnd"/>
+            <w:r>
+              <w:t xml:space="preserve"> – </w:t>
+            </w:r>
+            <w:proofErr w:type="spellStart"/>
+            <w:r>
+              <w:t>Product</w:t>
+            </w:r>
+            <w:proofErr w:type="spellEnd"/>
+            <w:r>
+              <w:t xml:space="preserve"> </w:t>
+            </w:r>
+            <w:proofErr w:type="spellStart"/>
+            <w:r>
+              <w:t>owner</w:t>
+            </w:r>
+            <w:proofErr w:type="spellEnd"/>
+          </w:p>
+          <w:p>
+            <w:pPr>
+              <w:pStyle w:val="Bezodstpw"/>
+              <w:jc w:val="center"/>
+            </w:pPr>
+            <w:r>
+              <w:t xml:space="preserve">Kamil Oleszek – </w:t>
+            </w:r>
+            <w:proofErr w:type="spellStart"/>
+            <w:r>
+              <w:t>Scrum</w:t>
+            </w:r>
+            <w:proofErr w:type="spellEnd"/>
+            <w:r>
+              <w:t xml:space="preserve"> master</w:t>
             </w:r>
           </w:p>
           <w:p>
             <w:pPr>
-              <w:pStyle w:val="NoSpacing"/>
-              <w:jc w:val="center"/>
-            </w:pPr>
-            <w:r>
-              <w:t>Kamil Oleszek – Scrum master</w:t>
-            </w:r>
-          </w:p>
-          <w:p>
-            <w:pPr>
-              <w:pStyle w:val="NoSpacing"/>
+              <w:pStyle w:val="Bezodstpw"/>
               <w:jc w:val="center"/>
             </w:pPr>
             <w:r>
@@ -141,34 +170,58 @@
           </w:p>
           <w:p>
             <w:pPr>
-              <w:pStyle w:val="NoSpacing"/>
+              <w:pStyle w:val="Bezodstpw"/>
               <w:jc w:val="center"/>
             </w:pPr>
             <w:r>
-              <w:t>Aleksander Giera – Architekt</w:t>
+              <w:t xml:space="preserve">Aleksander </w:t>
+            </w:r>
+            <w:proofErr w:type="spellStart"/>
+            <w:r>
+              <w:t>Giera</w:t>
+            </w:r>
+            <w:proofErr w:type="spellEnd"/>
+            <w:r>
+              <w:t xml:space="preserve"> – Architekt</w:t>
             </w:r>
           </w:p>
           <w:p>
             <w:pPr>
-              <w:pStyle w:val="NoSpacing"/>
+              <w:pStyle w:val="Bezodstpw"/>
               <w:jc w:val="center"/>
             </w:pPr>
             <w:r>
-              <w:t>Alicja Frankowicz – Programista/Grafik</w:t>
+              <w:t xml:space="preserve">Alicja </w:t>
+            </w:r>
+            <w:proofErr w:type="spellStart"/>
+            <w:r>
+              <w:t>Frankowicz</w:t>
+            </w:r>
+            <w:proofErr w:type="spellEnd"/>
+            <w:r>
+              <w:t xml:space="preserve"> – Programista/Grafik</w:t>
             </w:r>
           </w:p>
           <w:p>
             <w:pPr>
-              <w:pStyle w:val="NoSpacing"/>
+              <w:pStyle w:val="Bezodstpw"/>
               <w:jc w:val="center"/>
             </w:pPr>
             <w:r>
-              <w:t>Grzegorz Ryniak – Programista/Grafik</w:t>
+              <w:t xml:space="preserve">Grzegorz </w:t>
+            </w:r>
+            <w:proofErr w:type="spellStart"/>
+            <w:r>
+              <w:t>Ryniak</w:t>
+            </w:r>
+            <w:proofErr w:type="spellEnd"/>
+            <w:r>
+              <w:t xml:space="preserve"> – Programista/Grafik</w:t>
             </w:r>
           </w:p>
           <w:p>
             <w:pPr>
-              <w:pStyle w:val="NoSpacing"/>
+              <w:pStyle w:val="Bezodstpw"/>
               <w:jc w:val="center"/>
             </w:pPr>
             <w:r>
@@ -177,7 +230,7 @@
           </w:p>
           <w:p>
             <w:pPr>
-              <w:pStyle w:val="NoSpacing"/>
+              <w:pStyle w:val="Bezodstpw"/>
               <w:jc w:val="center"/>
             </w:pPr>
             <w:r>
@@ -186,7 +239,7 @@
           </w:p>
           <w:p>
             <w:pPr>
-              <w:pStyle w:val="NoSpacing"/>
+              <w:pStyle w:val="Bezodstpw"/>
               <w:jc w:val="center"/>
             </w:pPr>
             <w:r>
@@ -195,7 +248,7 @@
           </w:p>
           <w:p>
             <w:pPr>
-              <w:pStyle w:val="NoSpacing"/>
+              <w:pStyle w:val="Bezodstpw"/>
               <w:jc w:val="center"/>
             </w:pPr>
           </w:p>
@@ -213,7 +266,7 @@
           </w:tcPr>
           <w:p>
             <w:pPr>
-              <w:pStyle w:val="NoSpacing"/>
+              <w:pStyle w:val="Bezodstpw"/>
               <w:jc w:val="center"/>
             </w:pPr>
             <w:r>
@@ -229,7 +282,7 @@
       <w:tblPr>
         <w:tblpPr w:leftFromText="187" w:rightFromText="187" w:horzAnchor="margin" w:tblpXSpec="center" w:tblpYSpec="bottom"/>
         <w:tblW w:w="5000" w:type="pct"/>
-        <w:tblLook w:val="04A0" w:firstRow="1" w:lastRow="0" w:firstColumn="1" w:lastColumn="0" w:noHBand="0" w:noVBand="1"/>
+        <w:tblLook w:val="04A0"/>
       </w:tblPr>
       <w:tblGrid>
         <w:gridCol w:w="9288"/>
@@ -241,7 +294,7 @@
           </w:tcPr>
           <w:p>
             <w:pPr>
-              <w:pStyle w:val="NoSpacing"/>
+              <w:pStyle w:val="Bezodstpw"/>
             </w:pPr>
             <w:r>
               <w:t>[Wpisz tutaj streszczenie dokumentu. Streszczenie jest zazwyczaj krótkim podsumowaniem treści dokumentu. Wpisz tutaj streszczenie dokumentu. Streszczenie jest zazwyczaj krótkim podsumowaniem treści dokumentu.]</w:t>
@@ -258,7 +311,7 @@
     </w:p>
     <w:p>
       <w:pPr>
-        <w:pStyle w:val="TOC1"/>
+        <w:pStyle w:val="Spistreci1"/>
         <w:tabs>
           <w:tab w:val="left" w:pos="1100"/>
           <w:tab w:val="right" w:leader="dot" w:pos="9062"/>
@@ -281,7 +334,7 @@
       <w:hyperlink w:anchor="_Toc259470600" w:history="1">
         <w:r>
           <w:rPr>
-            <w:rStyle w:val="Hyperlink"/>
+            <w:rStyle w:val="Hipercze"/>
             <w:noProof/>
           </w:rPr>
           <w:t>1</w:t>
@@ -295,7 +348,7 @@
         </w:r>
         <w:r>
           <w:rPr>
-            <w:rStyle w:val="Hyperlink"/>
+            <w:rStyle w:val="Hipercze"/>
             <w:noProof/>
           </w:rPr>
           <w:t>Wprowadzenie</w:t>
@@ -352,7 +405,7 @@
     </w:p>
     <w:p>
       <w:pPr>
-        <w:pStyle w:val="TOC2"/>
+        <w:pStyle w:val="Spistreci2"/>
         <w:tabs>
           <w:tab w:val="left" w:pos="880"/>
           <w:tab w:val="right" w:leader="dot" w:pos="9062"/>
@@ -365,7 +418,7 @@
       <w:hyperlink w:anchor="_Toc259470601" w:history="1">
         <w:r>
           <w:rPr>
-            <w:rStyle w:val="Hyperlink"/>
+            <w:rStyle w:val="Hipercze"/>
             <w:noProof/>
           </w:rPr>
           <w:t>1.1</w:t>
@@ -379,17 +432,10 @@
         </w:r>
         <w:r>
           <w:rPr>
-            <w:rStyle w:val="Hyperlink"/>
-            <w:noProof/>
-          </w:rPr>
-          <w:t>Opis system</w:t>
-        </w:r>
-        <w:r>
-          <w:rPr>
-            <w:rStyle w:val="Hyperlink"/>
-            <w:noProof/>
-          </w:rPr>
-          <w:t>u</w:t>
+            <w:rStyle w:val="Hipercze"/>
+            <w:noProof/>
+          </w:rPr>
+          <w:t>Opis systemu</w:t>
         </w:r>
         <w:r>
           <w:rPr>
@@ -443,7 +489,7 @@
     </w:p>
     <w:p>
       <w:pPr>
-        <w:pStyle w:val="TOC2"/>
+        <w:pStyle w:val="Spistreci2"/>
         <w:tabs>
           <w:tab w:val="left" w:pos="880"/>
           <w:tab w:val="right" w:leader="dot" w:pos="9062"/>
@@ -456,14 +502,14 @@
       <w:hyperlink w:anchor="_Toc259470603" w:history="1">
         <w:r>
           <w:rPr>
-            <w:rStyle w:val="Hyperlink"/>
+            <w:rStyle w:val="Hipercze"/>
             <w:noProof/>
           </w:rPr>
           <w:t>1.</w:t>
         </w:r>
         <w:r>
           <w:rPr>
-            <w:rStyle w:val="Hyperlink"/>
+            <w:rStyle w:val="Hipercze"/>
             <w:noProof/>
           </w:rPr>
           <w:t>2</w:t>
@@ -477,24 +523,10 @@
         </w:r>
         <w:r>
           <w:rPr>
-            <w:rStyle w:val="Hyperlink"/>
-            <w:noProof/>
-          </w:rPr>
-          <w:t>Sło</w:t>
-        </w:r>
-        <w:r>
-          <w:rPr>
-            <w:rStyle w:val="Hyperlink"/>
-            <w:noProof/>
-          </w:rPr>
-          <w:t>w</w:t>
-        </w:r>
-        <w:r>
-          <w:rPr>
-            <w:rStyle w:val="Hyperlink"/>
-            <w:noProof/>
-          </w:rPr>
-          <w:t>nik</w:t>
+            <w:rStyle w:val="Hipercze"/>
+            <w:noProof/>
+          </w:rPr>
+          <w:t>Słownik</w:t>
         </w:r>
         <w:r>
           <w:rPr>
@@ -548,7 +580,7 @@
     </w:p>
     <w:p>
       <w:pPr>
-        <w:pStyle w:val="TOC1"/>
+        <w:pStyle w:val="Spistreci1"/>
         <w:tabs>
           <w:tab w:val="left" w:pos="1100"/>
           <w:tab w:val="right" w:leader="dot" w:pos="9062"/>
@@ -561,7 +593,7 @@
       <w:hyperlink w:anchor="_Toc259470604" w:history="1">
         <w:r>
           <w:rPr>
-            <w:rStyle w:val="Hyperlink"/>
+            <w:rStyle w:val="Hipercze"/>
             <w:noProof/>
           </w:rPr>
           <w:t>2</w:t>
@@ -575,7 +607,7 @@
         </w:r>
         <w:r>
           <w:rPr>
-            <w:rStyle w:val="Hyperlink"/>
+            <w:rStyle w:val="Hipercze"/>
             <w:noProof/>
           </w:rPr>
           <w:t>Wymagania funkcjonalne - przypadki użycia</w:t>
@@ -632,7 +664,7 @@
     </w:p>
     <w:p>
       <w:pPr>
-        <w:pStyle w:val="TOC2"/>
+        <w:pStyle w:val="Spistreci2"/>
         <w:tabs>
           <w:tab w:val="left" w:pos="880"/>
           <w:tab w:val="right" w:leader="dot" w:pos="9062"/>
@@ -645,7 +677,7 @@
       <w:hyperlink w:anchor="_Toc259470605" w:history="1">
         <w:r>
           <w:rPr>
-            <w:rStyle w:val="Hyperlink"/>
+            <w:rStyle w:val="Hipercze"/>
             <w:noProof/>
           </w:rPr>
           <w:t>2.1</w:t>
@@ -659,7 +691,7 @@
         </w:r>
         <w:r>
           <w:rPr>
-            <w:rStyle w:val="Hyperlink"/>
+            <w:rStyle w:val="Hipercze"/>
             <w:noProof/>
           </w:rPr>
           <w:t>PAC-MEN</w:t>
@@ -716,7 +748,7 @@
     </w:p>
     <w:p>
       <w:pPr>
-        <w:pStyle w:val="TOC1"/>
+        <w:pStyle w:val="Spistreci1"/>
         <w:tabs>
           <w:tab w:val="left" w:pos="1100"/>
           <w:tab w:val="right" w:leader="dot" w:pos="9062"/>
@@ -729,7 +761,7 @@
       <w:hyperlink w:anchor="_Toc259470606" w:history="1">
         <w:r>
           <w:rPr>
-            <w:rStyle w:val="Hyperlink"/>
+            <w:rStyle w:val="Hipercze"/>
             <w:noProof/>
           </w:rPr>
           <w:t>3</w:t>
@@ -743,7 +775,7 @@
         </w:r>
         <w:r>
           <w:rPr>
-            <w:rStyle w:val="Hyperlink"/>
+            <w:rStyle w:val="Hipercze"/>
             <w:noProof/>
           </w:rPr>
           <w:t>Wymagania niefunkcjonalne</w:t>
@@ -800,7 +832,7 @@
     </w:p>
     <w:p>
       <w:pPr>
-        <w:pStyle w:val="TOC2"/>
+        <w:pStyle w:val="Spistreci2"/>
         <w:tabs>
           <w:tab w:val="left" w:pos="880"/>
           <w:tab w:val="right" w:leader="dot" w:pos="9062"/>
@@ -813,7 +845,7 @@
       <w:hyperlink w:anchor="_Toc259470607" w:history="1">
         <w:r>
           <w:rPr>
-            <w:rStyle w:val="Hyperlink"/>
+            <w:rStyle w:val="Hipercze"/>
             <w:noProof/>
           </w:rPr>
           <w:t>3.1</w:t>
@@ -827,7 +859,7 @@
         </w:r>
         <w:r>
           <w:rPr>
-            <w:rStyle w:val="Hyperlink"/>
+            <w:rStyle w:val="Hipercze"/>
             <w:noProof/>
           </w:rPr>
           <w:t>Wymagania względem projektu</w:t>
@@ -884,7 +916,7 @@
     </w:p>
     <w:p>
       <w:pPr>
-        <w:pStyle w:val="TOC2"/>
+        <w:pStyle w:val="Spistreci2"/>
         <w:tabs>
           <w:tab w:val="left" w:pos="880"/>
           <w:tab w:val="right" w:leader="dot" w:pos="9062"/>
@@ -897,7 +929,7 @@
       <w:hyperlink w:anchor="_Toc259470608" w:history="1">
         <w:r>
           <w:rPr>
-            <w:rStyle w:val="Hyperlink"/>
+            <w:rStyle w:val="Hipercze"/>
             <w:noProof/>
           </w:rPr>
           <w:t>3.2</w:t>
@@ -911,7 +943,7 @@
         </w:r>
         <w:r>
           <w:rPr>
-            <w:rStyle w:val="Hyperlink"/>
+            <w:rStyle w:val="Hipercze"/>
             <w:noProof/>
           </w:rPr>
           <w:t>Reguły biznesowe</w:t>
@@ -968,7 +1000,7 @@
     </w:p>
     <w:p>
       <w:pPr>
-        <w:pStyle w:val="TOC2"/>
+        <w:pStyle w:val="Spistreci2"/>
         <w:tabs>
           <w:tab w:val="left" w:pos="880"/>
           <w:tab w:val="right" w:leader="dot" w:pos="9062"/>
@@ -981,7 +1013,7 @@
       <w:hyperlink w:anchor="_Toc259470609" w:history="1">
         <w:r>
           <w:rPr>
-            <w:rStyle w:val="Hyperlink"/>
+            <w:rStyle w:val="Hipercze"/>
             <w:noProof/>
           </w:rPr>
           <w:t>3.3</w:t>
@@ -995,7 +1027,7 @@
         </w:r>
         <w:r>
           <w:rPr>
-            <w:rStyle w:val="Hyperlink"/>
+            <w:rStyle w:val="Hipercze"/>
             <w:noProof/>
           </w:rPr>
           <w:t>Ograniczenia implementacji</w:t>
@@ -1052,7 +1084,7 @@
     </w:p>
     <w:p>
       <w:pPr>
-        <w:pStyle w:val="TOC2"/>
+        <w:pStyle w:val="Spistreci2"/>
         <w:tabs>
           <w:tab w:val="left" w:pos="880"/>
           <w:tab w:val="right" w:leader="dot" w:pos="9062"/>
@@ -1065,7 +1097,7 @@
       <w:hyperlink w:anchor="_Toc259470610" w:history="1">
         <w:r>
           <w:rPr>
-            <w:rStyle w:val="Hyperlink"/>
+            <w:rStyle w:val="Hipercze"/>
             <w:noProof/>
           </w:rPr>
           <w:t>3.4</w:t>
@@ -1079,7 +1111,7 @@
         </w:r>
         <w:r>
           <w:rPr>
-            <w:rStyle w:val="Hyperlink"/>
+            <w:rStyle w:val="Hipercze"/>
             <w:noProof/>
           </w:rPr>
           <w:t>Dostępność, wydajność, niezawodność</w:t>
@@ -1136,7 +1168,7 @@
     </w:p>
     <w:p>
       <w:pPr>
-        <w:pStyle w:val="TOC2"/>
+        <w:pStyle w:val="Spistreci2"/>
         <w:tabs>
           <w:tab w:val="left" w:pos="880"/>
           <w:tab w:val="right" w:leader="dot" w:pos="9062"/>
@@ -1149,7 +1181,7 @@
       <w:hyperlink w:anchor="_Toc259470612" w:history="1">
         <w:r>
           <w:rPr>
-            <w:rStyle w:val="Hyperlink"/>
+            <w:rStyle w:val="Hipercze"/>
             <w:noProof/>
           </w:rPr>
           <w:t>3.5</w:t>
@@ -1163,7 +1195,7 @@
         </w:r>
         <w:r>
           <w:rPr>
-            <w:rStyle w:val="Hyperlink"/>
+            <w:rStyle w:val="Hipercze"/>
             <w:noProof/>
           </w:rPr>
           <w:t>Dokumentacja</w:t>
@@ -1220,7 +1252,7 @@
     </w:p>
     <w:p>
       <w:pPr>
-        <w:pStyle w:val="TOC2"/>
+        <w:pStyle w:val="Spistreci2"/>
         <w:tabs>
           <w:tab w:val="left" w:pos="880"/>
           <w:tab w:val="right" w:leader="dot" w:pos="9062"/>
@@ -1233,7 +1265,7 @@
       <w:hyperlink w:anchor="_Toc259470613" w:history="1">
         <w:r>
           <w:rPr>
-            <w:rStyle w:val="Hyperlink"/>
+            <w:rStyle w:val="Hipercze"/>
             <w:noProof/>
           </w:rPr>
           <w:t>3.6</w:t>
@@ -1247,7 +1279,7 @@
         </w:r>
         <w:r>
           <w:rPr>
-            <w:rStyle w:val="Hyperlink"/>
+            <w:rStyle w:val="Hipercze"/>
             <w:noProof/>
           </w:rPr>
           <w:t>Utrzymanie systemu</w:t>
@@ -1304,7 +1336,7 @@
     </w:p>
     <w:p>
       <w:pPr>
-        <w:pStyle w:val="TOC1"/>
+        <w:pStyle w:val="Spistreci1"/>
         <w:tabs>
           <w:tab w:val="left" w:pos="1100"/>
           <w:tab w:val="right" w:leader="dot" w:pos="9062"/>
@@ -1317,7 +1349,7 @@
       <w:hyperlink w:anchor="_Toc259470614" w:history="1">
         <w:r>
           <w:rPr>
-            <w:rStyle w:val="Hyperlink"/>
+            <w:rStyle w:val="Hipercze"/>
             <w:noProof/>
           </w:rPr>
           <w:t>4</w:t>
@@ -1331,7 +1363,7 @@
         </w:r>
         <w:r>
           <w:rPr>
-            <w:rStyle w:val="Hyperlink"/>
+            <w:rStyle w:val="Hipercze"/>
             <w:noProof/>
           </w:rPr>
           <w:t>Model dziedziny</w:t>
@@ -1388,7 +1420,7 @@
     </w:p>
     <w:p>
       <w:pPr>
-        <w:pStyle w:val="TOC1"/>
+        <w:pStyle w:val="Spistreci1"/>
         <w:tabs>
           <w:tab w:val="left" w:pos="1100"/>
           <w:tab w:val="right" w:leader="dot" w:pos="9062"/>
@@ -1401,7 +1433,7 @@
       <w:hyperlink w:anchor="_Toc259470615" w:history="1">
         <w:r>
           <w:rPr>
-            <w:rStyle w:val="Hyperlink"/>
+            <w:rStyle w:val="Hipercze"/>
             <w:noProof/>
           </w:rPr>
           <w:t>5</w:t>
@@ -1415,7 +1447,7 @@
         </w:r>
         <w:r>
           <w:rPr>
-            <w:rStyle w:val="Hyperlink"/>
+            <w:rStyle w:val="Hipercze"/>
             <w:noProof/>
           </w:rPr>
           <w:t>Modele stanów obiektów dziedziny</w:t>
@@ -1472,7 +1504,7 @@
     </w:p>
     <w:p>
       <w:pPr>
-        <w:pStyle w:val="TOC1"/>
+        <w:pStyle w:val="Spistreci1"/>
         <w:tabs>
           <w:tab w:val="left" w:pos="1100"/>
           <w:tab w:val="right" w:leader="dot" w:pos="9062"/>
@@ -1485,7 +1517,7 @@
       <w:hyperlink w:anchor="_Toc259470616" w:history="1">
         <w:r>
           <w:rPr>
-            <w:rStyle w:val="Hyperlink"/>
+            <w:rStyle w:val="Hipercze"/>
             <w:noProof/>
           </w:rPr>
           <w:t>6</w:t>
@@ -1499,7 +1531,7 @@
         </w:r>
         <w:r>
           <w:rPr>
-            <w:rStyle w:val="Hyperlink"/>
+            <w:rStyle w:val="Hipercze"/>
             <w:noProof/>
           </w:rPr>
           <w:t>Problemy i ryzyka</w:t>
@@ -1573,7 +1605,7 @@
     </w:p>
     <w:p>
       <w:pPr>
-        <w:pStyle w:val="Heading1"/>
+        <w:pStyle w:val="Nagwek1"/>
       </w:pPr>
       <w:bookmarkStart w:id="0" w:name="_Toc259470600"/>
       <w:r>
@@ -1584,7 +1616,7 @@
     </w:p>
     <w:p>
       <w:pPr>
-        <w:pStyle w:val="Heading2"/>
+        <w:pStyle w:val="Nagwek2"/>
       </w:pPr>
       <w:bookmarkStart w:id="1" w:name="_Toc259470601"/>
       <w:r>
@@ -1594,12 +1626,28 @@
     </w:p>
     <w:p>
       <w:r>
-        <w:t>Celem projektu jest stworzenie multiplayerowej gry opartej na popularnej grze Pac-Man. Zasady rozgrywki w dużym stopniu są takie same jak w oryginalnej grze Pac-Man, dodatkowym elementem jest możliwość lokalnej gry dla dwóch graczy. Celem gracza jest uzyskanie większej ilości punktów od przeciwnika przed zakończeniem gry sterując Pac-Manem poprzez zbieranie punktów umieszczonych na mapie, bądź zjadanie duchów po zebraniu boosta. Zakończenie gry następuje gdy wszystkie punkty na mapie zostaną zebrane, któryś z graczy zginie od dotknięcia ducha lub gracze się ze sobą zderzą.</w:t>
-      </w:r>
-    </w:p>
-    <w:p>
-      <w:pPr>
-        <w:pStyle w:val="Heading2"/>
+        <w:t xml:space="preserve">Celem projektu jest stworzenie </w:t>
+      </w:r>
+      <w:proofErr w:type="spellStart"/>
+      <w:r>
+        <w:t>multiplayerowej</w:t>
+      </w:r>
+      <w:proofErr w:type="spellEnd"/>
+      <w:r>
+        <w:t xml:space="preserve"> gry opartej na popularnej grze Pac-Man. Zasady rozgrywki w dużym stopniu są takie same jak w oryginalnej grze Pac-Man, dodatkowym elementem jest możliwość lokalnej gry dla dwóch graczy. Celem gracza jest uzyskanie większej ilości punktów od przeciwnika przed zakończeniem gry sterując Pac-Manem poprzez zbieranie punktów umieszczonych na mapie, bądź zjadanie duchów po zebraniu </w:t>
+      </w:r>
+      <w:proofErr w:type="spellStart"/>
+      <w:r>
+        <w:t>boosta</w:t>
+      </w:r>
+      <w:proofErr w:type="spellEnd"/>
+      <w:r>
+        <w:t>. Zakończenie gry następuje gdy wszystkie punkty na mapie zostaną zebrane, któryś z graczy zginie od dotknięcia ducha lub gracze się ze sobą zderzą.</w:t>
+      </w:r>
+    </w:p>
+    <w:p>
+      <w:pPr>
+        <w:pStyle w:val="Nagwek2"/>
       </w:pPr>
       <w:bookmarkStart w:id="2" w:name="_Toc259470603"/>
       <w:r>
@@ -1613,13 +1661,23 @@
       </w:r>
     </w:p>
     <w:p>
-      <w:r>
-        <w:t>Multiplayer – opcja gry w kilka osób</w:t>
-      </w:r>
-    </w:p>
-    <w:p>
-      <w:r>
-        <w:t xml:space="preserve">Boost </w:t>
+      <w:proofErr w:type="spellStart"/>
+      <w:r>
+        <w:t>Multiplayer</w:t>
+      </w:r>
+      <w:proofErr w:type="spellEnd"/>
+      <w:r>
+        <w:t xml:space="preserve"> – opcja gry w kilka osób</w:t>
+      </w:r>
+    </w:p>
+    <w:p>
+      <w:proofErr w:type="spellStart"/>
+      <w:r>
+        <w:t>Boost</w:t>
+      </w:r>
+      <w:proofErr w:type="spellEnd"/>
+      <w:r>
+        <w:t xml:space="preserve"> </w:t>
       </w:r>
       <w:r>
         <w:t>–</w:t>
@@ -1633,7 +1691,7 @@
     </w:p>
     <w:p>
       <w:pPr>
-        <w:pStyle w:val="Heading1"/>
+        <w:pStyle w:val="Nagwek1"/>
       </w:pPr>
       <w:bookmarkStart w:id="3" w:name="_Toc259470604"/>
       <w:r>
@@ -1646,7 +1704,7 @@
     </w:p>
     <w:p>
       <w:pPr>
-        <w:pStyle w:val="Heading2"/>
+        <w:pStyle w:val="Nagwek2"/>
       </w:pPr>
       <w:r>
         <w:t>PAC-MEN</w:t>
@@ -1659,7 +1717,7 @@
           <w:lang w:eastAsia="pl-PL" w:bidi="ar-SA"/>
         </w:rPr>
         <w:drawing>
-          <wp:inline distT="0" distB="0" distL="0" distR="0" wp14:anchorId="3C99CB28" wp14:editId="73137F17">
+          <wp:inline distT="0" distB="0" distL="0" distR="0">
             <wp:extent cx="4280574" cy="2275205"/>
             <wp:effectExtent l="0" t="0" r="5715" b="0"/>
             <wp:docPr id="3" name="Picture 3"/>
@@ -1676,10 +1734,10 @@
                     </pic:cNvPicPr>
                   </pic:nvPicPr>
                   <pic:blipFill>
-                    <a:blip r:embed="rId9">
+                    <a:blip r:embed="rId8" cstate="print">
                       <a:extLst>
                         <a:ext uri="{28A0092B-C50C-407E-A947-70E740481C1C}">
-                          <a14:useLocalDpi xmlns:a14="http://schemas.microsoft.com/office/drawing/2010/main" val="0"/>
+                          <a14:useLocalDpi xmlns:a14="http://schemas.microsoft.com/office/drawing/2010/main" xmlns:wps="http://schemas.microsoft.com/office/word/2010/wordprocessingShape" xmlns:wpi="http://schemas.microsoft.com/office/word/2010/wordprocessingInk" xmlns:wpg="http://schemas.microsoft.com/office/word/2010/wordprocessingGroup" xmlns:w14="http://schemas.microsoft.com/office/word/2010/wordml" xmlns:w="http://schemas.openxmlformats.org/wordprocessingml/2006/main" xmlns:w10="urn:schemas-microsoft-com:office:word" xmlns:wp14="http://schemas.microsoft.com/office/word/2010/wordprocessingDrawing" xmlns:v="urn:schemas-microsoft-com:vml" xmlns:o="urn:schemas-microsoft-com:office:office" xmlns:mc="http://schemas.openxmlformats.org/markup-compatibility/2006" xmlns:wpc="http://schemas.microsoft.com/office/word/2010/wordprocessingCanvas" xmlns="" val="0"/>
                         </a:ext>
                       </a:extLst>
                     </a:blip>
@@ -1709,7 +1767,7 @@
     </w:p>
     <w:p>
       <w:pPr>
-        <w:pStyle w:val="Heading3"/>
+        <w:pStyle w:val="Nagwek3"/>
       </w:pPr>
       <w:r>
         <w:t>Opis przypadku użycia</w:t>
@@ -1722,7 +1780,7 @@
     </w:p>
     <w:p>
       <w:pPr>
-        <w:pStyle w:val="Heading3"/>
+        <w:pStyle w:val="Nagwek3"/>
       </w:pPr>
       <w:r>
         <w:t>Aktorzy</w:t>
@@ -1740,7 +1798,7 @@
     </w:p>
     <w:p>
       <w:pPr>
-        <w:pStyle w:val="Heading3"/>
+        <w:pStyle w:val="Nagwek3"/>
       </w:pPr>
       <w:r>
         <w:t>Poziom</w:t>
@@ -1753,7 +1811,7 @@
     </w:p>
     <w:p>
       <w:pPr>
-        <w:pStyle w:val="Heading3"/>
+        <w:pStyle w:val="Nagwek3"/>
       </w:pPr>
       <w:r>
         <w:t>Cele użytkowników</w:t>
@@ -1762,12 +1820,20 @@
     <w:p>
       <w:r>
         <w:lastRenderedPageBreak/>
-        <w:t>Rozpoczęcie i zakończenie rozgrywki w PAC-MENa dla dwóch graczy.</w:t>
-      </w:r>
-    </w:p>
-    <w:p>
-      <w:pPr>
-        <w:pStyle w:val="Heading3"/>
+        <w:t xml:space="preserve">Rozpoczęcie i zakończenie rozgrywki w </w:t>
+      </w:r>
+      <w:proofErr w:type="spellStart"/>
+      <w:r>
+        <w:t>PAC-MENa</w:t>
+      </w:r>
+      <w:proofErr w:type="spellEnd"/>
+      <w:r>
+        <w:t xml:space="preserve"> dla dwóch graczy.</w:t>
+      </w:r>
+    </w:p>
+    <w:p>
+      <w:pPr>
+        <w:pStyle w:val="Nagwek3"/>
       </w:pPr>
       <w:r>
         <w:t>Wyzwalacz</w:t>
@@ -1786,7 +1852,7 @@
     </w:p>
     <w:p>
       <w:pPr>
-        <w:pStyle w:val="Heading3"/>
+        <w:pStyle w:val="Nagwek3"/>
       </w:pPr>
       <w:r>
         <w:t>Warunki końcowe</w:t>
@@ -1814,70 +1880,1158 @@
     </w:p>
     <w:p>
       <w:pPr>
-        <w:pStyle w:val="Heading3"/>
-      </w:pPr>
-      <w:r>
-        <w:t>Scenariusz główny</w:t>
-      </w:r>
-    </w:p>
-    <w:p>
-      <w:pPr>
-        <w:pStyle w:val="ListParagraph"/>
+        <w:pStyle w:val="Nagwek3"/>
+      </w:pPr>
+      <w:r>
+        <w:t>Scenariusz</w:t>
+      </w:r>
+      <w:r>
+        <w:t>e przypadków użycia</w:t>
+      </w:r>
+    </w:p>
+    <w:p>
+      <w:pPr>
+        <w:spacing w:after="0"/>
+      </w:pPr>
+    </w:p>
+    <w:p>
+      <w:pPr>
+        <w:spacing w:after="0"/>
+        <w:rPr>
+          <w:b/>
+        </w:rPr>
+      </w:pPr>
+      <w:r>
+        <w:rPr>
+          <w:b/>
+        </w:rPr>
+        <w:t>S1. Rozpoczęcie gry</w:t>
+      </w:r>
+    </w:p>
+    <w:p>
+      <w:pPr>
+        <w:spacing w:after="0"/>
+        <w:rPr>
+          <w:u w:val="single"/>
+        </w:rPr>
+      </w:pPr>
+      <w:r>
+        <w:rPr>
+          <w:u w:val="single"/>
+        </w:rPr>
+        <w:t>1.1 Opis:</w:t>
+      </w:r>
+    </w:p>
+    <w:p>
+      <w:pPr>
+        <w:spacing w:after="0"/>
+        <w:ind w:left="0" w:firstLine="567"/>
+      </w:pPr>
+      <w:r>
+        <w:t>Rozpoczęcie nowej gry poprzez wybranie odpowiedniej opcji z menu głównego.</w:t>
+      </w:r>
+    </w:p>
+    <w:p>
+      <w:pPr>
+        <w:spacing w:after="0"/>
+        <w:ind w:left="0" w:firstLine="567"/>
+      </w:pPr>
+    </w:p>
+    <w:p>
+      <w:pPr>
+        <w:spacing w:after="0"/>
+        <w:ind w:left="0" w:firstLine="567"/>
+        <w:rPr>
+          <w:u w:val="single"/>
+        </w:rPr>
+      </w:pPr>
+      <w:r>
+        <w:rPr>
+          <w:u w:val="single"/>
+        </w:rPr>
+        <w:t>1.2. Warunki początkowe:</w:t>
+      </w:r>
+    </w:p>
+    <w:p>
+      <w:pPr>
+        <w:spacing w:after="0"/>
+        <w:ind w:left="0" w:firstLine="567"/>
+      </w:pPr>
+      <w:r>
+        <w:t>Na ekranie wyświetla się menu główne.</w:t>
+      </w:r>
+    </w:p>
+    <w:p>
+      <w:pPr>
+        <w:spacing w:after="0"/>
+        <w:ind w:left="0" w:firstLine="567"/>
+      </w:pPr>
+    </w:p>
+    <w:p>
+      <w:pPr>
+        <w:spacing w:after="0"/>
+        <w:ind w:left="0" w:firstLine="567"/>
+        <w:rPr>
+          <w:u w:val="single"/>
+        </w:rPr>
+      </w:pPr>
+      <w:r>
+        <w:rPr>
+          <w:u w:val="single"/>
+        </w:rPr>
+        <w:t>1.3. Warunki końcowe:</w:t>
+      </w:r>
+    </w:p>
+    <w:p>
+      <w:pPr>
+        <w:spacing w:after="0"/>
+      </w:pPr>
+      <w:r>
+        <w:t>Na ekranie</w:t>
+      </w:r>
+      <w:r>
+        <w:t xml:space="preserve"> zostaje</w:t>
+      </w:r>
+      <w:r>
+        <w:t xml:space="preserve"> wyświetlona plansza i rozpoczyna się przebieg gry</w:t>
+      </w:r>
+      <w:r>
+        <w:t>.</w:t>
+      </w:r>
+    </w:p>
+    <w:p>
+      <w:pPr>
+        <w:spacing w:after="0"/>
+        <w:ind w:left="0"/>
+      </w:pPr>
+    </w:p>
+    <w:p>
+      <w:pPr>
+        <w:spacing w:after="0"/>
+        <w:rPr>
+          <w:u w:val="single"/>
+        </w:rPr>
+      </w:pPr>
+      <w:r>
+        <w:rPr>
+          <w:u w:val="single"/>
+        </w:rPr>
+        <w:t>1.4. Przebieg główny:</w:t>
+      </w:r>
+    </w:p>
+    <w:p>
+      <w:pPr>
+        <w:pStyle w:val="Akapitzlist"/>
         <w:numPr>
           <w:ilvl w:val="0"/>
           <w:numId w:val="3"/>
         </w:numPr>
       </w:pPr>
       <w:r>
-        <w:t>Gracz 1 (2) wybiera opcję uruchomienia gry</w:t>
-      </w:r>
-    </w:p>
-    <w:p>
-      <w:pPr>
-        <w:pStyle w:val="ListParagraph"/>
+        <w:t>Użytkownik uruchamia grę.</w:t>
+      </w:r>
+    </w:p>
+    <w:p>
+      <w:pPr>
+        <w:pStyle w:val="Akapitzlist"/>
         <w:numPr>
           <w:ilvl w:val="0"/>
           <w:numId w:val="3"/>
         </w:numPr>
       </w:pPr>
       <w:r>
-        <w:t>Gracz 1 (2) wybiera ustawienia rozgrywki</w:t>
-      </w:r>
-    </w:p>
-    <w:p>
-      <w:pPr>
-        <w:pStyle w:val="ListParagraph"/>
+        <w:t>System wyświetla menu główne.</w:t>
+      </w:r>
+    </w:p>
+    <w:p>
+      <w:pPr>
+        <w:pStyle w:val="Akapitzlist"/>
         <w:numPr>
           <w:ilvl w:val="0"/>
           <w:numId w:val="3"/>
         </w:numPr>
       </w:pPr>
       <w:r>
-        <w:t>Obaj gracze rozpoczynają rozgrywkę</w:t>
-      </w:r>
-    </w:p>
-    <w:p>
-      <w:pPr>
-        <w:pStyle w:val="Heading3"/>
-      </w:pPr>
-      <w:r>
-        <w:t>Scenariusze alternatywne</w:t>
-      </w:r>
-    </w:p>
-    <w:p>
-      <w:r>
-        <w:t>Przed krokiem 1) użytkownicy mają możliwość wybrania opcji „Wyświetl wyniki”</w:t>
-      </w:r>
-      <w:r>
-        <w:t xml:space="preserve"> lub „Zmień sterowanie”</w:t>
+        <w:t>Użytkownik wybiera opcję „Nowa gra”.</w:t>
+      </w:r>
+    </w:p>
+    <w:p>
+      <w:pPr>
+        <w:pStyle w:val="Akapitzlist"/>
+        <w:numPr>
+          <w:ilvl w:val="0"/>
+          <w:numId w:val="3"/>
+        </w:numPr>
+      </w:pPr>
+      <w:r>
+        <w:t>Rozpoczęcie rozgrywki</w:t>
+      </w:r>
+      <w:r>
+        <w:t xml:space="preserve"> na poziomie łatwym</w:t>
       </w:r>
       <w:r>
         <w:t>.</w:t>
       </w:r>
-    </w:p>
-    <w:p>
-      <w:pPr>
-        <w:pStyle w:val="Heading3"/>
+      <w:r>
+        <w:t xml:space="preserve"> Gracze sterują Pac-menem za pomocą klawiszy:</w:t>
+      </w:r>
+    </w:p>
+    <w:tbl>
+      <w:tblPr>
+        <w:tblStyle w:val="Tabela-Siatka"/>
+        <w:tblW w:w="0" w:type="auto"/>
+        <w:jc w:val="center"/>
+        <w:tblInd w:w="567" w:type="dxa"/>
+        <w:tblLook w:val="04A0"/>
+      </w:tblPr>
+      <w:tblGrid>
+        <w:gridCol w:w="1384"/>
+        <w:gridCol w:w="1134"/>
+        <w:gridCol w:w="1134"/>
+      </w:tblGrid>
+      <w:tr>
+        <w:trPr>
+          <w:jc w:val="center"/>
+        </w:trPr>
+        <w:tc>
+          <w:tcPr>
+            <w:tcW w:w="1384" w:type="dxa"/>
+          </w:tcPr>
+          <w:p>
+            <w:pPr>
+              <w:spacing w:after="0"/>
+              <w:ind w:left="0"/>
+              <w:jc w:val="center"/>
+              <w:rPr>
+                <w:b/>
+              </w:rPr>
+            </w:pPr>
+            <w:r>
+              <w:rPr>
+                <w:b/>
+              </w:rPr>
+              <w:t>Kierunek</w:t>
+            </w:r>
+          </w:p>
+        </w:tc>
+        <w:tc>
+          <w:tcPr>
+            <w:tcW w:w="1134" w:type="dxa"/>
+          </w:tcPr>
+          <w:p>
+            <w:pPr>
+              <w:spacing w:after="0"/>
+              <w:ind w:left="0"/>
+              <w:jc w:val="center"/>
+              <w:rPr>
+                <w:b/>
+              </w:rPr>
+            </w:pPr>
+            <w:r>
+              <w:rPr>
+                <w:b/>
+              </w:rPr>
+              <w:t>Gracz 1</w:t>
+            </w:r>
+          </w:p>
+        </w:tc>
+        <w:tc>
+          <w:tcPr>
+            <w:tcW w:w="1134" w:type="dxa"/>
+          </w:tcPr>
+          <w:p>
+            <w:pPr>
+              <w:spacing w:after="0"/>
+              <w:ind w:left="0"/>
+              <w:jc w:val="center"/>
+              <w:rPr>
+                <w:b/>
+              </w:rPr>
+            </w:pPr>
+            <w:r>
+              <w:rPr>
+                <w:b/>
+              </w:rPr>
+              <w:t>Gracz 2</w:t>
+            </w:r>
+          </w:p>
+        </w:tc>
+      </w:tr>
+      <w:tr>
+        <w:trPr>
+          <w:jc w:val="center"/>
+        </w:trPr>
+        <w:tc>
+          <w:tcPr>
+            <w:tcW w:w="1384" w:type="dxa"/>
+          </w:tcPr>
+          <w:p>
+            <w:pPr>
+              <w:spacing w:after="0"/>
+              <w:ind w:left="0"/>
+              <w:jc w:val="center"/>
+            </w:pPr>
+            <w:r>
+              <w:t>Góra</w:t>
+            </w:r>
+          </w:p>
+        </w:tc>
+        <w:tc>
+          <w:tcPr>
+            <w:tcW w:w="1134" w:type="dxa"/>
+          </w:tcPr>
+          <w:p>
+            <w:pPr>
+              <w:spacing w:after="0"/>
+              <w:ind w:left="0"/>
+              <w:jc w:val="center"/>
+            </w:pPr>
+            <w:r>
+              <w:t>W</w:t>
+            </w:r>
+          </w:p>
+        </w:tc>
+        <w:tc>
+          <w:tcPr>
+            <w:tcW w:w="1134" w:type="dxa"/>
+          </w:tcPr>
+          <w:p>
+            <w:pPr>
+              <w:spacing w:after="0"/>
+              <w:ind w:left="0"/>
+              <w:jc w:val="center"/>
+            </w:pPr>
+            <w:r>
+              <w:t>I</w:t>
+            </w:r>
+          </w:p>
+        </w:tc>
+      </w:tr>
+      <w:tr>
+        <w:trPr>
+          <w:jc w:val="center"/>
+        </w:trPr>
+        <w:tc>
+          <w:tcPr>
+            <w:tcW w:w="1384" w:type="dxa"/>
+          </w:tcPr>
+          <w:p>
+            <w:pPr>
+              <w:spacing w:after="0"/>
+              <w:ind w:left="0"/>
+              <w:jc w:val="center"/>
+            </w:pPr>
+            <w:r>
+              <w:t>Dół</w:t>
+            </w:r>
+          </w:p>
+        </w:tc>
+        <w:tc>
+          <w:tcPr>
+            <w:tcW w:w="1134" w:type="dxa"/>
+          </w:tcPr>
+          <w:p>
+            <w:pPr>
+              <w:spacing w:after="0"/>
+              <w:ind w:left="0"/>
+              <w:jc w:val="center"/>
+            </w:pPr>
+            <w:r>
+              <w:t>S</w:t>
+            </w:r>
+          </w:p>
+        </w:tc>
+        <w:tc>
+          <w:tcPr>
+            <w:tcW w:w="1134" w:type="dxa"/>
+          </w:tcPr>
+          <w:p>
+            <w:pPr>
+              <w:spacing w:after="0"/>
+              <w:ind w:left="0"/>
+              <w:jc w:val="center"/>
+            </w:pPr>
+            <w:r>
+              <w:t>K</w:t>
+            </w:r>
+          </w:p>
+        </w:tc>
+      </w:tr>
+      <w:tr>
+        <w:trPr>
+          <w:jc w:val="center"/>
+        </w:trPr>
+        <w:tc>
+          <w:tcPr>
+            <w:tcW w:w="1384" w:type="dxa"/>
+          </w:tcPr>
+          <w:p>
+            <w:pPr>
+              <w:spacing w:after="0"/>
+              <w:ind w:left="0"/>
+              <w:jc w:val="center"/>
+            </w:pPr>
+            <w:r>
+              <w:t>Lewo</w:t>
+            </w:r>
+          </w:p>
+        </w:tc>
+        <w:tc>
+          <w:tcPr>
+            <w:tcW w:w="1134" w:type="dxa"/>
+          </w:tcPr>
+          <w:p>
+            <w:pPr>
+              <w:spacing w:after="0"/>
+              <w:ind w:left="0"/>
+              <w:jc w:val="center"/>
+            </w:pPr>
+            <w:r>
+              <w:t>A</w:t>
+            </w:r>
+          </w:p>
+        </w:tc>
+        <w:tc>
+          <w:tcPr>
+            <w:tcW w:w="1134" w:type="dxa"/>
+          </w:tcPr>
+          <w:p>
+            <w:pPr>
+              <w:spacing w:after="0"/>
+              <w:ind w:left="0"/>
+              <w:jc w:val="center"/>
+            </w:pPr>
+            <w:r>
+              <w:t>J</w:t>
+            </w:r>
+          </w:p>
+        </w:tc>
+      </w:tr>
+      <w:tr>
+        <w:trPr>
+          <w:jc w:val="center"/>
+        </w:trPr>
+        <w:tc>
+          <w:tcPr>
+            <w:tcW w:w="1384" w:type="dxa"/>
+          </w:tcPr>
+          <w:p>
+            <w:pPr>
+              <w:spacing w:after="0"/>
+              <w:ind w:left="0"/>
+              <w:jc w:val="center"/>
+            </w:pPr>
+            <w:r>
+              <w:t>Prawo</w:t>
+            </w:r>
+          </w:p>
+        </w:tc>
+        <w:tc>
+          <w:tcPr>
+            <w:tcW w:w="1134" w:type="dxa"/>
+          </w:tcPr>
+          <w:p>
+            <w:pPr>
+              <w:spacing w:after="0"/>
+              <w:ind w:left="0"/>
+              <w:jc w:val="center"/>
+            </w:pPr>
+            <w:r>
+              <w:t>D</w:t>
+            </w:r>
+          </w:p>
+        </w:tc>
+        <w:tc>
+          <w:tcPr>
+            <w:tcW w:w="1134" w:type="dxa"/>
+          </w:tcPr>
+          <w:p>
+            <w:pPr>
+              <w:spacing w:after="0"/>
+              <w:ind w:left="0"/>
+              <w:jc w:val="center"/>
+            </w:pPr>
+            <w:r>
+              <w:t>L</w:t>
+            </w:r>
+          </w:p>
+        </w:tc>
+      </w:tr>
+    </w:tbl>
+    <w:p>
+      <w:pPr>
+        <w:ind w:left="0"/>
+      </w:pPr>
+    </w:p>
+    <w:p>
+      <w:pPr>
+        <w:spacing w:after="0"/>
+        <w:rPr>
+          <w:u w:val="single"/>
+        </w:rPr>
+      </w:pPr>
+      <w:r>
+        <w:rPr>
+          <w:u w:val="single"/>
+        </w:rPr>
+        <w:t>1.5. Przebieg alternatywny</w:t>
+      </w:r>
+      <w:r>
+        <w:rPr>
+          <w:u w:val="single"/>
+        </w:rPr>
+        <w:t>:</w:t>
+      </w:r>
+    </w:p>
+    <w:p>
+      <w:pPr>
+        <w:spacing w:after="0"/>
+      </w:pPr>
+      <w:r>
+        <w:tab/>
+        <w:t>1.5.1 Zmiana ustawień klawiszy przed rozpoczęciem rozgrywki:</w:t>
+      </w:r>
+    </w:p>
+    <w:p>
+      <w:pPr>
+        <w:spacing w:after="0"/>
+      </w:pPr>
+      <w:r>
+        <w:tab/>
+      </w:r>
+      <w:r>
+        <w:tab/>
+        <w:t>1. Użytkownik w menu głównym wybiera przycisk „Opcje”.</w:t>
+      </w:r>
+    </w:p>
+    <w:p>
+      <w:pPr>
+        <w:spacing w:after="0"/>
+      </w:pPr>
+      <w:r>
+        <w:tab/>
+      </w:r>
+      <w:r>
+        <w:tab/>
+        <w:t>2. System wyświetla opcje gry.</w:t>
+      </w:r>
+    </w:p>
+    <w:p>
+      <w:pPr>
+        <w:spacing w:after="0"/>
+      </w:pPr>
+      <w:r>
+        <w:tab/>
+      </w:r>
+      <w:r>
+        <w:tab/>
+        <w:t>3. Użytkownik zmienia ustawienia klawiszy sterowania gracza 1 lub gracza 2.</w:t>
+      </w:r>
+    </w:p>
+    <w:p>
+      <w:pPr>
+        <w:spacing w:after="0"/>
+      </w:pPr>
+      <w:r>
+        <w:tab/>
+      </w:r>
+      <w:r>
+        <w:tab/>
+        <w:t xml:space="preserve">4. Użytkownik zapisuje wprowadzone zmiany. </w:t>
+      </w:r>
+    </w:p>
+    <w:p>
+      <w:pPr>
+        <w:spacing w:after="0"/>
+      </w:pPr>
+      <w:r>
+        <w:tab/>
+      </w:r>
+      <w:r>
+        <w:tab/>
+        <w:t>5. Użytkownik wybiera opcję „Nowa gra”.</w:t>
+      </w:r>
+    </w:p>
+    <w:p>
+      <w:pPr>
+        <w:spacing w:after="0"/>
+      </w:pPr>
+      <w:r>
+        <w:tab/>
+      </w:r>
+      <w:r>
+        <w:tab/>
+        <w:t>6. Rozpoczęcie rozgrywki.</w:t>
+      </w:r>
+    </w:p>
+    <w:p>
+      <w:pPr>
+        <w:spacing w:after="0"/>
+      </w:pPr>
+    </w:p>
+    <w:p>
+      <w:pPr>
+        <w:spacing w:after="0"/>
+      </w:pPr>
+      <w:r>
+        <w:t>1.5.2 Zmiana poziomu trudności:</w:t>
+      </w:r>
+    </w:p>
+    <w:p>
+      <w:pPr>
+        <w:spacing w:after="0"/>
+      </w:pPr>
+      <w:r>
+        <w:tab/>
+      </w:r>
+      <w:r>
+        <w:tab/>
+        <w:t>1. Użytkownik w menu głównym wybiera przycisk „Opcje”.</w:t>
+      </w:r>
+    </w:p>
+    <w:p>
+      <w:pPr>
+        <w:spacing w:after="0"/>
+      </w:pPr>
+      <w:r>
+        <w:tab/>
+      </w:r>
+      <w:r>
+        <w:tab/>
+        <w:t>2. System wyświetla opcje gry.</w:t>
+      </w:r>
+    </w:p>
+    <w:p>
+      <w:pPr>
+        <w:spacing w:after="0"/>
+      </w:pPr>
+      <w:r>
+        <w:tab/>
+      </w:r>
+      <w:r>
+        <w:tab/>
+        <w:t>3. Użytkownik zmienia poziom trudności.</w:t>
+      </w:r>
+    </w:p>
+    <w:p>
+      <w:pPr>
+        <w:spacing w:after="0"/>
+      </w:pPr>
+      <w:r>
+        <w:lastRenderedPageBreak/>
+        <w:tab/>
+      </w:r>
+      <w:r>
+        <w:tab/>
+        <w:t xml:space="preserve">4. Użytkownik zapisuje wprowadzone zmiany. </w:t>
+      </w:r>
+    </w:p>
+    <w:p>
+      <w:pPr>
+        <w:spacing w:after="0"/>
+      </w:pPr>
+      <w:r>
+        <w:tab/>
+      </w:r>
+      <w:r>
+        <w:tab/>
+        <w:t>5. Użytkownik wybiera opcję „Nowa gra”.</w:t>
+      </w:r>
+    </w:p>
+    <w:p>
+      <w:pPr>
+        <w:spacing w:after="0"/>
+      </w:pPr>
+      <w:r>
+        <w:tab/>
+      </w:r>
+      <w:r>
+        <w:tab/>
+        <w:t>6. Rozpoczęcie rozgrywki na wybranym poziomie trudności</w:t>
+      </w:r>
+    </w:p>
+    <w:p>
+      <w:pPr>
+        <w:spacing w:after="0"/>
+      </w:pPr>
+    </w:p>
+    <w:p>
+      <w:pPr>
+        <w:spacing w:after="0"/>
+        <w:rPr>
+          <w:b/>
+        </w:rPr>
+      </w:pPr>
+      <w:r>
+        <w:rPr>
+          <w:b/>
+        </w:rPr>
+        <w:t>S2. Zakończenie gry - zwycięstwo</w:t>
+      </w:r>
+    </w:p>
+    <w:p>
+      <w:pPr>
+        <w:spacing w:after="0"/>
+        <w:rPr>
+          <w:u w:val="single"/>
+        </w:rPr>
+      </w:pPr>
+      <w:r>
+        <w:rPr>
+          <w:u w:val="single"/>
+        </w:rPr>
+        <w:t>2.1 Opis</w:t>
+      </w:r>
+      <w:r>
+        <w:rPr>
+          <w:u w:val="single"/>
+        </w:rPr>
+        <w:t>:</w:t>
+      </w:r>
+    </w:p>
+    <w:p>
+      <w:pPr>
+        <w:spacing w:after="0"/>
+      </w:pPr>
+      <w:r>
+        <w:t>Zakończenie rozgrywki z powodu „zjedzenia” wszystkich punktów na planszy.</w:t>
+      </w:r>
+    </w:p>
+    <w:p>
+      <w:pPr>
+        <w:spacing w:after="0"/>
+      </w:pPr>
+    </w:p>
+    <w:p>
+      <w:pPr>
+        <w:spacing w:after="0"/>
+        <w:rPr>
+          <w:u w:val="single"/>
+        </w:rPr>
+      </w:pPr>
+      <w:r>
+        <w:rPr>
+          <w:u w:val="single"/>
+        </w:rPr>
+        <w:t>2.2</w:t>
+      </w:r>
+      <w:r>
+        <w:rPr>
+          <w:u w:val="single"/>
+        </w:rPr>
+        <w:t xml:space="preserve"> Warunki początkowe:</w:t>
+      </w:r>
+    </w:p>
+    <w:p>
+      <w:pPr>
+        <w:spacing w:after="0"/>
+      </w:pPr>
+      <w:r>
+        <w:t>Trwa przebieg gry.</w:t>
+      </w:r>
+    </w:p>
+    <w:p>
+      <w:pPr>
+        <w:spacing w:after="0"/>
+      </w:pPr>
+    </w:p>
+    <w:p>
+      <w:pPr>
+        <w:spacing w:after="0"/>
+        <w:rPr>
+          <w:u w:val="single"/>
+        </w:rPr>
+      </w:pPr>
+      <w:r>
+        <w:rPr>
+          <w:u w:val="single"/>
+        </w:rPr>
+        <w:t>2.3 Warunki końcowe:</w:t>
+      </w:r>
+    </w:p>
+    <w:p>
+      <w:pPr>
+        <w:spacing w:after="0"/>
+      </w:pPr>
+      <w:r>
+        <w:t>Wyświetlenie menu głównego.</w:t>
+      </w:r>
+    </w:p>
+    <w:p>
+      <w:pPr>
+        <w:spacing w:after="0"/>
+      </w:pPr>
+    </w:p>
+    <w:p>
+      <w:pPr>
+        <w:spacing w:after="0"/>
+        <w:rPr>
+          <w:u w:val="single"/>
+        </w:rPr>
+      </w:pPr>
+      <w:r>
+        <w:rPr>
+          <w:u w:val="single"/>
+        </w:rPr>
+        <w:t>2.4 Przebieg główny:</w:t>
+      </w:r>
+    </w:p>
+    <w:p>
+      <w:pPr>
+        <w:spacing w:after="0"/>
+      </w:pPr>
+      <w:r>
+        <w:tab/>
+      </w:r>
+      <w:r>
+        <w:tab/>
+        <w:t>1. W czasie trwania rozgrywki zostaje zebrany ostatni punkt na planszy.</w:t>
+      </w:r>
+    </w:p>
+    <w:p>
+      <w:pPr>
+        <w:spacing w:after="0"/>
+        <w:ind w:left="708" w:firstLine="708"/>
+      </w:pPr>
+      <w:r>
+        <w:t>2. Zostaje wyświetlony komunika z informacją o zwycięstwie</w:t>
+      </w:r>
+      <w:r>
+        <w:t xml:space="preserve"> gracza który zdobył                      więcej punktów</w:t>
+      </w:r>
+      <w:r>
+        <w:t>.</w:t>
+      </w:r>
+    </w:p>
+    <w:p>
+      <w:pPr>
+        <w:spacing w:after="0"/>
+      </w:pPr>
+      <w:r>
+        <w:tab/>
+      </w:r>
+      <w:r>
+        <w:tab/>
+        <w:t>3. Użytkownik zamyka komunikat.</w:t>
+      </w:r>
+    </w:p>
+    <w:p>
+      <w:pPr>
+        <w:spacing w:after="0"/>
+      </w:pPr>
+      <w:r>
+        <w:tab/>
+      </w:r>
+      <w:r>
+        <w:tab/>
+        <w:t>4. Zostaje wyświetlone menu główne.</w:t>
+      </w:r>
+    </w:p>
+    <w:p>
+      <w:pPr>
+        <w:spacing w:after="0"/>
+      </w:pPr>
+    </w:p>
+    <w:p>
+      <w:pPr>
+        <w:spacing w:after="0"/>
+        <w:rPr>
+          <w:b/>
+        </w:rPr>
+      </w:pPr>
+      <w:r>
+        <w:rPr>
+          <w:b/>
+        </w:rPr>
+        <w:t>S3. Zakończenie gry - przegrana</w:t>
+      </w:r>
+    </w:p>
+    <w:p>
+      <w:pPr>
+        <w:spacing w:after="0"/>
+        <w:rPr>
+          <w:u w:val="single"/>
+        </w:rPr>
+      </w:pPr>
+      <w:r>
+        <w:rPr>
+          <w:u w:val="single"/>
+        </w:rPr>
+        <w:t>3</w:t>
+      </w:r>
+      <w:r>
+        <w:rPr>
+          <w:u w:val="single"/>
+        </w:rPr>
+        <w:t>.1 Opis</w:t>
+      </w:r>
+      <w:r>
+        <w:rPr>
+          <w:u w:val="single"/>
+        </w:rPr>
+        <w:t>:</w:t>
+      </w:r>
+    </w:p>
+    <w:p>
+      <w:pPr>
+        <w:spacing w:after="0"/>
+      </w:pPr>
+      <w:r>
+        <w:t>Zakończenie rozgrywki z powodu „złapania” przez ducha lub dotknięcia drugiego Pac-Mana.</w:t>
+      </w:r>
+    </w:p>
+    <w:p>
+      <w:pPr>
+        <w:spacing w:after="0"/>
+      </w:pPr>
+    </w:p>
+    <w:p>
+      <w:pPr>
+        <w:spacing w:after="0"/>
+        <w:rPr>
+          <w:u w:val="single"/>
+        </w:rPr>
+      </w:pPr>
+      <w:r>
+        <w:rPr>
+          <w:u w:val="single"/>
+        </w:rPr>
+        <w:t>3</w:t>
+      </w:r>
+      <w:r>
+        <w:rPr>
+          <w:u w:val="single"/>
+        </w:rPr>
+        <w:t>.2</w:t>
+      </w:r>
+      <w:r>
+        <w:rPr>
+          <w:u w:val="single"/>
+        </w:rPr>
+        <w:t xml:space="preserve"> Warunki początkowe:</w:t>
+      </w:r>
+    </w:p>
+    <w:p>
+      <w:pPr>
+        <w:spacing w:after="0"/>
+      </w:pPr>
+      <w:r>
+        <w:t>Trwa przebieg gry.</w:t>
+      </w:r>
+    </w:p>
+    <w:p>
+      <w:pPr>
+        <w:spacing w:after="0"/>
+      </w:pPr>
+    </w:p>
+    <w:p>
+      <w:pPr>
+        <w:spacing w:after="0"/>
+        <w:rPr>
+          <w:u w:val="single"/>
+        </w:rPr>
+      </w:pPr>
+      <w:r>
+        <w:rPr>
+          <w:u w:val="single"/>
+        </w:rPr>
+        <w:t>3</w:t>
+      </w:r>
+      <w:r>
+        <w:rPr>
+          <w:u w:val="single"/>
+        </w:rPr>
+        <w:t>.3 Warunki końcowe:</w:t>
+      </w:r>
+    </w:p>
+    <w:p>
+      <w:pPr>
+        <w:spacing w:after="0"/>
+      </w:pPr>
+      <w:r>
+        <w:t>Wyświetlenie menu głównego.</w:t>
+      </w:r>
+    </w:p>
+    <w:p>
+      <w:pPr>
+        <w:spacing w:after="0"/>
+      </w:pPr>
+    </w:p>
+    <w:p>
+      <w:pPr>
+        <w:spacing w:after="0"/>
+        <w:rPr>
+          <w:u w:val="single"/>
+        </w:rPr>
+      </w:pPr>
+      <w:r>
+        <w:rPr>
+          <w:u w:val="single"/>
+        </w:rPr>
+        <w:t>3</w:t>
+      </w:r>
+      <w:r>
+        <w:rPr>
+          <w:u w:val="single"/>
+        </w:rPr>
+        <w:t>.4 Przebieg główny:</w:t>
+      </w:r>
+    </w:p>
+    <w:p>
+      <w:pPr>
+        <w:spacing w:after="0"/>
+        <w:ind w:left="1416"/>
+      </w:pPr>
+      <w:r>
+        <w:t xml:space="preserve">1. W czasie trwania rozgrywki </w:t>
+      </w:r>
+      <w:r>
+        <w:t>następuje kolizja Pac-Mana z duchem lub z drugim Pac-Manem.</w:t>
+      </w:r>
+    </w:p>
+    <w:p>
+      <w:pPr>
+        <w:spacing w:after="0"/>
+      </w:pPr>
+      <w:r>
+        <w:tab/>
+      </w:r>
+      <w:r>
+        <w:tab/>
+        <w:t xml:space="preserve">2. Zostaje wyświetlony komunika z informacją o </w:t>
+      </w:r>
+      <w:r>
+        <w:t>przegranej</w:t>
+      </w:r>
+      <w:r>
+        <w:t>.</w:t>
+      </w:r>
+    </w:p>
+    <w:p>
+      <w:pPr>
+        <w:spacing w:after="0"/>
+      </w:pPr>
+      <w:r>
+        <w:tab/>
+      </w:r>
+      <w:r>
+        <w:tab/>
+        <w:t>3. Użytkownik zamyka komunikat.</w:t>
+      </w:r>
+    </w:p>
+    <w:p>
+      <w:pPr>
+        <w:spacing w:after="0"/>
+      </w:pPr>
+      <w:r>
+        <w:tab/>
+      </w:r>
+      <w:r>
+        <w:tab/>
+        <w:t>4. Zostaje wyświetlone menu główne.</w:t>
+      </w:r>
+    </w:p>
+    <w:p>
+      <w:pPr>
+        <w:spacing w:after="0"/>
+      </w:pPr>
+    </w:p>
+    <w:p>
+      <w:pPr>
+        <w:spacing w:after="0"/>
+        <w:rPr>
+          <w:b/>
+          <w:color w:val="FF0000"/>
+        </w:rPr>
+      </w:pPr>
+      <w:r>
+        <w:rPr>
+          <w:b/>
+        </w:rPr>
+        <w:t xml:space="preserve"> S4. Przeglądanie wyników (</w:t>
+      </w:r>
+      <w:r>
+        <w:rPr>
+          <w:b/>
+          <w:color w:val="FF0000"/>
+        </w:rPr>
+        <w:t>na razie nie działa)</w:t>
+      </w:r>
+    </w:p>
+    <w:p>
+      <w:pPr>
+        <w:spacing w:after="0"/>
+        <w:rPr>
+          <w:b/>
+          <w:color w:val="FF0000"/>
+        </w:rPr>
+      </w:pPr>
+      <w:r>
+        <w:rPr>
+          <w:b/>
+        </w:rPr>
+        <w:t xml:space="preserve">S5. Przebieg gry – </w:t>
+      </w:r>
+      <w:proofErr w:type="spellStart"/>
+      <w:r>
+        <w:rPr>
+          <w:b/>
+        </w:rPr>
+        <w:t>boost</w:t>
+      </w:r>
+      <w:proofErr w:type="spellEnd"/>
+      <w:r>
+        <w:rPr>
+          <w:b/>
+        </w:rPr>
+        <w:t xml:space="preserve"> (</w:t>
+      </w:r>
+      <w:r>
+        <w:rPr>
+          <w:b/>
+          <w:color w:val="FF0000"/>
+        </w:rPr>
+        <w:t xml:space="preserve">na razie nie </w:t>
+      </w:r>
+      <w:proofErr w:type="spellStart"/>
+      <w:r>
+        <w:rPr>
+          <w:b/>
+          <w:color w:val="FF0000"/>
+        </w:rPr>
+        <w:t>działą</w:t>
+      </w:r>
+      <w:proofErr w:type="spellEnd"/>
+      <w:r>
+        <w:rPr>
+          <w:b/>
+          <w:color w:val="FF0000"/>
+        </w:rPr>
+        <w:t>)</w:t>
+      </w:r>
+    </w:p>
+    <w:p>
+      <w:pPr>
+        <w:spacing w:after="0"/>
+        <w:ind w:left="0"/>
+        <w:rPr>
+          <w:b/>
+        </w:rPr>
+      </w:pPr>
+    </w:p>
+    <w:p>
+      <w:pPr>
+        <w:spacing w:after="0"/>
+      </w:pPr>
+    </w:p>
+    <w:p>
+      <w:pPr>
+        <w:spacing w:after="0"/>
+      </w:pPr>
+    </w:p>
+    <w:p>
+      <w:pPr>
+        <w:pStyle w:val="Nagwek3"/>
       </w:pPr>
       <w:r>
         <w:t>Decyzje</w:t>
@@ -1885,12 +3039,13 @@
     </w:p>
     <w:p>
       <w:r>
+        <w:lastRenderedPageBreak/>
         <w:t>Będąc w kroku 2) użytkownik musi mieć możliwość cofnięcia decyzji uruchamiania gry.</w:t>
       </w:r>
     </w:p>
     <w:p>
       <w:pPr>
-        <w:pStyle w:val="Heading1"/>
+        <w:pStyle w:val="Nagwek1"/>
       </w:pPr>
       <w:bookmarkStart w:id="4" w:name="_Toc259470606"/>
       <w:r>
@@ -1900,7 +3055,7 @@
     </w:p>
     <w:p>
       <w:pPr>
-        <w:pStyle w:val="Heading2"/>
+        <w:pStyle w:val="Nagwek2"/>
       </w:pPr>
       <w:bookmarkStart w:id="5" w:name="_Toc259470607"/>
       <w:r>
@@ -1910,7 +3065,7 @@
     </w:p>
     <w:p>
       <w:pPr>
-        <w:pStyle w:val="Heading3"/>
+        <w:pStyle w:val="Nagwek3"/>
       </w:pPr>
       <w:r>
         <w:t>Czas realizacji</w:t>
@@ -1931,7 +3086,7 @@
     </w:p>
     <w:p>
       <w:pPr>
-        <w:pStyle w:val="Heading2"/>
+        <w:pStyle w:val="Nagwek2"/>
       </w:pPr>
       <w:bookmarkStart w:id="7" w:name="_Toc259470608"/>
       <w:r>
@@ -1941,7 +3096,7 @@
     </w:p>
     <w:p>
       <w:pPr>
-        <w:pStyle w:val="Heading3"/>
+        <w:pStyle w:val="Nagwek3"/>
       </w:pPr>
       <w:r>
         <w:t>Odpłatność</w:t>
@@ -1954,7 +3109,7 @@
     </w:p>
     <w:p>
       <w:pPr>
-        <w:pStyle w:val="Heading2"/>
+        <w:pStyle w:val="Nagwek2"/>
       </w:pPr>
       <w:bookmarkStart w:id="8" w:name="_Toc259470609"/>
       <w:r>
@@ -1964,7 +3119,7 @@
     </w:p>
     <w:p>
       <w:pPr>
-        <w:pStyle w:val="Heading3"/>
+        <w:pStyle w:val="Nagwek3"/>
       </w:pPr>
       <w:r>
         <w:t>Język</w:t>
@@ -1977,7 +3132,7 @@
     </w:p>
     <w:p>
       <w:pPr>
-        <w:pStyle w:val="Heading2"/>
+        <w:pStyle w:val="Nagwek2"/>
       </w:pPr>
       <w:bookmarkStart w:id="9" w:name="_Toc259470610"/>
       <w:r>
@@ -1990,7 +3145,7 @@
     </w:p>
     <w:p>
       <w:pPr>
-        <w:pStyle w:val="Heading3"/>
+        <w:pStyle w:val="Nagwek3"/>
       </w:pPr>
       <w:bookmarkStart w:id="10" w:name="_Toc259470611"/>
       <w:r>
@@ -2004,7 +3159,7 @@
     </w:p>
     <w:p>
       <w:pPr>
-        <w:pStyle w:val="Heading3"/>
+        <w:pStyle w:val="Nagwek3"/>
       </w:pPr>
       <w:r>
         <w:t>Niezawodność</w:t>
@@ -2017,7 +3172,7 @@
     </w:p>
     <w:p>
       <w:pPr>
-        <w:pStyle w:val="Heading3"/>
+        <w:pStyle w:val="Nagwek3"/>
       </w:pPr>
       <w:r>
         <w:t>Szybkość działania</w:t>
@@ -2037,85 +3192,133 @@
     </w:p>
     <w:p>
       <w:pPr>
-        <w:pStyle w:val="Heading2"/>
+        <w:pStyle w:val="Nagwek2"/>
       </w:pPr>
       <w:bookmarkStart w:id="11" w:name="_Toc259470612"/>
       <w:r>
+        <w:t>Dokumentacja</w:t>
+      </w:r>
+      <w:bookmarkEnd w:id="11"/>
+    </w:p>
+    <w:p>
+      <w:pPr>
+        <w:rPr>
+          <w:color w:val="FF0000"/>
+        </w:rPr>
+      </w:pPr>
+      <w:r>
+        <w:rPr>
+          <w:color w:val="FF0000"/>
+        </w:rPr>
+        <w:t>Jakie są w</w:t>
+      </w:r>
+      <w:r>
+        <w:rPr>
+          <w:color w:val="FF0000"/>
+        </w:rPr>
+        <w:t>ytyczne dla dokumentacji użytkownika, dokumentacji projektowej oraz kodu</w:t>
+      </w:r>
+      <w:r>
+        <w:rPr>
+          <w:color w:val="FF0000"/>
+        </w:rPr>
+        <w:t>?</w:t>
+      </w:r>
+    </w:p>
+    <w:p>
+      <w:pPr>
+        <w:rPr>
+          <w:color w:val="FF0000"/>
+        </w:rPr>
+      </w:pPr>
+      <w:r>
+        <w:rPr>
+          <w:color w:val="FF0000"/>
+        </w:rPr>
+        <w:t>???</w:t>
+      </w:r>
+    </w:p>
+    <w:p>
+      <w:pPr>
+        <w:pStyle w:val="Nagwek2"/>
+      </w:pPr>
+      <w:bookmarkStart w:id="12" w:name="_Toc259470613"/>
+      <w:r>
+        <w:t>Utrzymanie systemu</w:t>
+      </w:r>
+      <w:bookmarkEnd w:id="12"/>
+    </w:p>
+    <w:p>
+      <w:pPr>
+        <w:pStyle w:val="Nagwek3"/>
+      </w:pPr>
+      <w:r>
+        <w:t>Utrzymanie po finalizacji projektu</w:t>
+      </w:r>
+    </w:p>
+    <w:p>
+      <w:r>
+        <w:t>Po zakończeniu budowy i oddaniu systemu do użytku nie będzie on dalej utrzymywany i rozwijany.</w:t>
+      </w:r>
+    </w:p>
+    <w:p>
+      <w:pPr>
+        <w:pStyle w:val="Nagwek1"/>
+      </w:pPr>
+      <w:bookmarkStart w:id="13" w:name="_Toc259470614"/>
+      <w:r>
+        <w:t>Model dziedziny</w:t>
+      </w:r>
+      <w:bookmarkEnd w:id="13"/>
+    </w:p>
+    <w:p>
+      <w:pPr>
+        <w:rPr>
+          <w:color w:val="4F81BD"/>
+        </w:rPr>
+      </w:pPr>
+      <w:r>
+        <w:rPr>
+          <w:color w:val="4F81BD"/>
+        </w:rPr>
+        <w:t>[Diagram]</w:t>
+      </w:r>
+    </w:p>
+    <w:p>
+      <w:pPr>
+        <w:rPr>
+          <w:color w:val="4F81BD"/>
+        </w:rPr>
+      </w:pPr>
+      <w:r>
+        <w:rPr>
+          <w:color w:val="4F81BD"/>
+        </w:rPr>
+        <w:t xml:space="preserve">[Opis odpowiedzialności klas </w:t>
+      </w:r>
+      <w:r>
+        <w:rPr>
+          <w:color w:val="4F81BD"/>
+        </w:rPr>
+        <w:t>obiektów</w:t>
+      </w:r>
+      <w:r>
+        <w:rPr>
+          <w:color w:val="4F81BD"/>
+        </w:rPr>
+        <w:t>]</w:t>
+      </w:r>
+    </w:p>
+    <w:p>
+      <w:pPr>
+        <w:pStyle w:val="Nagwek1"/>
+      </w:pPr>
+      <w:bookmarkStart w:id="14" w:name="_Toc259470615"/>
+      <w:r>
         <w:lastRenderedPageBreak/>
-        <w:t>Dokumentacja</w:t>
-      </w:r>
-      <w:bookmarkEnd w:id="11"/>
-    </w:p>
-    <w:p>
-      <w:pPr>
-        <w:rPr>
-          <w:color w:val="FF0000"/>
-        </w:rPr>
-      </w:pPr>
-      <w:r>
-        <w:rPr>
-          <w:color w:val="FF0000"/>
-        </w:rPr>
-        <w:t>Jakie są w</w:t>
-      </w:r>
-      <w:r>
-        <w:rPr>
-          <w:color w:val="FF0000"/>
-        </w:rPr>
-        <w:t>ytyczne dla dokumentacji użytkownika, dokumentacji projektowej oraz kodu</w:t>
-      </w:r>
-      <w:r>
-        <w:rPr>
-          <w:color w:val="FF0000"/>
-        </w:rPr>
-        <w:t>?</w:t>
-      </w:r>
-    </w:p>
-    <w:p>
-      <w:pPr>
-        <w:rPr>
-          <w:color w:val="FF0000"/>
-        </w:rPr>
-      </w:pPr>
-      <w:r>
-        <w:rPr>
-          <w:color w:val="FF0000"/>
-        </w:rPr>
-        <w:t>???</w:t>
-      </w:r>
-    </w:p>
-    <w:p>
-      <w:pPr>
-        <w:pStyle w:val="Heading2"/>
-      </w:pPr>
-      <w:bookmarkStart w:id="12" w:name="_Toc259470613"/>
-      <w:r>
-        <w:t>Utrzymanie systemu</w:t>
-      </w:r>
-      <w:bookmarkEnd w:id="12"/>
-    </w:p>
-    <w:p>
-      <w:pPr>
-        <w:pStyle w:val="Heading3"/>
-      </w:pPr>
-      <w:r>
-        <w:t>Utrzymanie po finalizacji projektu</w:t>
-      </w:r>
-    </w:p>
-    <w:p>
-      <w:r>
-        <w:t>Po zakończeniu budowy i oddaniu systemu do użytku nie będzie on dalej utrzymywany i rozwijany.</w:t>
-      </w:r>
-    </w:p>
-    <w:p>
-      <w:pPr>
-        <w:pStyle w:val="Heading1"/>
-      </w:pPr>
-      <w:bookmarkStart w:id="13" w:name="_Toc259470614"/>
-      <w:r>
-        <w:t>Model dziedziny</w:t>
-      </w:r>
-      <w:bookmarkEnd w:id="13"/>
+        <w:t>Modele stanów obiektów dziedziny</w:t>
+      </w:r>
+      <w:bookmarkEnd w:id="14"/>
     </w:p>
     <w:p>
       <w:pPr>
@@ -2127,8 +3330,18 @@
         <w:rPr>
           <w:color w:val="4F81BD"/>
         </w:rPr>
-        <w:t>[Diagram]</w:t>
-      </w:r>
+        <w:t>Opcjonalne. Dla systemów, których zachowanie zależy od stanu obiektów.</w:t>
+      </w:r>
+    </w:p>
+    <w:p>
+      <w:pPr>
+        <w:pStyle w:val="Nagwek1"/>
+      </w:pPr>
+      <w:bookmarkStart w:id="15" w:name="_Toc259470616"/>
+      <w:r>
+        <w:t>Problemy i ryzyka</w:t>
+      </w:r>
+      <w:bookmarkEnd w:id="15"/>
     </w:p>
     <w:p>
       <w:pPr>
@@ -2140,74 +3353,16 @@
         <w:rPr>
           <w:color w:val="4F81BD"/>
         </w:rPr>
-        <w:t xml:space="preserve">[Opis odpowiedzialności klas </w:t>
-      </w:r>
-      <w:r>
-        <w:rPr>
-          <w:color w:val="4F81BD"/>
-        </w:rPr>
-        <w:t>obiektów</w:t>
-      </w:r>
-      <w:r>
-        <w:rPr>
-          <w:color w:val="4F81BD"/>
-        </w:rPr>
-        <w:t>]</w:t>
-      </w:r>
-    </w:p>
-    <w:p>
-      <w:pPr>
-        <w:pStyle w:val="Heading1"/>
-      </w:pPr>
-      <w:bookmarkStart w:id="14" w:name="_Toc259470615"/>
-      <w:r>
-        <w:t>Modele stanów obiektów dziedziny</w:t>
-      </w:r>
-      <w:bookmarkEnd w:id="14"/>
-    </w:p>
-    <w:p>
-      <w:pPr>
-        <w:rPr>
-          <w:color w:val="4F81BD"/>
-        </w:rPr>
-      </w:pPr>
-      <w:r>
-        <w:rPr>
-          <w:color w:val="4F81BD"/>
-        </w:rPr>
-        <w:t>Opcjonalne. Dla systemów, których zachowanie zależy od stanu obiektów.</w:t>
-      </w:r>
-    </w:p>
-    <w:p>
-      <w:pPr>
-        <w:pStyle w:val="Heading1"/>
-      </w:pPr>
-      <w:bookmarkStart w:id="15" w:name="_Toc259470616"/>
-      <w:r>
-        <w:t>Problemy i ryzyka</w:t>
-      </w:r>
-      <w:bookmarkEnd w:id="15"/>
-    </w:p>
-    <w:p>
-      <w:pPr>
-        <w:rPr>
-          <w:color w:val="4F81BD"/>
-        </w:rPr>
-      </w:pPr>
-      <w:r>
-        <w:rPr>
-          <w:color w:val="4F81BD"/>
-        </w:rPr>
         <w:t xml:space="preserve">Ryzyka są to sytuacje wpływające na projekt, które mogą zdarzyć się z prawdopodobieństwem &gt; 0 i &lt; 1. </w:t>
       </w:r>
     </w:p>
     <w:sectPr>
-      <w:headerReference w:type="even" r:id="rId10"/>
-      <w:headerReference w:type="default" r:id="rId11"/>
-      <w:footerReference w:type="even" r:id="rId12"/>
-      <w:footerReference w:type="default" r:id="rId13"/>
-      <w:headerReference w:type="first" r:id="rId14"/>
-      <w:footerReference w:type="first" r:id="rId15"/>
+      <w:headerReference w:type="even" r:id="rId9"/>
+      <w:headerReference w:type="default" r:id="rId10"/>
+      <w:footerReference w:type="even" r:id="rId11"/>
+      <w:footerReference w:type="default" r:id="rId12"/>
+      <w:headerReference w:type="first" r:id="rId13"/>
+      <w:footerReference w:type="first" r:id="rId14"/>
       <w:pgSz w:w="11906" w:h="16838"/>
       <w:pgMar w:top="1417" w:right="1417" w:bottom="1417" w:left="1417" w:header="708" w:footer="708" w:gutter="0"/>
       <w:cols w:space="708"/>
@@ -2219,7 +3374,7 @@
 </file>
 
 <file path=word/endnotes.xml><?xml version="1.0" encoding="utf-8"?>
-<w:endnotes xmlns:wpc="http://schemas.microsoft.com/office/word/2010/wordprocessingCanvas" xmlns:mc="http://schemas.openxmlformats.org/markup-compatibility/2006" xmlns:o="urn:schemas-microsoft-com:office:office" xmlns:r="http://schemas.openxmlformats.org/officeDocument/2006/relationships" xmlns:m="http://schemas.openxmlformats.org/officeDocument/2006/math" xmlns:v="urn:schemas-microsoft-com:vml" xmlns:wp14="http://schemas.microsoft.com/office/word/2010/wordprocessingDrawing" xmlns:wp="http://schemas.openxmlformats.org/drawingml/2006/wordprocessingDrawing" xmlns:w10="urn:schemas-microsoft-com:office:word" xmlns:w="http://schemas.openxmlformats.org/wordprocessingml/2006/main" xmlns:w14="http://schemas.microsoft.com/office/word/2010/wordml" xmlns:wpg="http://schemas.microsoft.com/office/word/2010/wordprocessingGroup" xmlns:wpi="http://schemas.microsoft.com/office/word/2010/wordprocessingInk" xmlns:wne="http://schemas.microsoft.com/office/word/2006/wordml" xmlns:wps="http://schemas.microsoft.com/office/word/2010/wordprocessingShape" mc:Ignorable="w14 wp14">
+<w:endnotes xmlns:ve="http://schemas.openxmlformats.org/markup-compatibility/2006" xmlns:o="urn:schemas-microsoft-com:office:office" xmlns:r="http://schemas.openxmlformats.org/officeDocument/2006/relationships" xmlns:m="http://schemas.openxmlformats.org/officeDocument/2006/math" xmlns:v="urn:schemas-microsoft-com:vml" xmlns:wp="http://schemas.openxmlformats.org/drawingml/2006/wordprocessingDrawing" xmlns:w10="urn:schemas-microsoft-com:office:word" xmlns:w="http://schemas.openxmlformats.org/wordprocessingml/2006/main" xmlns:wne="http://schemas.microsoft.com/office/word/2006/wordml">
   <w:endnote w:type="separator" w:id="-1">
     <w:p>
       <w:r>
@@ -2238,20 +3393,20 @@
 </file>
 
 <file path=word/footer1.xml><?xml version="1.0" encoding="utf-8"?>
-<w:ftr xmlns:wpc="http://schemas.microsoft.com/office/word/2010/wordprocessingCanvas" xmlns:mc="http://schemas.openxmlformats.org/markup-compatibility/2006" xmlns:o="urn:schemas-microsoft-com:office:office" xmlns:r="http://schemas.openxmlformats.org/officeDocument/2006/relationships" xmlns:m="http://schemas.openxmlformats.org/officeDocument/2006/math" xmlns:v="urn:schemas-microsoft-com:vml" xmlns:wp14="http://schemas.microsoft.com/office/word/2010/wordprocessingDrawing" xmlns:wp="http://schemas.openxmlformats.org/drawingml/2006/wordprocessingDrawing" xmlns:w10="urn:schemas-microsoft-com:office:word" xmlns:w="http://schemas.openxmlformats.org/wordprocessingml/2006/main" xmlns:w14="http://schemas.microsoft.com/office/word/2010/wordml" xmlns:wpg="http://schemas.microsoft.com/office/word/2010/wordprocessingGroup" xmlns:wpi="http://schemas.microsoft.com/office/word/2010/wordprocessingInk" xmlns:wne="http://schemas.microsoft.com/office/word/2006/wordml" xmlns:wps="http://schemas.microsoft.com/office/word/2010/wordprocessingShape" mc:Ignorable="w14 wp14">
+<w:ftr xmlns:ve="http://schemas.openxmlformats.org/markup-compatibility/2006" xmlns:o="urn:schemas-microsoft-com:office:office" xmlns:r="http://schemas.openxmlformats.org/officeDocument/2006/relationships" xmlns:m="http://schemas.openxmlformats.org/officeDocument/2006/math" xmlns:v="urn:schemas-microsoft-com:vml" xmlns:wp="http://schemas.openxmlformats.org/drawingml/2006/wordprocessingDrawing" xmlns:w10="urn:schemas-microsoft-com:office:word" xmlns:w="http://schemas.openxmlformats.org/wordprocessingml/2006/main" xmlns:wne="http://schemas.microsoft.com/office/word/2006/wordml">
   <w:p>
     <w:pPr>
-      <w:pStyle w:val="Footer"/>
+      <w:pStyle w:val="Stopka"/>
     </w:pPr>
   </w:p>
 </w:ftr>
 </file>
 
 <file path=word/footer2.xml><?xml version="1.0" encoding="utf-8"?>
-<w:ftr xmlns:wpc="http://schemas.microsoft.com/office/word/2010/wordprocessingCanvas" xmlns:mc="http://schemas.openxmlformats.org/markup-compatibility/2006" xmlns:o="urn:schemas-microsoft-com:office:office" xmlns:r="http://schemas.openxmlformats.org/officeDocument/2006/relationships" xmlns:m="http://schemas.openxmlformats.org/officeDocument/2006/math" xmlns:v="urn:schemas-microsoft-com:vml" xmlns:wp14="http://schemas.microsoft.com/office/word/2010/wordprocessingDrawing" xmlns:wp="http://schemas.openxmlformats.org/drawingml/2006/wordprocessingDrawing" xmlns:w10="urn:schemas-microsoft-com:office:word" xmlns:w="http://schemas.openxmlformats.org/wordprocessingml/2006/main" xmlns:w14="http://schemas.microsoft.com/office/word/2010/wordml" xmlns:wpg="http://schemas.microsoft.com/office/word/2010/wordprocessingGroup" xmlns:wpi="http://schemas.microsoft.com/office/word/2010/wordprocessingInk" xmlns:wne="http://schemas.microsoft.com/office/word/2006/wordml" xmlns:wps="http://schemas.microsoft.com/office/word/2010/wordprocessingShape" mc:Ignorable="w14 wp14">
+<w:ftr xmlns:ve="http://schemas.openxmlformats.org/markup-compatibility/2006" xmlns:o="urn:schemas-microsoft-com:office:office" xmlns:r="http://schemas.openxmlformats.org/officeDocument/2006/relationships" xmlns:m="http://schemas.openxmlformats.org/officeDocument/2006/math" xmlns:v="urn:schemas-microsoft-com:vml" xmlns:wp="http://schemas.openxmlformats.org/drawingml/2006/wordprocessingDrawing" xmlns:w10="urn:schemas-microsoft-com:office:word" xmlns:w="http://schemas.openxmlformats.org/wordprocessingml/2006/main" xmlns:wne="http://schemas.microsoft.com/office/word/2006/wordml">
   <w:p>
     <w:pPr>
-      <w:pStyle w:val="Footer"/>
+      <w:pStyle w:val="Stopka"/>
       <w:jc w:val="center"/>
     </w:pPr>
     <w:r>
@@ -2294,24 +3449,24 @@
   </w:p>
   <w:p>
     <w:pPr>
-      <w:pStyle w:val="Footer"/>
+      <w:pStyle w:val="Stopka"/>
     </w:pPr>
   </w:p>
 </w:ftr>
 </file>
 
 <file path=word/footer3.xml><?xml version="1.0" encoding="utf-8"?>
-<w:ftr xmlns:wpc="http://schemas.microsoft.com/office/word/2010/wordprocessingCanvas" xmlns:mc="http://schemas.openxmlformats.org/markup-compatibility/2006" xmlns:o="urn:schemas-microsoft-com:office:office" xmlns:r="http://schemas.openxmlformats.org/officeDocument/2006/relationships" xmlns:m="http://schemas.openxmlformats.org/officeDocument/2006/math" xmlns:v="urn:schemas-microsoft-com:vml" xmlns:wp14="http://schemas.microsoft.com/office/word/2010/wordprocessingDrawing" xmlns:wp="http://schemas.openxmlformats.org/drawingml/2006/wordprocessingDrawing" xmlns:w10="urn:schemas-microsoft-com:office:word" xmlns:w="http://schemas.openxmlformats.org/wordprocessingml/2006/main" xmlns:w14="http://schemas.microsoft.com/office/word/2010/wordml" xmlns:wpg="http://schemas.microsoft.com/office/word/2010/wordprocessingGroup" xmlns:wpi="http://schemas.microsoft.com/office/word/2010/wordprocessingInk" xmlns:wne="http://schemas.microsoft.com/office/word/2006/wordml" xmlns:wps="http://schemas.microsoft.com/office/word/2010/wordprocessingShape" mc:Ignorable="w14 wp14">
+<w:ftr xmlns:ve="http://schemas.openxmlformats.org/markup-compatibility/2006" xmlns:o="urn:schemas-microsoft-com:office:office" xmlns:r="http://schemas.openxmlformats.org/officeDocument/2006/relationships" xmlns:m="http://schemas.openxmlformats.org/officeDocument/2006/math" xmlns:v="urn:schemas-microsoft-com:vml" xmlns:wp="http://schemas.openxmlformats.org/drawingml/2006/wordprocessingDrawing" xmlns:w10="urn:schemas-microsoft-com:office:word" xmlns:w="http://schemas.openxmlformats.org/wordprocessingml/2006/main" xmlns:wne="http://schemas.microsoft.com/office/word/2006/wordml">
   <w:p>
     <w:pPr>
-      <w:pStyle w:val="Footer"/>
+      <w:pStyle w:val="Stopka"/>
     </w:pPr>
   </w:p>
 </w:ftr>
 </file>
 
 <file path=word/footnotes.xml><?xml version="1.0" encoding="utf-8"?>
-<w:footnotes xmlns:wpc="http://schemas.microsoft.com/office/word/2010/wordprocessingCanvas" xmlns:mc="http://schemas.openxmlformats.org/markup-compatibility/2006" xmlns:o="urn:schemas-microsoft-com:office:office" xmlns:r="http://schemas.openxmlformats.org/officeDocument/2006/relationships" xmlns:m="http://schemas.openxmlformats.org/officeDocument/2006/math" xmlns:v="urn:schemas-microsoft-com:vml" xmlns:wp14="http://schemas.microsoft.com/office/word/2010/wordprocessingDrawing" xmlns:wp="http://schemas.openxmlformats.org/drawingml/2006/wordprocessingDrawing" xmlns:w10="urn:schemas-microsoft-com:office:word" xmlns:w="http://schemas.openxmlformats.org/wordprocessingml/2006/main" xmlns:w14="http://schemas.microsoft.com/office/word/2010/wordml" xmlns:wpg="http://schemas.microsoft.com/office/word/2010/wordprocessingGroup" xmlns:wpi="http://schemas.microsoft.com/office/word/2010/wordprocessingInk" xmlns:wne="http://schemas.microsoft.com/office/word/2006/wordml" xmlns:wps="http://schemas.microsoft.com/office/word/2010/wordprocessingShape" mc:Ignorable="w14 wp14">
+<w:footnotes xmlns:ve="http://schemas.openxmlformats.org/markup-compatibility/2006" xmlns:o="urn:schemas-microsoft-com:office:office" xmlns:r="http://schemas.openxmlformats.org/officeDocument/2006/relationships" xmlns:m="http://schemas.openxmlformats.org/officeDocument/2006/math" xmlns:v="urn:schemas-microsoft-com:vml" xmlns:wp="http://schemas.openxmlformats.org/drawingml/2006/wordprocessingDrawing" xmlns:w10="urn:schemas-microsoft-com:office:word" xmlns:w="http://schemas.openxmlformats.org/wordprocessingml/2006/main" xmlns:wne="http://schemas.microsoft.com/office/word/2006/wordml">
   <w:footnote w:type="separator" w:id="-1">
     <w:p>
       <w:r>
@@ -2330,38 +3485,151 @@
 </file>
 
 <file path=word/header1.xml><?xml version="1.0" encoding="utf-8"?>
-<w:hdr xmlns:wpc="http://schemas.microsoft.com/office/word/2010/wordprocessingCanvas" xmlns:mc="http://schemas.openxmlformats.org/markup-compatibility/2006" xmlns:o="urn:schemas-microsoft-com:office:office" xmlns:r="http://schemas.openxmlformats.org/officeDocument/2006/relationships" xmlns:m="http://schemas.openxmlformats.org/officeDocument/2006/math" xmlns:v="urn:schemas-microsoft-com:vml" xmlns:wp14="http://schemas.microsoft.com/office/word/2010/wordprocessingDrawing" xmlns:wp="http://schemas.openxmlformats.org/drawingml/2006/wordprocessingDrawing" xmlns:w10="urn:schemas-microsoft-com:office:word" xmlns:w="http://schemas.openxmlformats.org/wordprocessingml/2006/main" xmlns:w14="http://schemas.microsoft.com/office/word/2010/wordml" xmlns:wpg="http://schemas.microsoft.com/office/word/2010/wordprocessingGroup" xmlns:wpi="http://schemas.microsoft.com/office/word/2010/wordprocessingInk" xmlns:wne="http://schemas.microsoft.com/office/word/2006/wordml" xmlns:wps="http://schemas.microsoft.com/office/word/2010/wordprocessingShape" mc:Ignorable="w14 wp14">
+<w:hdr xmlns:ve="http://schemas.openxmlformats.org/markup-compatibility/2006" xmlns:o="urn:schemas-microsoft-com:office:office" xmlns:r="http://schemas.openxmlformats.org/officeDocument/2006/relationships" xmlns:m="http://schemas.openxmlformats.org/officeDocument/2006/math" xmlns:v="urn:schemas-microsoft-com:vml" xmlns:wp="http://schemas.openxmlformats.org/drawingml/2006/wordprocessingDrawing" xmlns:w10="urn:schemas-microsoft-com:office:word" xmlns:w="http://schemas.openxmlformats.org/wordprocessingml/2006/main" xmlns:wne="http://schemas.microsoft.com/office/word/2006/wordml">
   <w:p>
     <w:pPr>
-      <w:pStyle w:val="Header"/>
+      <w:pStyle w:val="Nagwek"/>
     </w:pPr>
   </w:p>
 </w:hdr>
 </file>
 
 <file path=word/header2.xml><?xml version="1.0" encoding="utf-8"?>
-<w:hdr xmlns:wpc="http://schemas.microsoft.com/office/word/2010/wordprocessingCanvas" xmlns:mc="http://schemas.openxmlformats.org/markup-compatibility/2006" xmlns:o="urn:schemas-microsoft-com:office:office" xmlns:r="http://schemas.openxmlformats.org/officeDocument/2006/relationships" xmlns:m="http://schemas.openxmlformats.org/officeDocument/2006/math" xmlns:v="urn:schemas-microsoft-com:vml" xmlns:wp14="http://schemas.microsoft.com/office/word/2010/wordprocessingDrawing" xmlns:wp="http://schemas.openxmlformats.org/drawingml/2006/wordprocessingDrawing" xmlns:w10="urn:schemas-microsoft-com:office:word" xmlns:w="http://schemas.openxmlformats.org/wordprocessingml/2006/main" xmlns:w14="http://schemas.microsoft.com/office/word/2010/wordml" xmlns:wpg="http://schemas.microsoft.com/office/word/2010/wordprocessingGroup" xmlns:wpi="http://schemas.microsoft.com/office/word/2010/wordprocessingInk" xmlns:wne="http://schemas.microsoft.com/office/word/2006/wordml" xmlns:wps="http://schemas.microsoft.com/office/word/2010/wordprocessingShape" mc:Ignorable="w14 wp14">
+<w:hdr xmlns:ve="http://schemas.openxmlformats.org/markup-compatibility/2006" xmlns:o="urn:schemas-microsoft-com:office:office" xmlns:r="http://schemas.openxmlformats.org/officeDocument/2006/relationships" xmlns:m="http://schemas.openxmlformats.org/officeDocument/2006/math" xmlns:v="urn:schemas-microsoft-com:vml" xmlns:wp="http://schemas.openxmlformats.org/drawingml/2006/wordprocessingDrawing" xmlns:w10="urn:schemas-microsoft-com:office:word" xmlns:w="http://schemas.openxmlformats.org/wordprocessingml/2006/main" xmlns:wne="http://schemas.microsoft.com/office/word/2006/wordml">
   <w:p>
     <w:pPr>
-      <w:pStyle w:val="Header"/>
+      <w:pStyle w:val="Nagwek"/>
     </w:pPr>
   </w:p>
 </w:hdr>
 </file>
 
 <file path=word/header3.xml><?xml version="1.0" encoding="utf-8"?>
-<w:hdr xmlns:wpc="http://schemas.microsoft.com/office/word/2010/wordprocessingCanvas" xmlns:mc="http://schemas.openxmlformats.org/markup-compatibility/2006" xmlns:o="urn:schemas-microsoft-com:office:office" xmlns:r="http://schemas.openxmlformats.org/officeDocument/2006/relationships" xmlns:m="http://schemas.openxmlformats.org/officeDocument/2006/math" xmlns:v="urn:schemas-microsoft-com:vml" xmlns:wp14="http://schemas.microsoft.com/office/word/2010/wordprocessingDrawing" xmlns:wp="http://schemas.openxmlformats.org/drawingml/2006/wordprocessingDrawing" xmlns:w10="urn:schemas-microsoft-com:office:word" xmlns:w="http://schemas.openxmlformats.org/wordprocessingml/2006/main" xmlns:w14="http://schemas.microsoft.com/office/word/2010/wordml" xmlns:wpg="http://schemas.microsoft.com/office/word/2010/wordprocessingGroup" xmlns:wpi="http://schemas.microsoft.com/office/word/2010/wordprocessingInk" xmlns:wne="http://schemas.microsoft.com/office/word/2006/wordml" xmlns:wps="http://schemas.microsoft.com/office/word/2010/wordprocessingShape" mc:Ignorable="w14 wp14">
+<w:hdr xmlns:ve="http://schemas.openxmlformats.org/markup-compatibility/2006" xmlns:o="urn:schemas-microsoft-com:office:office" xmlns:r="http://schemas.openxmlformats.org/officeDocument/2006/relationships" xmlns:m="http://schemas.openxmlformats.org/officeDocument/2006/math" xmlns:v="urn:schemas-microsoft-com:vml" xmlns:wp="http://schemas.openxmlformats.org/drawingml/2006/wordprocessingDrawing" xmlns:w10="urn:schemas-microsoft-com:office:word" xmlns:w="http://schemas.openxmlformats.org/wordprocessingml/2006/main" xmlns:wne="http://schemas.microsoft.com/office/word/2006/wordml">
   <w:p>
     <w:pPr>
-      <w:pStyle w:val="Header"/>
+      <w:pStyle w:val="Nagwek"/>
     </w:pPr>
   </w:p>
 </w:hdr>
 </file>
 
 <file path=word/numbering.xml><?xml version="1.0" encoding="utf-8"?>
-<w:numbering xmlns:wpc="http://schemas.microsoft.com/office/word/2010/wordprocessingCanvas" xmlns:mc="http://schemas.openxmlformats.org/markup-compatibility/2006" xmlns:o="urn:schemas-microsoft-com:office:office" xmlns:r="http://schemas.openxmlformats.org/officeDocument/2006/relationships" xmlns:m="http://schemas.openxmlformats.org/officeDocument/2006/math" xmlns:v="urn:schemas-microsoft-com:vml" xmlns:wp14="http://schemas.microsoft.com/office/word/2010/wordprocessingDrawing" xmlns:wp="http://schemas.openxmlformats.org/drawingml/2006/wordprocessingDrawing" xmlns:w10="urn:schemas-microsoft-com:office:word" xmlns:w="http://schemas.openxmlformats.org/wordprocessingml/2006/main" xmlns:w14="http://schemas.microsoft.com/office/word/2010/wordml" xmlns:wpg="http://schemas.microsoft.com/office/word/2010/wordprocessingGroup" xmlns:wpi="http://schemas.microsoft.com/office/word/2010/wordprocessingInk" xmlns:wne="http://schemas.microsoft.com/office/word/2006/wordml" xmlns:wps="http://schemas.microsoft.com/office/word/2010/wordprocessingShape" mc:Ignorable="w14 wp14">
+<w:numbering xmlns:ve="http://schemas.openxmlformats.org/markup-compatibility/2006" xmlns:o="urn:schemas-microsoft-com:office:office" xmlns:r="http://schemas.openxmlformats.org/officeDocument/2006/relationships" xmlns:m="http://schemas.openxmlformats.org/officeDocument/2006/math" xmlns:v="urn:schemas-microsoft-com:vml" xmlns:wp="http://schemas.openxmlformats.org/drawingml/2006/wordprocessingDrawing" xmlns:w10="urn:schemas-microsoft-com:office:word" xmlns:w="http://schemas.openxmlformats.org/wordprocessingml/2006/main" xmlns:wne="http://schemas.microsoft.com/office/word/2006/wordml">
   <w:abstractNum w:abstractNumId="0">
+    <w:nsid w:val="0FF90987"/>
+    <w:multiLevelType w:val="hybridMultilevel"/>
+    <w:tmpl w:val="432426BA"/>
+    <w:lvl w:ilvl="0" w:tplc="04150001">
+      <w:start w:val="1"/>
+      <w:numFmt w:val="bullet"/>
+      <w:lvlText w:val=""/>
+      <w:lvlJc w:val="left"/>
+      <w:pPr>
+        <w:ind w:left="1287" w:hanging="360"/>
+      </w:pPr>
+      <w:rPr>
+        <w:rFonts w:ascii="Symbol" w:hAnsi="Symbol" w:hint="default"/>
+      </w:rPr>
+    </w:lvl>
+    <w:lvl w:ilvl="1" w:tplc="04150003" w:tentative="1">
+      <w:start w:val="1"/>
+      <w:numFmt w:val="bullet"/>
+      <w:lvlText w:val="o"/>
+      <w:lvlJc w:val="left"/>
+      <w:pPr>
+        <w:ind w:left="2007" w:hanging="360"/>
+      </w:pPr>
+      <w:rPr>
+        <w:rFonts w:ascii="Courier New" w:hAnsi="Courier New" w:cs="Courier New" w:hint="default"/>
+      </w:rPr>
+    </w:lvl>
+    <w:lvl w:ilvl="2" w:tplc="04150005" w:tentative="1">
+      <w:start w:val="1"/>
+      <w:numFmt w:val="bullet"/>
+      <w:lvlText w:val=""/>
+      <w:lvlJc w:val="left"/>
+      <w:pPr>
+        <w:ind w:left="2727" w:hanging="360"/>
+      </w:pPr>
+      <w:rPr>
+        <w:rFonts w:ascii="Wingdings" w:hAnsi="Wingdings" w:hint="default"/>
+      </w:rPr>
+    </w:lvl>
+    <w:lvl w:ilvl="3" w:tplc="04150001" w:tentative="1">
+      <w:start w:val="1"/>
+      <w:numFmt w:val="bullet"/>
+      <w:lvlText w:val=""/>
+      <w:lvlJc w:val="left"/>
+      <w:pPr>
+        <w:ind w:left="3447" w:hanging="360"/>
+      </w:pPr>
+      <w:rPr>
+        <w:rFonts w:ascii="Symbol" w:hAnsi="Symbol" w:hint="default"/>
+      </w:rPr>
+    </w:lvl>
+    <w:lvl w:ilvl="4" w:tplc="04150003" w:tentative="1">
+      <w:start w:val="1"/>
+      <w:numFmt w:val="bullet"/>
+      <w:lvlText w:val="o"/>
+      <w:lvlJc w:val="left"/>
+      <w:pPr>
+        <w:ind w:left="4167" w:hanging="360"/>
+      </w:pPr>
+      <w:rPr>
+        <w:rFonts w:ascii="Courier New" w:hAnsi="Courier New" w:cs="Courier New" w:hint="default"/>
+      </w:rPr>
+    </w:lvl>
+    <w:lvl w:ilvl="5" w:tplc="04150005" w:tentative="1">
+      <w:start w:val="1"/>
+      <w:numFmt w:val="bullet"/>
+      <w:lvlText w:val=""/>
+      <w:lvlJc w:val="left"/>
+      <w:pPr>
+        <w:ind w:left="4887" w:hanging="360"/>
+      </w:pPr>
+      <w:rPr>
+        <w:rFonts w:ascii="Wingdings" w:hAnsi="Wingdings" w:hint="default"/>
+      </w:rPr>
+    </w:lvl>
+    <w:lvl w:ilvl="6" w:tplc="04150001" w:tentative="1">
+      <w:start w:val="1"/>
+      <w:numFmt w:val="bullet"/>
+      <w:lvlText w:val=""/>
+      <w:lvlJc w:val="left"/>
+      <w:pPr>
+        <w:ind w:left="5607" w:hanging="360"/>
+      </w:pPr>
+      <w:rPr>
+        <w:rFonts w:ascii="Symbol" w:hAnsi="Symbol" w:hint="default"/>
+      </w:rPr>
+    </w:lvl>
+    <w:lvl w:ilvl="7" w:tplc="04150003" w:tentative="1">
+      <w:start w:val="1"/>
+      <w:numFmt w:val="bullet"/>
+      <w:lvlText w:val="o"/>
+      <w:lvlJc w:val="left"/>
+      <w:pPr>
+        <w:ind w:left="6327" w:hanging="360"/>
+      </w:pPr>
+      <w:rPr>
+        <w:rFonts w:ascii="Courier New" w:hAnsi="Courier New" w:cs="Courier New" w:hint="default"/>
+      </w:rPr>
+    </w:lvl>
+    <w:lvl w:ilvl="8" w:tplc="04150005" w:tentative="1">
+      <w:start w:val="1"/>
+      <w:numFmt w:val="bullet"/>
+      <w:lvlText w:val=""/>
+      <w:lvlJc w:val="left"/>
+      <w:pPr>
+        <w:ind w:left="7047" w:hanging="360"/>
+      </w:pPr>
+      <w:rPr>
+        <w:rFonts w:ascii="Wingdings" w:hAnsi="Wingdings" w:hint="default"/>
+      </w:rPr>
+    </w:lvl>
+  </w:abstractNum>
+  <w:abstractNum w:abstractNumId="1">
     <w:nsid w:val="1584277E"/>
     <w:multiLevelType w:val="hybridMultilevel"/>
     <w:tmpl w:val="7B948320"/>
@@ -2450,14 +3718,14 @@
       </w:pPr>
     </w:lvl>
   </w:abstractNum>
-  <w:abstractNum w:abstractNumId="1">
+  <w:abstractNum w:abstractNumId="2">
     <w:nsid w:val="175B255A"/>
     <w:multiLevelType w:val="multilevel"/>
     <w:tmpl w:val="04150025"/>
     <w:lvl w:ilvl="0">
       <w:start w:val="1"/>
       <w:numFmt w:val="decimal"/>
-      <w:pStyle w:val="Heading1"/>
+      <w:pStyle w:val="Nagwek1"/>
       <w:lvlText w:val="%1"/>
       <w:lvlJc w:val="left"/>
       <w:pPr>
@@ -2467,7 +3735,7 @@
     <w:lvl w:ilvl="1">
       <w:start w:val="1"/>
       <w:numFmt w:val="decimal"/>
-      <w:pStyle w:val="Heading2"/>
+      <w:pStyle w:val="Nagwek2"/>
       <w:lvlText w:val="%1.%2"/>
       <w:lvlJc w:val="left"/>
       <w:pPr>
@@ -2477,7 +3745,7 @@
     <w:lvl w:ilvl="2">
       <w:start w:val="1"/>
       <w:numFmt w:val="decimal"/>
-      <w:pStyle w:val="Heading3"/>
+      <w:pStyle w:val="Nagwek3"/>
       <w:lvlText w:val="%1.%2.%3"/>
       <w:lvlJc w:val="left"/>
       <w:pPr>
@@ -2487,7 +3755,7 @@
     <w:lvl w:ilvl="3">
       <w:start w:val="1"/>
       <w:numFmt w:val="decimal"/>
-      <w:pStyle w:val="Heading4"/>
+      <w:pStyle w:val="Nagwek4"/>
       <w:lvlText w:val="%1.%2.%3.%4"/>
       <w:lvlJc w:val="left"/>
       <w:pPr>
@@ -2497,7 +3765,7 @@
     <w:lvl w:ilvl="4">
       <w:start w:val="1"/>
       <w:numFmt w:val="decimal"/>
-      <w:pStyle w:val="Heading5"/>
+      <w:pStyle w:val="Nagwek5"/>
       <w:lvlText w:val="%1.%2.%3.%4.%5"/>
       <w:lvlJc w:val="left"/>
       <w:pPr>
@@ -2507,7 +3775,7 @@
     <w:lvl w:ilvl="5">
       <w:start w:val="1"/>
       <w:numFmt w:val="decimal"/>
-      <w:pStyle w:val="Heading6"/>
+      <w:pStyle w:val="Nagwek6"/>
       <w:lvlText w:val="%1.%2.%3.%4.%5.%6"/>
       <w:lvlJc w:val="left"/>
       <w:pPr>
@@ -2517,7 +3785,7 @@
     <w:lvl w:ilvl="6">
       <w:start w:val="1"/>
       <w:numFmt w:val="decimal"/>
-      <w:pStyle w:val="Heading7"/>
+      <w:pStyle w:val="Nagwek7"/>
       <w:lvlText w:val="%1.%2.%3.%4.%5.%6.%7"/>
       <w:lvlJc w:val="left"/>
       <w:pPr>
@@ -2527,7 +3795,7 @@
     <w:lvl w:ilvl="7">
       <w:start w:val="1"/>
       <w:numFmt w:val="decimal"/>
-      <w:pStyle w:val="Heading8"/>
+      <w:pStyle w:val="Nagwek8"/>
       <w:lvlText w:val="%1.%2.%3.%4.%5.%6.%7.%8"/>
       <w:lvlJc w:val="left"/>
       <w:pPr>
@@ -2537,7 +3805,7 @@
     <w:lvl w:ilvl="8">
       <w:start w:val="1"/>
       <w:numFmt w:val="decimal"/>
-      <w:pStyle w:val="Heading9"/>
+      <w:pStyle w:val="Nagwek9"/>
       <w:lvlText w:val="%1.%2.%3.%4.%5.%6.%7.%8.%9"/>
       <w:lvlJc w:val="left"/>
       <w:pPr>
@@ -2545,7 +3813,7 @@
       </w:pPr>
     </w:lvl>
   </w:abstractNum>
-  <w:abstractNum w:abstractNumId="2">
+  <w:abstractNum w:abstractNumId="3">
     <w:nsid w:val="66D95C1B"/>
     <w:multiLevelType w:val="hybridMultilevel"/>
     <w:tmpl w:val="8138B8CC"/>
@@ -2659,19 +3927,22 @@
     </w:lvl>
   </w:abstractNum>
   <w:num w:numId="1">
+    <w:abstractNumId w:val="2"/>
+  </w:num>
+  <w:num w:numId="2">
+    <w:abstractNumId w:val="3"/>
+  </w:num>
+  <w:num w:numId="3">
     <w:abstractNumId w:val="1"/>
   </w:num>
-  <w:num w:numId="2">
-    <w:abstractNumId w:val="2"/>
-  </w:num>
-  <w:num w:numId="3">
+  <w:num w:numId="4">
     <w:abstractNumId w:val="0"/>
   </w:num>
 </w:numbering>
 </file>
 
 <file path=word/styles.xml><?xml version="1.0" encoding="utf-8"?>
-<w:styles xmlns:mc="http://schemas.openxmlformats.org/markup-compatibility/2006" xmlns:r="http://schemas.openxmlformats.org/officeDocument/2006/relationships" xmlns:w="http://schemas.openxmlformats.org/wordprocessingml/2006/main" xmlns:w14="http://schemas.microsoft.com/office/word/2010/wordml" mc:Ignorable="w14">
+<w:styles xmlns:r="http://schemas.openxmlformats.org/officeDocument/2006/relationships" xmlns:w="http://schemas.openxmlformats.org/wordprocessingml/2006/main">
   <w:docDefaults>
     <w:rPrDefault>
       <w:rPr>
@@ -2820,7 +4091,7 @@
     <w:lsdException w:name="Bibliography" w:uiPriority="37"/>
     <w:lsdException w:name="TOC Heading" w:uiPriority="39" w:qFormat="1"/>
   </w:latentStyles>
-  <w:style w:type="paragraph" w:default="1" w:styleId="Normal">
+  <w:style w:type="paragraph" w:default="1" w:styleId="Normalny">
     <w:name w:val="Normal"/>
     <w:qFormat/>
     <w:rsid w:val="00E377BE"/>
@@ -2834,11 +4105,11 @@
       <w:lang w:eastAsia="en-US" w:bidi="en-US"/>
     </w:rPr>
   </w:style>
-  <w:style w:type="paragraph" w:styleId="Heading1">
+  <w:style w:type="paragraph" w:styleId="Nagwek1">
     <w:name w:val="heading 1"/>
-    <w:basedOn w:val="Normal"/>
-    <w:next w:val="Normal"/>
-    <w:link w:val="Heading1Char"/>
+    <w:basedOn w:val="Normalny"/>
+    <w:next w:val="Normalny"/>
+    <w:link w:val="Nagwek1Znak"/>
     <w:uiPriority w:val="9"/>
     <w:qFormat/>
     <w:rsid w:val="00B34817"/>
@@ -2858,11 +4129,11 @@
       <w:szCs w:val="28"/>
     </w:rPr>
   </w:style>
-  <w:style w:type="paragraph" w:styleId="Heading2">
+  <w:style w:type="paragraph" w:styleId="Nagwek2">
     <w:name w:val="heading 2"/>
-    <w:basedOn w:val="Normal"/>
-    <w:next w:val="Normal"/>
-    <w:link w:val="Heading2Char"/>
+    <w:basedOn w:val="Normalny"/>
+    <w:next w:val="Normalny"/>
+    <w:link w:val="Nagwek2Znak"/>
     <w:uiPriority w:val="9"/>
     <w:unhideWhenUsed/>
     <w:qFormat/>
@@ -2883,11 +4154,11 @@
       <w:szCs w:val="26"/>
     </w:rPr>
   </w:style>
-  <w:style w:type="paragraph" w:styleId="Heading3">
+  <w:style w:type="paragraph" w:styleId="Nagwek3">
     <w:name w:val="heading 3"/>
-    <w:basedOn w:val="Normal"/>
-    <w:next w:val="Normal"/>
-    <w:link w:val="Heading3Char"/>
+    <w:basedOn w:val="Normalny"/>
+    <w:next w:val="Normalny"/>
+    <w:link w:val="Nagwek3Znak"/>
     <w:uiPriority w:val="9"/>
     <w:unhideWhenUsed/>
     <w:qFormat/>
@@ -2906,11 +4177,11 @@
       <w:bCs/>
     </w:rPr>
   </w:style>
-  <w:style w:type="paragraph" w:styleId="Heading4">
+  <w:style w:type="paragraph" w:styleId="Nagwek4">
     <w:name w:val="heading 4"/>
-    <w:basedOn w:val="Normal"/>
-    <w:next w:val="Normal"/>
-    <w:link w:val="Heading4Char"/>
+    <w:basedOn w:val="Normalny"/>
+    <w:next w:val="Normalny"/>
+    <w:link w:val="Nagwek4Znak"/>
     <w:uiPriority w:val="9"/>
     <w:semiHidden/>
     <w:unhideWhenUsed/>
@@ -2932,11 +4203,11 @@
       <w:iCs/>
     </w:rPr>
   </w:style>
-  <w:style w:type="paragraph" w:styleId="Heading5">
+  <w:style w:type="paragraph" w:styleId="Nagwek5">
     <w:name w:val="heading 5"/>
-    <w:basedOn w:val="Normal"/>
-    <w:next w:val="Normal"/>
-    <w:link w:val="Heading5Char"/>
+    <w:basedOn w:val="Normalny"/>
+    <w:next w:val="Normalny"/>
+    <w:link w:val="Nagwek5Znak"/>
     <w:uiPriority w:val="9"/>
     <w:semiHidden/>
     <w:unhideWhenUsed/>
@@ -2957,11 +4228,11 @@
       <w:color w:val="7F7F7F"/>
     </w:rPr>
   </w:style>
-  <w:style w:type="paragraph" w:styleId="Heading6">
+  <w:style w:type="paragraph" w:styleId="Nagwek6">
     <w:name w:val="heading 6"/>
-    <w:basedOn w:val="Normal"/>
-    <w:next w:val="Normal"/>
-    <w:link w:val="Heading6Char"/>
+    <w:basedOn w:val="Normalny"/>
+    <w:next w:val="Normalny"/>
+    <w:link w:val="Nagwek6Znak"/>
     <w:uiPriority w:val="9"/>
     <w:semiHidden/>
     <w:unhideWhenUsed/>
@@ -2984,11 +4255,11 @@
       <w:color w:val="7F7F7F"/>
     </w:rPr>
   </w:style>
-  <w:style w:type="paragraph" w:styleId="Heading7">
+  <w:style w:type="paragraph" w:styleId="Nagwek7">
     <w:name w:val="heading 7"/>
-    <w:basedOn w:val="Normal"/>
-    <w:next w:val="Normal"/>
-    <w:link w:val="Heading7Char"/>
+    <w:basedOn w:val="Normalny"/>
+    <w:next w:val="Normalny"/>
+    <w:link w:val="Nagwek7Znak"/>
     <w:uiPriority w:val="9"/>
     <w:semiHidden/>
     <w:unhideWhenUsed/>
@@ -3008,11 +4279,11 @@
       <w:iCs/>
     </w:rPr>
   </w:style>
-  <w:style w:type="paragraph" w:styleId="Heading8">
+  <w:style w:type="paragraph" w:styleId="Nagwek8">
     <w:name w:val="heading 8"/>
-    <w:basedOn w:val="Normal"/>
-    <w:next w:val="Normal"/>
-    <w:link w:val="Heading8Char"/>
+    <w:basedOn w:val="Normalny"/>
+    <w:next w:val="Normalny"/>
+    <w:link w:val="Nagwek8Znak"/>
     <w:uiPriority w:val="9"/>
     <w:semiHidden/>
     <w:unhideWhenUsed/>
@@ -3032,11 +4303,11 @@
       <w:szCs w:val="20"/>
     </w:rPr>
   </w:style>
-  <w:style w:type="paragraph" w:styleId="Heading9">
+  <w:style w:type="paragraph" w:styleId="Nagwek9">
     <w:name w:val="heading 9"/>
-    <w:basedOn w:val="Normal"/>
-    <w:next w:val="Normal"/>
-    <w:link w:val="Heading9Char"/>
+    <w:basedOn w:val="Normalny"/>
+    <w:next w:val="Normalny"/>
+    <w:link w:val="Nagwek9Znak"/>
     <w:uiPriority w:val="9"/>
     <w:semiHidden/>
     <w:unhideWhenUsed/>
@@ -3059,17 +4330,18 @@
       <w:szCs w:val="20"/>
     </w:rPr>
   </w:style>
-  <w:style w:type="character" w:default="1" w:styleId="DefaultParagraphFont">
+  <w:style w:type="character" w:default="1" w:styleId="Domylnaczcionkaakapitu">
     <w:name w:val="Default Paragraph Font"/>
     <w:uiPriority w:val="1"/>
     <w:semiHidden/>
     <w:unhideWhenUsed/>
   </w:style>
-  <w:style w:type="table" w:default="1" w:styleId="TableNormal">
+  <w:style w:type="table" w:default="1" w:styleId="Standardowy">
     <w:name w:val="Normal Table"/>
     <w:uiPriority w:val="99"/>
     <w:semiHidden/>
     <w:unhideWhenUsed/>
+    <w:qFormat/>
     <w:tblPr>
       <w:tblInd w:w="0" w:type="dxa"/>
       <w:tblCellMar>
@@ -3080,16 +4352,16 @@
       </w:tblCellMar>
     </w:tblPr>
   </w:style>
-  <w:style w:type="numbering" w:default="1" w:styleId="NoList">
+  <w:style w:type="numbering" w:default="1" w:styleId="Bezlisty">
     <w:name w:val="No List"/>
     <w:uiPriority w:val="99"/>
     <w:semiHidden/>
     <w:unhideWhenUsed/>
   </w:style>
-  <w:style w:type="character" w:customStyle="1" w:styleId="Heading1Char">
-    <w:name w:val="Heading 1 Char"/>
-    <w:basedOn w:val="DefaultParagraphFont"/>
-    <w:link w:val="Heading1"/>
+  <w:style w:type="character" w:customStyle="1" w:styleId="Nagwek1Znak">
+    <w:name w:val="Nagłówek 1 Znak"/>
+    <w:basedOn w:val="Domylnaczcionkaakapitu"/>
+    <w:link w:val="Nagwek1"/>
     <w:uiPriority w:val="9"/>
     <w:rsid w:val="00B34817"/>
     <w:rPr>
@@ -3101,10 +4373,10 @@
       <w:lang w:eastAsia="en-US" w:bidi="en-US"/>
     </w:rPr>
   </w:style>
-  <w:style w:type="character" w:customStyle="1" w:styleId="Heading2Char">
-    <w:name w:val="Heading 2 Char"/>
-    <w:basedOn w:val="DefaultParagraphFont"/>
-    <w:link w:val="Heading2"/>
+  <w:style w:type="character" w:customStyle="1" w:styleId="Nagwek2Znak">
+    <w:name w:val="Nagłówek 2 Znak"/>
+    <w:basedOn w:val="Domylnaczcionkaakapitu"/>
+    <w:link w:val="Nagwek2"/>
     <w:uiPriority w:val="9"/>
     <w:rsid w:val="00B34817"/>
     <w:rPr>
@@ -3116,10 +4388,10 @@
       <w:lang w:eastAsia="en-US" w:bidi="en-US"/>
     </w:rPr>
   </w:style>
-  <w:style w:type="character" w:customStyle="1" w:styleId="Heading3Char">
-    <w:name w:val="Heading 3 Char"/>
-    <w:basedOn w:val="DefaultParagraphFont"/>
-    <w:link w:val="Heading3"/>
+  <w:style w:type="character" w:customStyle="1" w:styleId="Nagwek3Znak">
+    <w:name w:val="Nagłówek 3 Znak"/>
+    <w:basedOn w:val="Domylnaczcionkaakapitu"/>
+    <w:link w:val="Nagwek3"/>
     <w:uiPriority w:val="9"/>
     <w:rsid w:val="00B34817"/>
     <w:rPr>
@@ -3131,10 +4403,10 @@
       <w:lang w:eastAsia="en-US" w:bidi="en-US"/>
     </w:rPr>
   </w:style>
-  <w:style w:type="character" w:customStyle="1" w:styleId="Heading4Char">
-    <w:name w:val="Heading 4 Char"/>
-    <w:basedOn w:val="DefaultParagraphFont"/>
-    <w:link w:val="Heading4"/>
+  <w:style w:type="character" w:customStyle="1" w:styleId="Nagwek4Znak">
+    <w:name w:val="Nagłówek 4 Znak"/>
+    <w:basedOn w:val="Domylnaczcionkaakapitu"/>
+    <w:link w:val="Nagwek4"/>
     <w:uiPriority w:val="9"/>
     <w:semiHidden/>
     <w:rsid w:val="00B34817"/>
@@ -3149,10 +4421,10 @@
       <w:lang w:eastAsia="en-US" w:bidi="en-US"/>
     </w:rPr>
   </w:style>
-  <w:style w:type="character" w:customStyle="1" w:styleId="Heading5Char">
-    <w:name w:val="Heading 5 Char"/>
-    <w:basedOn w:val="DefaultParagraphFont"/>
-    <w:link w:val="Heading5"/>
+  <w:style w:type="character" w:customStyle="1" w:styleId="Nagwek5Znak">
+    <w:name w:val="Nagłówek 5 Znak"/>
+    <w:basedOn w:val="Domylnaczcionkaakapitu"/>
+    <w:link w:val="Nagwek5"/>
     <w:uiPriority w:val="9"/>
     <w:semiHidden/>
     <w:rsid w:val="00B34817"/>
@@ -3166,10 +4438,10 @@
       <w:lang w:eastAsia="en-US" w:bidi="en-US"/>
     </w:rPr>
   </w:style>
-  <w:style w:type="character" w:customStyle="1" w:styleId="Heading6Char">
-    <w:name w:val="Heading 6 Char"/>
-    <w:basedOn w:val="DefaultParagraphFont"/>
-    <w:link w:val="Heading6"/>
+  <w:style w:type="character" w:customStyle="1" w:styleId="Nagwek6Znak">
+    <w:name w:val="Nagłówek 6 Znak"/>
+    <w:basedOn w:val="Domylnaczcionkaakapitu"/>
+    <w:link w:val="Nagwek6"/>
     <w:uiPriority w:val="9"/>
     <w:semiHidden/>
     <w:rsid w:val="00B34817"/>
@@ -3185,10 +4457,10 @@
       <w:lang w:eastAsia="en-US" w:bidi="en-US"/>
     </w:rPr>
   </w:style>
-  <w:style w:type="character" w:customStyle="1" w:styleId="Heading7Char">
-    <w:name w:val="Heading 7 Char"/>
-    <w:basedOn w:val="DefaultParagraphFont"/>
-    <w:link w:val="Heading7"/>
+  <w:style w:type="character" w:customStyle="1" w:styleId="Nagwek7Znak">
+    <w:name w:val="Nagłówek 7 Znak"/>
+    <w:basedOn w:val="Domylnaczcionkaakapitu"/>
+    <w:link w:val="Nagwek7"/>
     <w:uiPriority w:val="9"/>
     <w:semiHidden/>
     <w:rsid w:val="00B34817"/>
@@ -3201,10 +4473,10 @@
       <w:lang w:eastAsia="en-US" w:bidi="en-US"/>
     </w:rPr>
   </w:style>
-  <w:style w:type="character" w:customStyle="1" w:styleId="Heading8Char">
-    <w:name w:val="Heading 8 Char"/>
-    <w:basedOn w:val="DefaultParagraphFont"/>
-    <w:link w:val="Heading8"/>
+  <w:style w:type="character" w:customStyle="1" w:styleId="Nagwek8Znak">
+    <w:name w:val="Nagłówek 8 Znak"/>
+    <w:basedOn w:val="Domylnaczcionkaakapitu"/>
+    <w:link w:val="Nagwek8"/>
     <w:uiPriority w:val="9"/>
     <w:semiHidden/>
     <w:rsid w:val="00B34817"/>
@@ -3213,10 +4485,10 @@
       <w:lang w:eastAsia="en-US" w:bidi="en-US"/>
     </w:rPr>
   </w:style>
-  <w:style w:type="character" w:customStyle="1" w:styleId="Heading9Char">
-    <w:name w:val="Heading 9 Char"/>
-    <w:basedOn w:val="DefaultParagraphFont"/>
-    <w:link w:val="Heading9"/>
+  <w:style w:type="character" w:customStyle="1" w:styleId="Nagwek9Znak">
+    <w:name w:val="Nagłówek 9 Znak"/>
+    <w:basedOn w:val="Domylnaczcionkaakapitu"/>
+    <w:link w:val="Nagwek9"/>
     <w:uiPriority w:val="9"/>
     <w:semiHidden/>
     <w:rsid w:val="00B34817"/>
@@ -3228,11 +4500,11 @@
       <w:lang w:eastAsia="en-US" w:bidi="en-US"/>
     </w:rPr>
   </w:style>
-  <w:style w:type="paragraph" w:styleId="Title">
+  <w:style w:type="paragraph" w:styleId="Tytu">
     <w:name w:val="Title"/>
-    <w:basedOn w:val="Normal"/>
-    <w:next w:val="Normal"/>
-    <w:link w:val="TitleChar"/>
+    <w:basedOn w:val="Normalny"/>
+    <w:next w:val="Normalny"/>
+    <w:link w:val="TytuZnak"/>
     <w:uiPriority w:val="10"/>
     <w:qFormat/>
     <w:rsid w:val="00B34817"/>
@@ -3250,10 +4522,10 @@
       <w:szCs w:val="52"/>
     </w:rPr>
   </w:style>
-  <w:style w:type="character" w:customStyle="1" w:styleId="TitleChar">
-    <w:name w:val="Title Char"/>
-    <w:basedOn w:val="DefaultParagraphFont"/>
-    <w:link w:val="Title"/>
+  <w:style w:type="character" w:customStyle="1" w:styleId="TytuZnak">
+    <w:name w:val="Tytuł Znak"/>
+    <w:basedOn w:val="Domylnaczcionkaakapitu"/>
+    <w:link w:val="Tytu"/>
     <w:uiPriority w:val="10"/>
     <w:rsid w:val="00B34817"/>
     <w:rPr>
@@ -3263,11 +4535,11 @@
       <w:szCs w:val="52"/>
     </w:rPr>
   </w:style>
-  <w:style w:type="paragraph" w:styleId="Subtitle">
+  <w:style w:type="paragraph" w:styleId="Podtytu">
     <w:name w:val="Subtitle"/>
-    <w:basedOn w:val="Normal"/>
-    <w:next w:val="Normal"/>
-    <w:link w:val="SubtitleChar"/>
+    <w:basedOn w:val="Normalny"/>
+    <w:next w:val="Normalny"/>
+    <w:link w:val="PodtytuZnak"/>
     <w:uiPriority w:val="11"/>
     <w:qFormat/>
     <w:rsid w:val="00B34817"/>
@@ -3283,10 +4555,10 @@
       <w:szCs w:val="24"/>
     </w:rPr>
   </w:style>
-  <w:style w:type="character" w:customStyle="1" w:styleId="SubtitleChar">
-    <w:name w:val="Subtitle Char"/>
-    <w:basedOn w:val="DefaultParagraphFont"/>
-    <w:link w:val="Subtitle"/>
+  <w:style w:type="character" w:customStyle="1" w:styleId="PodtytuZnak">
+    <w:name w:val="Podtytuł Znak"/>
+    <w:basedOn w:val="Domylnaczcionkaakapitu"/>
+    <w:link w:val="Podtytu"/>
     <w:uiPriority w:val="11"/>
     <w:rsid w:val="00B34817"/>
     <w:rPr>
@@ -3298,7 +4570,7 @@
       <w:szCs w:val="24"/>
     </w:rPr>
   </w:style>
-  <w:style w:type="character" w:styleId="Strong">
+  <w:style w:type="character" w:styleId="Pogrubienie">
     <w:name w:val="Strong"/>
     <w:uiPriority w:val="22"/>
     <w:qFormat/>
@@ -3308,7 +4580,7 @@
       <w:bCs/>
     </w:rPr>
   </w:style>
-  <w:style w:type="character" w:styleId="Emphasis">
+  <w:style w:type="character" w:styleId="Uwydatnienie">
     <w:name w:val="Emphasis"/>
     <w:uiPriority w:val="20"/>
     <w:qFormat/>
@@ -3323,10 +4595,10 @@
       <w:shd w:val="clear" w:color="auto" w:fill="auto"/>
     </w:rPr>
   </w:style>
-  <w:style w:type="paragraph" w:styleId="NoSpacing">
+  <w:style w:type="paragraph" w:styleId="Bezodstpw">
     <w:name w:val="No Spacing"/>
-    <w:basedOn w:val="Normal"/>
-    <w:link w:val="NoSpacingChar"/>
+    <w:basedOn w:val="Normalny"/>
+    <w:link w:val="BezodstpwZnak"/>
     <w:uiPriority w:val="1"/>
     <w:qFormat/>
     <w:rsid w:val="00B34817"/>
@@ -3334,9 +4606,9 @@
       <w:spacing w:after="0" w:line="240" w:lineRule="auto"/>
     </w:pPr>
   </w:style>
-  <w:style w:type="paragraph" w:styleId="ListParagraph">
+  <w:style w:type="paragraph" w:styleId="Akapitzlist">
     <w:name w:val="List Paragraph"/>
-    <w:basedOn w:val="Normal"/>
+    <w:basedOn w:val="Normalny"/>
     <w:uiPriority w:val="34"/>
     <w:qFormat/>
     <w:rsid w:val="00B34817"/>
@@ -3345,11 +4617,11 @@
       <w:contextualSpacing/>
     </w:pPr>
   </w:style>
-  <w:style w:type="paragraph" w:styleId="Quote">
+  <w:style w:type="paragraph" w:styleId="Cytat">
     <w:name w:val="Quote"/>
-    <w:basedOn w:val="Normal"/>
-    <w:next w:val="Normal"/>
-    <w:link w:val="QuoteChar"/>
+    <w:basedOn w:val="Normalny"/>
+    <w:next w:val="Normalny"/>
+    <w:link w:val="CytatZnak"/>
     <w:uiPriority w:val="29"/>
     <w:qFormat/>
     <w:rsid w:val="00B34817"/>
@@ -3362,10 +4634,10 @@
       <w:iCs/>
     </w:rPr>
   </w:style>
-  <w:style w:type="character" w:customStyle="1" w:styleId="QuoteChar">
-    <w:name w:val="Quote Char"/>
-    <w:basedOn w:val="DefaultParagraphFont"/>
-    <w:link w:val="Quote"/>
+  <w:style w:type="character" w:customStyle="1" w:styleId="CytatZnak">
+    <w:name w:val="Cytat Znak"/>
+    <w:basedOn w:val="Domylnaczcionkaakapitu"/>
+    <w:link w:val="Cytat"/>
     <w:uiPriority w:val="29"/>
     <w:rsid w:val="00B34817"/>
     <w:rPr>
@@ -3373,11 +4645,11 @@
       <w:iCs/>
     </w:rPr>
   </w:style>
-  <w:style w:type="paragraph" w:styleId="IntenseQuote">
+  <w:style w:type="paragraph" w:styleId="Cytatintensywny">
     <w:name w:val="Intense Quote"/>
-    <w:basedOn w:val="Normal"/>
-    <w:next w:val="Normal"/>
-    <w:link w:val="IntenseQuoteChar"/>
+    <w:basedOn w:val="Normalny"/>
+    <w:next w:val="Normalny"/>
+    <w:link w:val="CytatintensywnyZnak"/>
     <w:uiPriority w:val="30"/>
     <w:qFormat/>
     <w:rsid w:val="00B34817"/>
@@ -3396,10 +4668,10 @@
       <w:iCs/>
     </w:rPr>
   </w:style>
-  <w:style w:type="character" w:customStyle="1" w:styleId="IntenseQuoteChar">
-    <w:name w:val="Intense Quote Char"/>
-    <w:basedOn w:val="DefaultParagraphFont"/>
-    <w:link w:val="IntenseQuote"/>
+  <w:style w:type="character" w:customStyle="1" w:styleId="CytatintensywnyZnak">
+    <w:name w:val="Cytat intensywny Znak"/>
+    <w:basedOn w:val="Domylnaczcionkaakapitu"/>
+    <w:link w:val="Cytatintensywny"/>
     <w:uiPriority w:val="30"/>
     <w:rsid w:val="00B34817"/>
     <w:rPr>
@@ -3409,7 +4681,7 @@
       <w:iCs/>
     </w:rPr>
   </w:style>
-  <w:style w:type="character" w:styleId="SubtleEmphasis">
+  <w:style w:type="character" w:styleId="Wyrnieniedelikatne">
     <w:name w:val="Subtle Emphasis"/>
     <w:uiPriority w:val="19"/>
     <w:qFormat/>
@@ -3419,7 +4691,7 @@
       <w:iCs/>
     </w:rPr>
   </w:style>
-  <w:style w:type="character" w:styleId="IntenseEmphasis">
+  <w:style w:type="character" w:styleId="Wyrnienieintensywne">
     <w:name w:val="Intense Emphasis"/>
     <w:uiPriority w:val="21"/>
     <w:qFormat/>
@@ -3429,7 +4701,7 @@
       <w:bCs/>
     </w:rPr>
   </w:style>
-  <w:style w:type="character" w:styleId="SubtleReference">
+  <w:style w:type="character" w:styleId="Odwoaniedelikatne">
     <w:name w:val="Subtle Reference"/>
     <w:uiPriority w:val="31"/>
     <w:qFormat/>
@@ -3438,7 +4710,7 @@
       <w:smallCaps/>
     </w:rPr>
   </w:style>
-  <w:style w:type="character" w:styleId="IntenseReference">
+  <w:style w:type="character" w:styleId="Odwoanieintensywne">
     <w:name w:val="Intense Reference"/>
     <w:uiPriority w:val="32"/>
     <w:qFormat/>
@@ -3449,7 +4721,7 @@
       <w:u w:val="single"/>
     </w:rPr>
   </w:style>
-  <w:style w:type="character" w:styleId="BookTitle">
+  <w:style w:type="character" w:styleId="Tytuksiki">
     <w:name w:val="Book Title"/>
     <w:uiPriority w:val="33"/>
     <w:qFormat/>
@@ -3461,10 +4733,10 @@
       <w:spacing w:val="5"/>
     </w:rPr>
   </w:style>
-  <w:style w:type="paragraph" w:styleId="TOCHeading">
+  <w:style w:type="paragraph" w:styleId="Nagwekspisutreci">
     <w:name w:val="TOC Heading"/>
-    <w:basedOn w:val="Heading1"/>
-    <w:next w:val="Normal"/>
+    <w:basedOn w:val="Nagwek1"/>
+    <w:next w:val="Normalny"/>
     <w:uiPriority w:val="39"/>
     <w:semiHidden/>
     <w:unhideWhenUsed/>
@@ -3474,17 +4746,17 @@
       <w:outlineLvl w:val="9"/>
     </w:pPr>
   </w:style>
-  <w:style w:type="character" w:customStyle="1" w:styleId="NoSpacingChar">
-    <w:name w:val="No Spacing Char"/>
-    <w:basedOn w:val="DefaultParagraphFont"/>
-    <w:link w:val="NoSpacing"/>
+  <w:style w:type="character" w:customStyle="1" w:styleId="BezodstpwZnak">
+    <w:name w:val="Bez odstępów Znak"/>
+    <w:basedOn w:val="Domylnaczcionkaakapitu"/>
+    <w:link w:val="Bezodstpw"/>
     <w:uiPriority w:val="1"/>
     <w:rsid w:val="0017707D"/>
   </w:style>
-  <w:style w:type="paragraph" w:styleId="BalloonText">
+  <w:style w:type="paragraph" w:styleId="Tekstdymka">
     <w:name w:val="Balloon Text"/>
-    <w:basedOn w:val="Normal"/>
-    <w:link w:val="BalloonTextChar"/>
+    <w:basedOn w:val="Normalny"/>
+    <w:link w:val="TekstdymkaZnak"/>
     <w:uiPriority w:val="99"/>
     <w:semiHidden/>
     <w:unhideWhenUsed/>
@@ -3498,10 +4770,10 @@
       <w:szCs w:val="16"/>
     </w:rPr>
   </w:style>
-  <w:style w:type="character" w:customStyle="1" w:styleId="BalloonTextChar">
-    <w:name w:val="Balloon Text Char"/>
-    <w:basedOn w:val="DefaultParagraphFont"/>
-    <w:link w:val="BalloonText"/>
+  <w:style w:type="character" w:customStyle="1" w:styleId="TekstdymkaZnak">
+    <w:name w:val="Tekst dymka Znak"/>
+    <w:basedOn w:val="Domylnaczcionkaakapitu"/>
+    <w:link w:val="Tekstdymka"/>
     <w:uiPriority w:val="99"/>
     <w:semiHidden/>
     <w:rsid w:val="0017707D"/>
@@ -3511,10 +4783,10 @@
       <w:szCs w:val="16"/>
     </w:rPr>
   </w:style>
-  <w:style w:type="paragraph" w:styleId="Header">
+  <w:style w:type="paragraph" w:styleId="Nagwek">
     <w:name w:val="header"/>
-    <w:basedOn w:val="Normal"/>
-    <w:link w:val="HeaderChar"/>
+    <w:basedOn w:val="Normalny"/>
+    <w:link w:val="NagwekZnak"/>
     <w:uiPriority w:val="99"/>
     <w:unhideWhenUsed/>
     <w:rsid w:val="004D1C39"/>
@@ -3526,17 +4798,17 @@
       <w:spacing w:after="0" w:line="240" w:lineRule="auto"/>
     </w:pPr>
   </w:style>
-  <w:style w:type="character" w:customStyle="1" w:styleId="HeaderChar">
-    <w:name w:val="Header Char"/>
-    <w:basedOn w:val="DefaultParagraphFont"/>
-    <w:link w:val="Header"/>
+  <w:style w:type="character" w:customStyle="1" w:styleId="NagwekZnak">
+    <w:name w:val="Nagłówek Znak"/>
+    <w:basedOn w:val="Domylnaczcionkaakapitu"/>
+    <w:link w:val="Nagwek"/>
     <w:uiPriority w:val="99"/>
     <w:rsid w:val="004D1C39"/>
   </w:style>
-  <w:style w:type="paragraph" w:styleId="Footer">
+  <w:style w:type="paragraph" w:styleId="Stopka">
     <w:name w:val="footer"/>
-    <w:basedOn w:val="Normal"/>
-    <w:link w:val="FooterChar"/>
+    <w:basedOn w:val="Normalny"/>
+    <w:link w:val="StopkaZnak"/>
     <w:uiPriority w:val="99"/>
     <w:unhideWhenUsed/>
     <w:rsid w:val="004D1C39"/>
@@ -3548,17 +4820,17 @@
       <w:spacing w:after="0" w:line="240" w:lineRule="auto"/>
     </w:pPr>
   </w:style>
-  <w:style w:type="character" w:customStyle="1" w:styleId="FooterChar">
-    <w:name w:val="Footer Char"/>
-    <w:basedOn w:val="DefaultParagraphFont"/>
-    <w:link w:val="Footer"/>
+  <w:style w:type="character" w:customStyle="1" w:styleId="StopkaZnak">
+    <w:name w:val="Stopka Znak"/>
+    <w:basedOn w:val="Domylnaczcionkaakapitu"/>
+    <w:link w:val="Stopka"/>
     <w:uiPriority w:val="99"/>
     <w:rsid w:val="004D1C39"/>
   </w:style>
-  <w:style w:type="paragraph" w:styleId="TOC1">
+  <w:style w:type="paragraph" w:styleId="Spistreci1">
     <w:name w:val="toc 1"/>
-    <w:basedOn w:val="Normal"/>
-    <w:next w:val="Normal"/>
+    <w:basedOn w:val="Normalny"/>
+    <w:next w:val="Normalny"/>
     <w:autoRedefine/>
     <w:uiPriority w:val="39"/>
     <w:unhideWhenUsed/>
@@ -3567,10 +4839,10 @@
       <w:spacing w:after="100"/>
     </w:pPr>
   </w:style>
-  <w:style w:type="paragraph" w:styleId="TOC2">
+  <w:style w:type="paragraph" w:styleId="Spistreci2">
     <w:name w:val="toc 2"/>
-    <w:basedOn w:val="Normal"/>
-    <w:next w:val="Normal"/>
+    <w:basedOn w:val="Normalny"/>
+    <w:next w:val="Normalny"/>
     <w:autoRedefine/>
     <w:uiPriority w:val="39"/>
     <w:unhideWhenUsed/>
@@ -3580,9 +4852,9 @@
       <w:ind w:left="220"/>
     </w:pPr>
   </w:style>
-  <w:style w:type="character" w:styleId="Hyperlink">
+  <w:style w:type="character" w:styleId="Hipercze">
     <w:name w:val="Hyperlink"/>
-    <w:basedOn w:val="DefaultParagraphFont"/>
+    <w:basedOn w:val="Domylnaczcionkaakapitu"/>
     <w:uiPriority w:val="99"/>
     <w:unhideWhenUsed/>
     <w:rsid w:val="00A05D06"/>
@@ -3590,6 +4862,29 @@
       <w:color w:val="0000FF"/>
       <w:u w:val="single"/>
     </w:rPr>
+  </w:style>
+  <w:style w:type="table" w:styleId="Tabela-Siatka">
+    <w:name w:val="Table Grid"/>
+    <w:basedOn w:val="Standardowy"/>
+    <w:uiPriority w:val="59"/>
+    <w:rsid w:val="008F2F6D"/>
+    <w:tblPr>
+      <w:tblInd w:w="0" w:type="dxa"/>
+      <w:tblBorders>
+        <w:top w:val="single" w:sz="4" w:space="0" w:color="auto"/>
+        <w:left w:val="single" w:sz="4" w:space="0" w:color="auto"/>
+        <w:bottom w:val="single" w:sz="4" w:space="0" w:color="auto"/>
+        <w:right w:val="single" w:sz="4" w:space="0" w:color="auto"/>
+        <w:insideH w:val="single" w:sz="4" w:space="0" w:color="auto"/>
+        <w:insideV w:val="single" w:sz="4" w:space="0" w:color="auto"/>
+      </w:tblBorders>
+      <w:tblCellMar>
+        <w:top w:w="0" w:type="dxa"/>
+        <w:left w:w="108" w:type="dxa"/>
+        <w:bottom w:w="0" w:type="dxa"/>
+        <w:right w:w="108" w:type="dxa"/>
+      </w:tblCellMar>
+    </w:tblPr>
   </w:style>
 </w:styles>
 </file>

</xml_diff>

<commit_message>
Small correction in use cases
</commit_message>
<xml_diff>
--- a/Backlog/Dokumentacja analityczna systemu.docx
+++ b/Backlog/Dokumentacja analityczna systemu.docx
@@ -273,1358 +273,2684 @@
               <w:t>14.10.2016</w:t>
             </w:r>
           </w:p>
-        </w:tc>
-      </w:tr>
-    </w:tbl>
-    <w:p/>
-    <w:p/>
-    <w:tbl>
-      <w:tblPr>
-        <w:tblpPr w:leftFromText="187" w:rightFromText="187" w:horzAnchor="margin" w:tblpXSpec="center" w:tblpYSpec="bottom"/>
-        <w:tblW w:w="5000" w:type="pct"/>
-        <w:tblLook w:val="04A0"/>
-      </w:tblPr>
-      <w:tblGrid>
-        <w:gridCol w:w="9288"/>
-      </w:tblGrid>
-      <w:tr>
-        <w:tc>
-          <w:tcPr>
-            <w:tcW w:w="5000" w:type="pct"/>
-          </w:tcPr>
           <w:p>
             <w:pPr>
               <w:pStyle w:val="Bezodstpw"/>
+              <w:jc w:val="center"/>
             </w:pPr>
-            <w:r>
-              <w:t>[Wpisz tutaj streszczenie dokumentu. Streszczenie jest zazwyczaj krótkim podsumowaniem treści dokumentu. Wpisz tutaj streszczenie dokumentu. Streszczenie jest zazwyczaj krótkim podsumowaniem treści dokumentu.]</w:t>
-            </w:r>
           </w:p>
         </w:tc>
       </w:tr>
     </w:tbl>
     <w:p/>
     <w:p>
+      <w:pPr>
+        <w:spacing w:after="0" w:line="240" w:lineRule="auto"/>
+        <w:ind w:left="0"/>
+      </w:pPr>
       <w:r>
         <w:br w:type="page"/>
       </w:r>
     </w:p>
-    <w:p>
-      <w:pPr>
-        <w:pStyle w:val="Spistreci1"/>
-        <w:tabs>
-          <w:tab w:val="left" w:pos="1100"/>
-          <w:tab w:val="right" w:leader="dot" w:pos="9062"/>
-        </w:tabs>
+    <w:sdt>
+      <w:sdtPr>
+        <w:id w:val="1297716944"/>
+        <w:docPartObj>
+          <w:docPartGallery w:val="Table of Contents"/>
+          <w:docPartUnique/>
+        </w:docPartObj>
+      </w:sdtPr>
+      <w:sdtEndPr>
         <w:rPr>
-          <w:noProof/>
-          <w:lang w:eastAsia="pl-PL" w:bidi="ar-SA"/>
+          <w:rFonts w:ascii="Calibri" w:hAnsi="Calibri"/>
+          <w:b w:val="0"/>
+          <w:bCs w:val="0"/>
+          <w:sz w:val="22"/>
+          <w:szCs w:val="22"/>
         </w:rPr>
-      </w:pPr>
-      <w:r>
-        <w:lastRenderedPageBreak/>
-        <w:fldChar w:fldCharType="begin"/>
-      </w:r>
-      <w:r>
-        <w:instrText xml:space="preserve"> TOC \o "1-2" \h \z \u </w:instrText>
-      </w:r>
-      <w:r>
-        <w:fldChar w:fldCharType="separate"/>
-      </w:r>
-      <w:hyperlink w:anchor="_Toc259470600" w:history="1">
-        <w:r>
-          <w:rPr>
-            <w:rStyle w:val="Hipercze"/>
-            <w:noProof/>
-          </w:rPr>
-          <w:t>1</w:t>
-        </w:r>
-        <w:r>
-          <w:rPr>
-            <w:noProof/>
-            <w:lang w:eastAsia="pl-PL" w:bidi="ar-SA"/>
-          </w:rPr>
-          <w:tab/>
-        </w:r>
-        <w:r>
-          <w:rPr>
-            <w:rStyle w:val="Hipercze"/>
-            <w:noProof/>
-          </w:rPr>
-          <w:t>Wprowadzenie</w:t>
-        </w:r>
-        <w:r>
-          <w:rPr>
-            <w:noProof/>
-            <w:webHidden/>
-          </w:rPr>
-          <w:tab/>
-        </w:r>
-        <w:r>
-          <w:rPr>
-            <w:noProof/>
-            <w:webHidden/>
-          </w:rPr>
-          <w:fldChar w:fldCharType="begin"/>
-        </w:r>
-        <w:r>
-          <w:rPr>
-            <w:noProof/>
-            <w:webHidden/>
-          </w:rPr>
-          <w:instrText xml:space="preserve"> PAGEREF _Toc259470600 \h </w:instrText>
-        </w:r>
-        <w:r>
-          <w:rPr>
-            <w:noProof/>
-            <w:webHidden/>
-          </w:rPr>
-        </w:r>
-        <w:r>
-          <w:rPr>
-            <w:noProof/>
-            <w:webHidden/>
-          </w:rPr>
-          <w:fldChar w:fldCharType="separate"/>
-        </w:r>
-        <w:r>
-          <w:rPr>
-            <w:noProof/>
-            <w:webHidden/>
-          </w:rPr>
-          <w:t>3</w:t>
-        </w:r>
-        <w:r>
-          <w:rPr>
-            <w:noProof/>
-            <w:webHidden/>
-          </w:rPr>
-          <w:fldChar w:fldCharType="end"/>
-        </w:r>
-      </w:hyperlink>
-    </w:p>
-    <w:p>
-      <w:pPr>
-        <w:pStyle w:val="Spistreci2"/>
-        <w:tabs>
-          <w:tab w:val="left" w:pos="880"/>
-          <w:tab w:val="right" w:leader="dot" w:pos="9062"/>
-        </w:tabs>
-        <w:rPr>
-          <w:noProof/>
-          <w:lang w:eastAsia="pl-PL" w:bidi="ar-SA"/>
-        </w:rPr>
-      </w:pPr>
-      <w:hyperlink w:anchor="_Toc259470601" w:history="1">
-        <w:r>
-          <w:rPr>
-            <w:rStyle w:val="Hipercze"/>
-            <w:noProof/>
-          </w:rPr>
-          <w:t>1.1</w:t>
-        </w:r>
-        <w:r>
-          <w:rPr>
-            <w:noProof/>
-            <w:lang w:eastAsia="pl-PL" w:bidi="ar-SA"/>
-          </w:rPr>
-          <w:tab/>
-        </w:r>
-        <w:r>
-          <w:rPr>
-            <w:rStyle w:val="Hipercze"/>
-            <w:noProof/>
-          </w:rPr>
-          <w:t>Opis systemu</w:t>
-        </w:r>
-        <w:r>
-          <w:rPr>
-            <w:noProof/>
-            <w:webHidden/>
-          </w:rPr>
-          <w:tab/>
-        </w:r>
-        <w:r>
-          <w:rPr>
-            <w:noProof/>
-            <w:webHidden/>
-          </w:rPr>
-          <w:fldChar w:fldCharType="begin"/>
-        </w:r>
-        <w:r>
-          <w:rPr>
-            <w:noProof/>
-            <w:webHidden/>
-          </w:rPr>
-          <w:instrText xml:space="preserve"> PAGEREF _Toc259470601 \h </w:instrText>
-        </w:r>
-        <w:r>
-          <w:rPr>
-            <w:noProof/>
-            <w:webHidden/>
-          </w:rPr>
-        </w:r>
-        <w:r>
-          <w:rPr>
-            <w:noProof/>
-            <w:webHidden/>
-          </w:rPr>
-          <w:fldChar w:fldCharType="separate"/>
-        </w:r>
-        <w:r>
-          <w:rPr>
-            <w:noProof/>
-            <w:webHidden/>
-          </w:rPr>
-          <w:t>3</w:t>
-        </w:r>
-        <w:r>
-          <w:rPr>
-            <w:noProof/>
-            <w:webHidden/>
-          </w:rPr>
-          <w:fldChar w:fldCharType="end"/>
-        </w:r>
-      </w:hyperlink>
-    </w:p>
-    <w:p>
-      <w:pPr>
-        <w:pStyle w:val="Spistreci2"/>
-        <w:tabs>
-          <w:tab w:val="left" w:pos="880"/>
-          <w:tab w:val="right" w:leader="dot" w:pos="9062"/>
-        </w:tabs>
-        <w:rPr>
-          <w:noProof/>
-          <w:lang w:eastAsia="pl-PL" w:bidi="ar-SA"/>
-        </w:rPr>
-      </w:pPr>
-      <w:hyperlink w:anchor="_Toc259470603" w:history="1">
-        <w:r>
-          <w:rPr>
-            <w:rStyle w:val="Hipercze"/>
-            <w:noProof/>
-          </w:rPr>
-          <w:t>1.</w:t>
-        </w:r>
-        <w:r>
-          <w:rPr>
-            <w:rStyle w:val="Hipercze"/>
-            <w:noProof/>
-          </w:rPr>
-          <w:t>2</w:t>
-        </w:r>
-        <w:r>
-          <w:rPr>
-            <w:noProof/>
-            <w:lang w:eastAsia="pl-PL" w:bidi="ar-SA"/>
-          </w:rPr>
-          <w:tab/>
-        </w:r>
-        <w:r>
-          <w:rPr>
-            <w:rStyle w:val="Hipercze"/>
-            <w:noProof/>
-          </w:rPr>
-          <w:t>Słownik</w:t>
-        </w:r>
-        <w:r>
-          <w:rPr>
-            <w:noProof/>
-            <w:webHidden/>
-          </w:rPr>
-          <w:tab/>
-        </w:r>
-        <w:r>
-          <w:rPr>
-            <w:noProof/>
-            <w:webHidden/>
-          </w:rPr>
-          <w:fldChar w:fldCharType="begin"/>
-        </w:r>
-        <w:r>
-          <w:rPr>
-            <w:noProof/>
-            <w:webHidden/>
-          </w:rPr>
-          <w:instrText xml:space="preserve"> PAGEREF _Toc259470603 \h </w:instrText>
-        </w:r>
-        <w:r>
-          <w:rPr>
-            <w:noProof/>
-            <w:webHidden/>
-          </w:rPr>
-        </w:r>
-        <w:r>
-          <w:rPr>
-            <w:noProof/>
-            <w:webHidden/>
-          </w:rPr>
-          <w:fldChar w:fldCharType="separate"/>
-        </w:r>
-        <w:r>
-          <w:rPr>
-            <w:noProof/>
-            <w:webHidden/>
-          </w:rPr>
-          <w:t>3</w:t>
-        </w:r>
-        <w:r>
-          <w:rPr>
-            <w:noProof/>
-            <w:webHidden/>
-          </w:rPr>
-          <w:fldChar w:fldCharType="end"/>
-        </w:r>
-      </w:hyperlink>
-    </w:p>
-    <w:p>
-      <w:pPr>
-        <w:pStyle w:val="Spistreci1"/>
-        <w:tabs>
-          <w:tab w:val="left" w:pos="1100"/>
-          <w:tab w:val="right" w:leader="dot" w:pos="9062"/>
-        </w:tabs>
-        <w:rPr>
-          <w:noProof/>
-          <w:lang w:eastAsia="pl-PL" w:bidi="ar-SA"/>
-        </w:rPr>
-      </w:pPr>
-      <w:hyperlink w:anchor="_Toc259470604" w:history="1">
-        <w:r>
-          <w:rPr>
-            <w:rStyle w:val="Hipercze"/>
-            <w:noProof/>
-          </w:rPr>
-          <w:t>2</w:t>
-        </w:r>
-        <w:r>
-          <w:rPr>
-            <w:noProof/>
-            <w:lang w:eastAsia="pl-PL" w:bidi="ar-SA"/>
-          </w:rPr>
-          <w:tab/>
-        </w:r>
-        <w:r>
-          <w:rPr>
-            <w:rStyle w:val="Hipercze"/>
-            <w:noProof/>
-          </w:rPr>
-          <w:t>Wymagania funkcjonalne - przypadki użycia</w:t>
-        </w:r>
-        <w:r>
-          <w:rPr>
-            <w:noProof/>
-            <w:webHidden/>
-          </w:rPr>
-          <w:tab/>
-        </w:r>
-        <w:r>
-          <w:rPr>
-            <w:noProof/>
-            <w:webHidden/>
-          </w:rPr>
-          <w:fldChar w:fldCharType="begin"/>
-        </w:r>
-        <w:r>
-          <w:rPr>
-            <w:noProof/>
-            <w:webHidden/>
-          </w:rPr>
-          <w:instrText xml:space="preserve"> PAGEREF _Toc259470604 \h </w:instrText>
-        </w:r>
-        <w:r>
-          <w:rPr>
-            <w:noProof/>
-            <w:webHidden/>
-          </w:rPr>
-        </w:r>
-        <w:r>
-          <w:rPr>
-            <w:noProof/>
-            <w:webHidden/>
-          </w:rPr>
-          <w:fldChar w:fldCharType="separate"/>
-        </w:r>
-        <w:r>
-          <w:rPr>
-            <w:noProof/>
-            <w:webHidden/>
-          </w:rPr>
-          <w:t>3</w:t>
-        </w:r>
-        <w:r>
-          <w:rPr>
-            <w:noProof/>
-            <w:webHidden/>
-          </w:rPr>
-          <w:fldChar w:fldCharType="end"/>
-        </w:r>
-      </w:hyperlink>
-    </w:p>
-    <w:p>
-      <w:pPr>
-        <w:pStyle w:val="Spistreci2"/>
-        <w:tabs>
-          <w:tab w:val="left" w:pos="880"/>
-          <w:tab w:val="right" w:leader="dot" w:pos="9062"/>
-        </w:tabs>
-        <w:rPr>
-          <w:noProof/>
-          <w:lang w:eastAsia="pl-PL" w:bidi="ar-SA"/>
-        </w:rPr>
-      </w:pPr>
-      <w:hyperlink w:anchor="_Toc259470605" w:history="1">
-        <w:r>
-          <w:rPr>
-            <w:rStyle w:val="Hipercze"/>
-            <w:noProof/>
-          </w:rPr>
-          <w:t>2.1</w:t>
-        </w:r>
-        <w:r>
-          <w:rPr>
-            <w:noProof/>
-            <w:lang w:eastAsia="pl-PL" w:bidi="ar-SA"/>
-          </w:rPr>
-          <w:tab/>
-        </w:r>
-        <w:r>
-          <w:rPr>
-            <w:rStyle w:val="Hipercze"/>
-            <w:noProof/>
-          </w:rPr>
-          <w:t>PAC-MEN</w:t>
-        </w:r>
-        <w:r>
-          <w:rPr>
-            <w:noProof/>
-            <w:webHidden/>
-          </w:rPr>
-          <w:tab/>
-        </w:r>
-        <w:r>
-          <w:rPr>
-            <w:noProof/>
-            <w:webHidden/>
-          </w:rPr>
-          <w:fldChar w:fldCharType="begin"/>
-        </w:r>
-        <w:r>
-          <w:rPr>
-            <w:noProof/>
-            <w:webHidden/>
-          </w:rPr>
-          <w:instrText xml:space="preserve"> PAGEREF _Toc259470605 \h </w:instrText>
-        </w:r>
-        <w:r>
-          <w:rPr>
-            <w:noProof/>
-            <w:webHidden/>
-          </w:rPr>
-        </w:r>
-        <w:r>
-          <w:rPr>
-            <w:noProof/>
-            <w:webHidden/>
-          </w:rPr>
-          <w:fldChar w:fldCharType="separate"/>
-        </w:r>
-        <w:r>
-          <w:rPr>
-            <w:noProof/>
-            <w:webHidden/>
-          </w:rPr>
-          <w:t>3</w:t>
-        </w:r>
-        <w:r>
-          <w:rPr>
-            <w:noProof/>
-            <w:webHidden/>
-          </w:rPr>
-          <w:fldChar w:fldCharType="end"/>
-        </w:r>
-      </w:hyperlink>
-    </w:p>
-    <w:p>
-      <w:pPr>
-        <w:pStyle w:val="Spistreci1"/>
-        <w:tabs>
-          <w:tab w:val="left" w:pos="1100"/>
-          <w:tab w:val="right" w:leader="dot" w:pos="9062"/>
-        </w:tabs>
-        <w:rPr>
-          <w:noProof/>
-          <w:lang w:eastAsia="pl-PL" w:bidi="ar-SA"/>
-        </w:rPr>
-      </w:pPr>
-      <w:hyperlink w:anchor="_Toc259470606" w:history="1">
-        <w:r>
-          <w:rPr>
-            <w:rStyle w:val="Hipercze"/>
-            <w:noProof/>
-          </w:rPr>
-          <w:t>3</w:t>
-        </w:r>
-        <w:r>
-          <w:rPr>
-            <w:noProof/>
-            <w:lang w:eastAsia="pl-PL" w:bidi="ar-SA"/>
-          </w:rPr>
-          <w:tab/>
-        </w:r>
-        <w:r>
-          <w:rPr>
-            <w:rStyle w:val="Hipercze"/>
-            <w:noProof/>
-          </w:rPr>
-          <w:t>Wymagania niefunkcjonalne</w:t>
-        </w:r>
-        <w:r>
-          <w:rPr>
-            <w:noProof/>
-            <w:webHidden/>
-          </w:rPr>
-          <w:tab/>
-        </w:r>
-        <w:r>
-          <w:rPr>
-            <w:noProof/>
-            <w:webHidden/>
-          </w:rPr>
-          <w:fldChar w:fldCharType="begin"/>
-        </w:r>
-        <w:r>
-          <w:rPr>
-            <w:noProof/>
-            <w:webHidden/>
-          </w:rPr>
-          <w:instrText xml:space="preserve"> PAGEREF _Toc259470606 \h </w:instrText>
-        </w:r>
-        <w:r>
-          <w:rPr>
-            <w:noProof/>
-            <w:webHidden/>
-          </w:rPr>
-        </w:r>
-        <w:r>
-          <w:rPr>
-            <w:noProof/>
-            <w:webHidden/>
-          </w:rPr>
-          <w:fldChar w:fldCharType="separate"/>
-        </w:r>
-        <w:r>
-          <w:rPr>
-            <w:noProof/>
-            <w:webHidden/>
-          </w:rPr>
-          <w:t>3</w:t>
-        </w:r>
-        <w:r>
-          <w:rPr>
-            <w:noProof/>
-            <w:webHidden/>
-          </w:rPr>
-          <w:fldChar w:fldCharType="end"/>
-        </w:r>
-      </w:hyperlink>
-    </w:p>
-    <w:p>
-      <w:pPr>
-        <w:pStyle w:val="Spistreci2"/>
-        <w:tabs>
-          <w:tab w:val="left" w:pos="880"/>
-          <w:tab w:val="right" w:leader="dot" w:pos="9062"/>
-        </w:tabs>
-        <w:rPr>
-          <w:noProof/>
-          <w:lang w:eastAsia="pl-PL" w:bidi="ar-SA"/>
-        </w:rPr>
-      </w:pPr>
-      <w:hyperlink w:anchor="_Toc259470607" w:history="1">
-        <w:r>
-          <w:rPr>
-            <w:rStyle w:val="Hipercze"/>
-            <w:noProof/>
-          </w:rPr>
-          <w:t>3.1</w:t>
-        </w:r>
-        <w:r>
-          <w:rPr>
-            <w:noProof/>
-            <w:lang w:eastAsia="pl-PL" w:bidi="ar-SA"/>
-          </w:rPr>
-          <w:tab/>
-        </w:r>
-        <w:r>
-          <w:rPr>
-            <w:rStyle w:val="Hipercze"/>
-            <w:noProof/>
-          </w:rPr>
-          <w:t>Wymagania względem projektu</w:t>
-        </w:r>
-        <w:r>
-          <w:rPr>
-            <w:noProof/>
-            <w:webHidden/>
-          </w:rPr>
-          <w:tab/>
-        </w:r>
-        <w:r>
-          <w:rPr>
-            <w:noProof/>
-            <w:webHidden/>
-          </w:rPr>
-          <w:fldChar w:fldCharType="begin"/>
-        </w:r>
-        <w:r>
-          <w:rPr>
-            <w:noProof/>
-            <w:webHidden/>
-          </w:rPr>
-          <w:instrText xml:space="preserve"> PAGEREF _Toc259470607 \h </w:instrText>
-        </w:r>
-        <w:r>
-          <w:rPr>
-            <w:noProof/>
-            <w:webHidden/>
-          </w:rPr>
-        </w:r>
-        <w:r>
-          <w:rPr>
-            <w:noProof/>
-            <w:webHidden/>
-          </w:rPr>
-          <w:fldChar w:fldCharType="separate"/>
-        </w:r>
-        <w:r>
-          <w:rPr>
-            <w:noProof/>
-            <w:webHidden/>
-          </w:rPr>
-          <w:t>3</w:t>
-        </w:r>
-        <w:r>
-          <w:rPr>
-            <w:noProof/>
-            <w:webHidden/>
-          </w:rPr>
-          <w:fldChar w:fldCharType="end"/>
-        </w:r>
-      </w:hyperlink>
-    </w:p>
-    <w:p>
-      <w:pPr>
-        <w:pStyle w:val="Spistreci2"/>
-        <w:tabs>
-          <w:tab w:val="left" w:pos="880"/>
-          <w:tab w:val="right" w:leader="dot" w:pos="9062"/>
-        </w:tabs>
-        <w:rPr>
-          <w:noProof/>
-          <w:lang w:eastAsia="pl-PL" w:bidi="ar-SA"/>
-        </w:rPr>
-      </w:pPr>
-      <w:hyperlink w:anchor="_Toc259470608" w:history="1">
-        <w:r>
-          <w:rPr>
-            <w:rStyle w:val="Hipercze"/>
-            <w:noProof/>
-          </w:rPr>
-          <w:t>3.2</w:t>
-        </w:r>
-        <w:r>
-          <w:rPr>
-            <w:noProof/>
-            <w:lang w:eastAsia="pl-PL" w:bidi="ar-SA"/>
-          </w:rPr>
-          <w:tab/>
-        </w:r>
-        <w:r>
-          <w:rPr>
-            <w:rStyle w:val="Hipercze"/>
-            <w:noProof/>
-          </w:rPr>
-          <w:t>Reguły biznesowe</w:t>
-        </w:r>
-        <w:r>
-          <w:rPr>
-            <w:noProof/>
-            <w:webHidden/>
-          </w:rPr>
-          <w:tab/>
-        </w:r>
-        <w:r>
-          <w:rPr>
-            <w:noProof/>
-            <w:webHidden/>
-          </w:rPr>
-          <w:fldChar w:fldCharType="begin"/>
-        </w:r>
-        <w:r>
-          <w:rPr>
-            <w:noProof/>
-            <w:webHidden/>
-          </w:rPr>
-          <w:instrText xml:space="preserve"> PAGEREF _Toc259470608 \h </w:instrText>
-        </w:r>
-        <w:r>
-          <w:rPr>
-            <w:noProof/>
-            <w:webHidden/>
-          </w:rPr>
-        </w:r>
-        <w:r>
-          <w:rPr>
-            <w:noProof/>
-            <w:webHidden/>
-          </w:rPr>
-          <w:fldChar w:fldCharType="separate"/>
-        </w:r>
-        <w:r>
-          <w:rPr>
-            <w:noProof/>
-            <w:webHidden/>
-          </w:rPr>
-          <w:t>3</w:t>
-        </w:r>
-        <w:r>
-          <w:rPr>
-            <w:noProof/>
-            <w:webHidden/>
-          </w:rPr>
-          <w:fldChar w:fldCharType="end"/>
-        </w:r>
-      </w:hyperlink>
-    </w:p>
-    <w:p>
-      <w:pPr>
-        <w:pStyle w:val="Spistreci2"/>
-        <w:tabs>
-          <w:tab w:val="left" w:pos="880"/>
-          <w:tab w:val="right" w:leader="dot" w:pos="9062"/>
-        </w:tabs>
-        <w:rPr>
-          <w:noProof/>
-          <w:lang w:eastAsia="pl-PL" w:bidi="ar-SA"/>
-        </w:rPr>
-      </w:pPr>
-      <w:hyperlink w:anchor="_Toc259470609" w:history="1">
-        <w:r>
-          <w:rPr>
-            <w:rStyle w:val="Hipercze"/>
-            <w:noProof/>
-          </w:rPr>
-          <w:t>3.3</w:t>
-        </w:r>
-        <w:r>
-          <w:rPr>
-            <w:noProof/>
-            <w:lang w:eastAsia="pl-PL" w:bidi="ar-SA"/>
-          </w:rPr>
-          <w:tab/>
-        </w:r>
-        <w:r>
-          <w:rPr>
-            <w:rStyle w:val="Hipercze"/>
-            <w:noProof/>
-          </w:rPr>
-          <w:t>Ograniczenia implementacji</w:t>
-        </w:r>
-        <w:r>
-          <w:rPr>
-            <w:noProof/>
-            <w:webHidden/>
-          </w:rPr>
-          <w:tab/>
-        </w:r>
-        <w:r>
-          <w:rPr>
-            <w:noProof/>
-            <w:webHidden/>
-          </w:rPr>
-          <w:fldChar w:fldCharType="begin"/>
-        </w:r>
-        <w:r>
-          <w:rPr>
-            <w:noProof/>
-            <w:webHidden/>
-          </w:rPr>
-          <w:instrText xml:space="preserve"> PAGEREF _Toc259470609 \h </w:instrText>
-        </w:r>
-        <w:r>
-          <w:rPr>
-            <w:noProof/>
-            <w:webHidden/>
-          </w:rPr>
-        </w:r>
-        <w:r>
-          <w:rPr>
-            <w:noProof/>
-            <w:webHidden/>
-          </w:rPr>
-          <w:fldChar w:fldCharType="separate"/>
-        </w:r>
-        <w:r>
-          <w:rPr>
-            <w:noProof/>
-            <w:webHidden/>
-          </w:rPr>
-          <w:t>3</w:t>
-        </w:r>
-        <w:r>
-          <w:rPr>
-            <w:noProof/>
-            <w:webHidden/>
-          </w:rPr>
-          <w:fldChar w:fldCharType="end"/>
-        </w:r>
-      </w:hyperlink>
-    </w:p>
-    <w:p>
-      <w:pPr>
-        <w:pStyle w:val="Spistreci2"/>
-        <w:tabs>
-          <w:tab w:val="left" w:pos="880"/>
-          <w:tab w:val="right" w:leader="dot" w:pos="9062"/>
-        </w:tabs>
-        <w:rPr>
-          <w:noProof/>
-          <w:lang w:eastAsia="pl-PL" w:bidi="ar-SA"/>
-        </w:rPr>
-      </w:pPr>
-      <w:hyperlink w:anchor="_Toc259470610" w:history="1">
-        <w:r>
-          <w:rPr>
-            <w:rStyle w:val="Hipercze"/>
-            <w:noProof/>
-          </w:rPr>
-          <w:t>3.4</w:t>
-        </w:r>
-        <w:r>
-          <w:rPr>
-            <w:noProof/>
-            <w:lang w:eastAsia="pl-PL" w:bidi="ar-SA"/>
-          </w:rPr>
-          <w:tab/>
-        </w:r>
-        <w:r>
-          <w:rPr>
-            <w:rStyle w:val="Hipercze"/>
-            <w:noProof/>
-          </w:rPr>
-          <w:t>Dostępność, wydajność, niezawodność</w:t>
-        </w:r>
-        <w:r>
-          <w:rPr>
-            <w:noProof/>
-            <w:webHidden/>
-          </w:rPr>
-          <w:tab/>
-        </w:r>
-        <w:r>
-          <w:rPr>
-            <w:noProof/>
-            <w:webHidden/>
-          </w:rPr>
-          <w:fldChar w:fldCharType="begin"/>
-        </w:r>
-        <w:r>
-          <w:rPr>
-            <w:noProof/>
-            <w:webHidden/>
-          </w:rPr>
-          <w:instrText xml:space="preserve"> PAGEREF _Toc259470610 \h </w:instrText>
-        </w:r>
-        <w:r>
-          <w:rPr>
-            <w:noProof/>
-            <w:webHidden/>
-          </w:rPr>
-        </w:r>
-        <w:r>
-          <w:rPr>
-            <w:noProof/>
-            <w:webHidden/>
-          </w:rPr>
-          <w:fldChar w:fldCharType="separate"/>
-        </w:r>
-        <w:r>
-          <w:rPr>
-            <w:noProof/>
-            <w:webHidden/>
-          </w:rPr>
-          <w:t>3</w:t>
-        </w:r>
-        <w:r>
-          <w:rPr>
-            <w:noProof/>
-            <w:webHidden/>
-          </w:rPr>
-          <w:fldChar w:fldCharType="end"/>
-        </w:r>
-      </w:hyperlink>
-    </w:p>
-    <w:p>
-      <w:pPr>
-        <w:pStyle w:val="Spistreci2"/>
-        <w:tabs>
-          <w:tab w:val="left" w:pos="880"/>
-          <w:tab w:val="right" w:leader="dot" w:pos="9062"/>
-        </w:tabs>
-        <w:rPr>
-          <w:noProof/>
-          <w:lang w:eastAsia="pl-PL" w:bidi="ar-SA"/>
-        </w:rPr>
-      </w:pPr>
-      <w:hyperlink w:anchor="_Toc259470612" w:history="1">
-        <w:r>
-          <w:rPr>
-            <w:rStyle w:val="Hipercze"/>
-            <w:noProof/>
-          </w:rPr>
-          <w:t>3.5</w:t>
-        </w:r>
-        <w:r>
-          <w:rPr>
-            <w:noProof/>
-            <w:lang w:eastAsia="pl-PL" w:bidi="ar-SA"/>
-          </w:rPr>
-          <w:tab/>
-        </w:r>
-        <w:r>
-          <w:rPr>
-            <w:rStyle w:val="Hipercze"/>
-            <w:noProof/>
-          </w:rPr>
-          <w:t>Dokumentacja</w:t>
-        </w:r>
-        <w:r>
-          <w:rPr>
-            <w:noProof/>
-            <w:webHidden/>
-          </w:rPr>
-          <w:tab/>
-        </w:r>
-        <w:r>
-          <w:rPr>
-            <w:noProof/>
-            <w:webHidden/>
-          </w:rPr>
-          <w:fldChar w:fldCharType="begin"/>
-        </w:r>
-        <w:r>
-          <w:rPr>
-            <w:noProof/>
-            <w:webHidden/>
-          </w:rPr>
-          <w:instrText xml:space="preserve"> PAGEREF _Toc259470612 \h </w:instrText>
-        </w:r>
-        <w:r>
-          <w:rPr>
-            <w:noProof/>
-            <w:webHidden/>
-          </w:rPr>
-        </w:r>
-        <w:r>
-          <w:rPr>
-            <w:noProof/>
-            <w:webHidden/>
-          </w:rPr>
-          <w:fldChar w:fldCharType="separate"/>
-        </w:r>
-        <w:r>
-          <w:rPr>
-            <w:noProof/>
-            <w:webHidden/>
-          </w:rPr>
-          <w:t>3</w:t>
-        </w:r>
-        <w:r>
-          <w:rPr>
-            <w:noProof/>
-            <w:webHidden/>
-          </w:rPr>
-          <w:fldChar w:fldCharType="end"/>
-        </w:r>
-      </w:hyperlink>
-    </w:p>
-    <w:p>
-      <w:pPr>
-        <w:pStyle w:val="Spistreci2"/>
-        <w:tabs>
-          <w:tab w:val="left" w:pos="880"/>
-          <w:tab w:val="right" w:leader="dot" w:pos="9062"/>
-        </w:tabs>
-        <w:rPr>
-          <w:noProof/>
-          <w:lang w:eastAsia="pl-PL" w:bidi="ar-SA"/>
-        </w:rPr>
-      </w:pPr>
-      <w:hyperlink w:anchor="_Toc259470613" w:history="1">
-        <w:r>
-          <w:rPr>
-            <w:rStyle w:val="Hipercze"/>
-            <w:noProof/>
-          </w:rPr>
-          <w:t>3.6</w:t>
-        </w:r>
-        <w:r>
-          <w:rPr>
-            <w:noProof/>
-            <w:lang w:eastAsia="pl-PL" w:bidi="ar-SA"/>
-          </w:rPr>
-          <w:tab/>
-        </w:r>
-        <w:r>
-          <w:rPr>
-            <w:rStyle w:val="Hipercze"/>
-            <w:noProof/>
-          </w:rPr>
-          <w:t>Utrzymanie systemu</w:t>
-        </w:r>
-        <w:r>
-          <w:rPr>
-            <w:noProof/>
-            <w:webHidden/>
-          </w:rPr>
-          <w:tab/>
-        </w:r>
-        <w:r>
-          <w:rPr>
-            <w:noProof/>
-            <w:webHidden/>
-          </w:rPr>
-          <w:fldChar w:fldCharType="begin"/>
-        </w:r>
-        <w:r>
-          <w:rPr>
-            <w:noProof/>
-            <w:webHidden/>
-          </w:rPr>
-          <w:instrText xml:space="preserve"> PAGEREF _Toc259470613 \h </w:instrText>
-        </w:r>
-        <w:r>
-          <w:rPr>
-            <w:noProof/>
-            <w:webHidden/>
-          </w:rPr>
-        </w:r>
-        <w:r>
-          <w:rPr>
-            <w:noProof/>
-            <w:webHidden/>
-          </w:rPr>
-          <w:fldChar w:fldCharType="separate"/>
-        </w:r>
-        <w:r>
-          <w:rPr>
-            <w:noProof/>
-            <w:webHidden/>
-          </w:rPr>
-          <w:t>3</w:t>
-        </w:r>
-        <w:r>
-          <w:rPr>
-            <w:noProof/>
-            <w:webHidden/>
-          </w:rPr>
-          <w:fldChar w:fldCharType="end"/>
-        </w:r>
-      </w:hyperlink>
-    </w:p>
-    <w:p>
-      <w:pPr>
-        <w:pStyle w:val="Spistreci1"/>
-        <w:tabs>
-          <w:tab w:val="left" w:pos="1100"/>
-          <w:tab w:val="right" w:leader="dot" w:pos="9062"/>
-        </w:tabs>
-        <w:rPr>
-          <w:noProof/>
-          <w:lang w:eastAsia="pl-PL" w:bidi="ar-SA"/>
-        </w:rPr>
-      </w:pPr>
-      <w:hyperlink w:anchor="_Toc259470614" w:history="1">
-        <w:r>
-          <w:rPr>
-            <w:rStyle w:val="Hipercze"/>
-            <w:noProof/>
-          </w:rPr>
-          <w:t>4</w:t>
-        </w:r>
-        <w:r>
-          <w:rPr>
-            <w:noProof/>
-            <w:lang w:eastAsia="pl-PL" w:bidi="ar-SA"/>
-          </w:rPr>
-          <w:tab/>
-        </w:r>
-        <w:r>
-          <w:rPr>
-            <w:rStyle w:val="Hipercze"/>
-            <w:noProof/>
-          </w:rPr>
-          <w:t>Model dziedziny</w:t>
-        </w:r>
-        <w:r>
-          <w:rPr>
-            <w:noProof/>
-            <w:webHidden/>
-          </w:rPr>
-          <w:tab/>
-        </w:r>
-        <w:r>
-          <w:rPr>
-            <w:noProof/>
-            <w:webHidden/>
-          </w:rPr>
-          <w:fldChar w:fldCharType="begin"/>
-        </w:r>
-        <w:r>
-          <w:rPr>
-            <w:noProof/>
-            <w:webHidden/>
-          </w:rPr>
-          <w:instrText xml:space="preserve"> PAGEREF _Toc259470614 \h </w:instrText>
-        </w:r>
-        <w:r>
-          <w:rPr>
-            <w:noProof/>
-            <w:webHidden/>
-          </w:rPr>
-        </w:r>
-        <w:r>
-          <w:rPr>
-            <w:noProof/>
-            <w:webHidden/>
-          </w:rPr>
-          <w:fldChar w:fldCharType="separate"/>
-        </w:r>
-        <w:r>
-          <w:rPr>
-            <w:noProof/>
-            <w:webHidden/>
-          </w:rPr>
-          <w:t>3</w:t>
-        </w:r>
-        <w:r>
-          <w:rPr>
-            <w:noProof/>
-            <w:webHidden/>
-          </w:rPr>
-          <w:fldChar w:fldCharType="end"/>
-        </w:r>
-      </w:hyperlink>
-    </w:p>
-    <w:p>
-      <w:pPr>
-        <w:pStyle w:val="Spistreci1"/>
-        <w:tabs>
-          <w:tab w:val="left" w:pos="1100"/>
-          <w:tab w:val="right" w:leader="dot" w:pos="9062"/>
-        </w:tabs>
-        <w:rPr>
-          <w:noProof/>
-          <w:lang w:eastAsia="pl-PL" w:bidi="ar-SA"/>
-        </w:rPr>
-      </w:pPr>
-      <w:hyperlink w:anchor="_Toc259470615" w:history="1">
-        <w:r>
-          <w:rPr>
-            <w:rStyle w:val="Hipercze"/>
-            <w:noProof/>
-          </w:rPr>
-          <w:t>5</w:t>
-        </w:r>
-        <w:r>
-          <w:rPr>
-            <w:noProof/>
-            <w:lang w:eastAsia="pl-PL" w:bidi="ar-SA"/>
-          </w:rPr>
-          <w:tab/>
-        </w:r>
-        <w:r>
-          <w:rPr>
-            <w:rStyle w:val="Hipercze"/>
-            <w:noProof/>
-          </w:rPr>
-          <w:t>Modele stanów obiektów dziedziny</w:t>
-        </w:r>
-        <w:r>
-          <w:rPr>
-            <w:noProof/>
-            <w:webHidden/>
-          </w:rPr>
-          <w:tab/>
-        </w:r>
-        <w:r>
-          <w:rPr>
-            <w:noProof/>
-            <w:webHidden/>
-          </w:rPr>
-          <w:fldChar w:fldCharType="begin"/>
-        </w:r>
-        <w:r>
-          <w:rPr>
-            <w:noProof/>
-            <w:webHidden/>
-          </w:rPr>
-          <w:instrText xml:space="preserve"> PAGEREF _Toc259470615 \h </w:instrText>
-        </w:r>
-        <w:r>
-          <w:rPr>
-            <w:noProof/>
-            <w:webHidden/>
-          </w:rPr>
-        </w:r>
-        <w:r>
-          <w:rPr>
-            <w:noProof/>
-            <w:webHidden/>
-          </w:rPr>
-          <w:fldChar w:fldCharType="separate"/>
-        </w:r>
-        <w:r>
-          <w:rPr>
-            <w:noProof/>
-            <w:webHidden/>
-          </w:rPr>
-          <w:t>3</w:t>
-        </w:r>
-        <w:r>
-          <w:rPr>
-            <w:noProof/>
-            <w:webHidden/>
-          </w:rPr>
-          <w:fldChar w:fldCharType="end"/>
-        </w:r>
-      </w:hyperlink>
-    </w:p>
-    <w:p>
-      <w:pPr>
-        <w:pStyle w:val="Spistreci1"/>
-        <w:tabs>
-          <w:tab w:val="left" w:pos="1100"/>
-          <w:tab w:val="right" w:leader="dot" w:pos="9062"/>
-        </w:tabs>
-        <w:rPr>
-          <w:noProof/>
-          <w:lang w:eastAsia="pl-PL" w:bidi="ar-SA"/>
-        </w:rPr>
-      </w:pPr>
-      <w:hyperlink w:anchor="_Toc259470616" w:history="1">
-        <w:r>
-          <w:rPr>
-            <w:rStyle w:val="Hipercze"/>
-            <w:noProof/>
-          </w:rPr>
-          <w:t>6</w:t>
-        </w:r>
-        <w:r>
-          <w:rPr>
-            <w:noProof/>
-            <w:lang w:eastAsia="pl-PL" w:bidi="ar-SA"/>
-          </w:rPr>
-          <w:tab/>
-        </w:r>
-        <w:r>
-          <w:rPr>
-            <w:rStyle w:val="Hipercze"/>
-            <w:noProof/>
-          </w:rPr>
-          <w:t>Problemy i ryzyka</w:t>
-        </w:r>
-        <w:r>
-          <w:rPr>
-            <w:noProof/>
-            <w:webHidden/>
-          </w:rPr>
-          <w:tab/>
-        </w:r>
-        <w:r>
-          <w:rPr>
-            <w:noProof/>
-            <w:webHidden/>
-          </w:rPr>
-          <w:fldChar w:fldCharType="begin"/>
-        </w:r>
-        <w:r>
-          <w:rPr>
-            <w:noProof/>
-            <w:webHidden/>
-          </w:rPr>
-          <w:instrText xml:space="preserve"> PAGEREF _Toc259470616 \h </w:instrText>
-        </w:r>
-        <w:r>
-          <w:rPr>
-            <w:noProof/>
-            <w:webHidden/>
-          </w:rPr>
-        </w:r>
-        <w:r>
-          <w:rPr>
-            <w:noProof/>
-            <w:webHidden/>
-          </w:rPr>
-          <w:fldChar w:fldCharType="separate"/>
-        </w:r>
-        <w:r>
-          <w:rPr>
-            <w:noProof/>
-            <w:webHidden/>
-          </w:rPr>
-          <w:t>3</w:t>
-        </w:r>
-        <w:r>
-          <w:rPr>
-            <w:noProof/>
-            <w:webHidden/>
-          </w:rPr>
-          <w:fldChar w:fldCharType="end"/>
-        </w:r>
-      </w:hyperlink>
-    </w:p>
-    <w:p>
-      <w:r>
-        <w:fldChar w:fldCharType="end"/>
-      </w:r>
-    </w:p>
-    <w:p>
-      <w:pPr>
-        <w:rPr>
-          <w:rFonts w:ascii="Cambria" w:hAnsi="Cambria"/>
-          <w:sz w:val="28"/>
-          <w:szCs w:val="28"/>
-        </w:rPr>
-      </w:pPr>
-      <w:r>
-        <w:br w:type="page"/>
-      </w:r>
+      </w:sdtEndPr>
+      <w:sdtContent>
+        <w:p>
+          <w:pPr>
+            <w:pStyle w:val="Nagwekspisutreci"/>
+            <w:numPr>
+              <w:ilvl w:val="0"/>
+              <w:numId w:val="0"/>
+            </w:numPr>
+            <w:ind w:left="432" w:hanging="432"/>
+          </w:pPr>
+        </w:p>
+        <w:p>
+          <w:pPr>
+            <w:pStyle w:val="Spistreci1"/>
+            <w:tabs>
+              <w:tab w:val="left" w:pos="1100"/>
+              <w:tab w:val="right" w:leader="dot" w:pos="9062"/>
+            </w:tabs>
+            <w:rPr>
+              <w:rFonts w:asciiTheme="minorHAnsi" w:eastAsiaTheme="minorEastAsia" w:hAnsiTheme="minorHAnsi" w:cstheme="minorBidi"/>
+              <w:noProof/>
+              <w:lang w:eastAsia="pl-PL" w:bidi="ar-SA"/>
+            </w:rPr>
+          </w:pPr>
+          <w:r>
+            <w:fldChar w:fldCharType="begin"/>
+          </w:r>
+          <w:r>
+            <w:instrText xml:space="preserve"> TOC \o "1-3" \h \z \u </w:instrText>
+          </w:r>
+          <w:r>
+            <w:fldChar w:fldCharType="separate"/>
+          </w:r>
+          <w:hyperlink w:anchor="_Toc472028134" w:history="1">
+            <w:r>
+              <w:rPr>
+                <w:rStyle w:val="Hipercze"/>
+                <w:noProof/>
+              </w:rPr>
+              <w:t>2</w:t>
+            </w:r>
+            <w:r>
+              <w:rPr>
+                <w:rFonts w:asciiTheme="minorHAnsi" w:eastAsiaTheme="minorEastAsia" w:hAnsiTheme="minorHAnsi" w:cstheme="minorBidi"/>
+                <w:noProof/>
+                <w:lang w:eastAsia="pl-PL" w:bidi="ar-SA"/>
+              </w:rPr>
+              <w:tab/>
+            </w:r>
+            <w:r>
+              <w:rPr>
+                <w:rStyle w:val="Hipercze"/>
+                <w:noProof/>
+              </w:rPr>
+              <w:t>Wprowadzenie</w:t>
+            </w:r>
+            <w:r>
+              <w:rPr>
+                <w:noProof/>
+                <w:webHidden/>
+              </w:rPr>
+              <w:tab/>
+            </w:r>
+            <w:r>
+              <w:rPr>
+                <w:noProof/>
+                <w:webHidden/>
+              </w:rPr>
+              <w:fldChar w:fldCharType="begin"/>
+            </w:r>
+            <w:r>
+              <w:rPr>
+                <w:noProof/>
+                <w:webHidden/>
+              </w:rPr>
+              <w:instrText xml:space="preserve"> PAGEREF _Toc472028134 \h </w:instrText>
+            </w:r>
+            <w:r>
+              <w:rPr>
+                <w:noProof/>
+                <w:webHidden/>
+              </w:rPr>
+            </w:r>
+            <w:r>
+              <w:rPr>
+                <w:noProof/>
+                <w:webHidden/>
+              </w:rPr>
+              <w:fldChar w:fldCharType="separate"/>
+            </w:r>
+            <w:r>
+              <w:rPr>
+                <w:noProof/>
+                <w:webHidden/>
+              </w:rPr>
+              <w:t>3</w:t>
+            </w:r>
+            <w:r>
+              <w:rPr>
+                <w:noProof/>
+                <w:webHidden/>
+              </w:rPr>
+              <w:fldChar w:fldCharType="end"/>
+            </w:r>
+          </w:hyperlink>
+        </w:p>
+        <w:p>
+          <w:pPr>
+            <w:pStyle w:val="Spistreci2"/>
+            <w:tabs>
+              <w:tab w:val="left" w:pos="880"/>
+              <w:tab w:val="right" w:leader="dot" w:pos="9062"/>
+            </w:tabs>
+            <w:rPr>
+              <w:rFonts w:asciiTheme="minorHAnsi" w:eastAsiaTheme="minorEastAsia" w:hAnsiTheme="minorHAnsi" w:cstheme="minorBidi"/>
+              <w:noProof/>
+              <w:lang w:eastAsia="pl-PL" w:bidi="ar-SA"/>
+            </w:rPr>
+          </w:pPr>
+          <w:hyperlink w:anchor="_Toc472028135" w:history="1">
+            <w:r>
+              <w:rPr>
+                <w:rStyle w:val="Hipercze"/>
+                <w:noProof/>
+              </w:rPr>
+              <w:t>2.1</w:t>
+            </w:r>
+            <w:r>
+              <w:rPr>
+                <w:rFonts w:asciiTheme="minorHAnsi" w:eastAsiaTheme="minorEastAsia" w:hAnsiTheme="minorHAnsi" w:cstheme="minorBidi"/>
+                <w:noProof/>
+                <w:lang w:eastAsia="pl-PL" w:bidi="ar-SA"/>
+              </w:rPr>
+              <w:tab/>
+            </w:r>
+            <w:r>
+              <w:rPr>
+                <w:rStyle w:val="Hipercze"/>
+                <w:noProof/>
+              </w:rPr>
+              <w:t>Opis systemu</w:t>
+            </w:r>
+            <w:r>
+              <w:rPr>
+                <w:noProof/>
+                <w:webHidden/>
+              </w:rPr>
+              <w:tab/>
+            </w:r>
+            <w:r>
+              <w:rPr>
+                <w:noProof/>
+                <w:webHidden/>
+              </w:rPr>
+              <w:fldChar w:fldCharType="begin"/>
+            </w:r>
+            <w:r>
+              <w:rPr>
+                <w:noProof/>
+                <w:webHidden/>
+              </w:rPr>
+              <w:instrText xml:space="preserve"> PAGEREF _Toc472028135 \h </w:instrText>
+            </w:r>
+            <w:r>
+              <w:rPr>
+                <w:noProof/>
+                <w:webHidden/>
+              </w:rPr>
+            </w:r>
+            <w:r>
+              <w:rPr>
+                <w:noProof/>
+                <w:webHidden/>
+              </w:rPr>
+              <w:fldChar w:fldCharType="separate"/>
+            </w:r>
+            <w:r>
+              <w:rPr>
+                <w:noProof/>
+                <w:webHidden/>
+              </w:rPr>
+              <w:t>3</w:t>
+            </w:r>
+            <w:r>
+              <w:rPr>
+                <w:noProof/>
+                <w:webHidden/>
+              </w:rPr>
+              <w:fldChar w:fldCharType="end"/>
+            </w:r>
+          </w:hyperlink>
+        </w:p>
+        <w:p>
+          <w:pPr>
+            <w:pStyle w:val="Spistreci2"/>
+            <w:tabs>
+              <w:tab w:val="left" w:pos="880"/>
+              <w:tab w:val="right" w:leader="dot" w:pos="9062"/>
+            </w:tabs>
+            <w:rPr>
+              <w:rFonts w:asciiTheme="minorHAnsi" w:eastAsiaTheme="minorEastAsia" w:hAnsiTheme="minorHAnsi" w:cstheme="minorBidi"/>
+              <w:noProof/>
+              <w:lang w:eastAsia="pl-PL" w:bidi="ar-SA"/>
+            </w:rPr>
+          </w:pPr>
+          <w:hyperlink w:anchor="_Toc472028136" w:history="1">
+            <w:r>
+              <w:rPr>
+                <w:rStyle w:val="Hipercze"/>
+                <w:noProof/>
+              </w:rPr>
+              <w:t>2.2</w:t>
+            </w:r>
+            <w:r>
+              <w:rPr>
+                <w:rFonts w:asciiTheme="minorHAnsi" w:eastAsiaTheme="minorEastAsia" w:hAnsiTheme="minorHAnsi" w:cstheme="minorBidi"/>
+                <w:noProof/>
+                <w:lang w:eastAsia="pl-PL" w:bidi="ar-SA"/>
+              </w:rPr>
+              <w:tab/>
+            </w:r>
+            <w:r>
+              <w:rPr>
+                <w:rStyle w:val="Hipercze"/>
+                <w:noProof/>
+              </w:rPr>
+              <w:t>Słownik</w:t>
+            </w:r>
+            <w:r>
+              <w:rPr>
+                <w:noProof/>
+                <w:webHidden/>
+              </w:rPr>
+              <w:tab/>
+            </w:r>
+            <w:r>
+              <w:rPr>
+                <w:noProof/>
+                <w:webHidden/>
+              </w:rPr>
+              <w:fldChar w:fldCharType="begin"/>
+            </w:r>
+            <w:r>
+              <w:rPr>
+                <w:noProof/>
+                <w:webHidden/>
+              </w:rPr>
+              <w:instrText xml:space="preserve"> PAGEREF _Toc472028136 \h </w:instrText>
+            </w:r>
+            <w:r>
+              <w:rPr>
+                <w:noProof/>
+                <w:webHidden/>
+              </w:rPr>
+            </w:r>
+            <w:r>
+              <w:rPr>
+                <w:noProof/>
+                <w:webHidden/>
+              </w:rPr>
+              <w:fldChar w:fldCharType="separate"/>
+            </w:r>
+            <w:r>
+              <w:rPr>
+                <w:noProof/>
+                <w:webHidden/>
+              </w:rPr>
+              <w:t>3</w:t>
+            </w:r>
+            <w:r>
+              <w:rPr>
+                <w:noProof/>
+                <w:webHidden/>
+              </w:rPr>
+              <w:fldChar w:fldCharType="end"/>
+            </w:r>
+          </w:hyperlink>
+        </w:p>
+        <w:p>
+          <w:pPr>
+            <w:pStyle w:val="Spistreci1"/>
+            <w:tabs>
+              <w:tab w:val="left" w:pos="1100"/>
+              <w:tab w:val="right" w:leader="dot" w:pos="9062"/>
+            </w:tabs>
+            <w:rPr>
+              <w:rFonts w:asciiTheme="minorHAnsi" w:eastAsiaTheme="minorEastAsia" w:hAnsiTheme="minorHAnsi" w:cstheme="minorBidi"/>
+              <w:noProof/>
+              <w:lang w:eastAsia="pl-PL" w:bidi="ar-SA"/>
+            </w:rPr>
+          </w:pPr>
+          <w:hyperlink w:anchor="_Toc472028137" w:history="1">
+            <w:r>
+              <w:rPr>
+                <w:rStyle w:val="Hipercze"/>
+                <w:noProof/>
+              </w:rPr>
+              <w:t>3</w:t>
+            </w:r>
+            <w:r>
+              <w:rPr>
+                <w:rFonts w:asciiTheme="minorHAnsi" w:eastAsiaTheme="minorEastAsia" w:hAnsiTheme="minorHAnsi" w:cstheme="minorBidi"/>
+                <w:noProof/>
+                <w:lang w:eastAsia="pl-PL" w:bidi="ar-SA"/>
+              </w:rPr>
+              <w:tab/>
+            </w:r>
+            <w:r>
+              <w:rPr>
+                <w:rStyle w:val="Hipercze"/>
+                <w:noProof/>
+              </w:rPr>
+              <w:t>Wymagania funkcjonalne - przypadki użycia</w:t>
+            </w:r>
+            <w:r>
+              <w:rPr>
+                <w:noProof/>
+                <w:webHidden/>
+              </w:rPr>
+              <w:tab/>
+            </w:r>
+            <w:r>
+              <w:rPr>
+                <w:noProof/>
+                <w:webHidden/>
+              </w:rPr>
+              <w:fldChar w:fldCharType="begin"/>
+            </w:r>
+            <w:r>
+              <w:rPr>
+                <w:noProof/>
+                <w:webHidden/>
+              </w:rPr>
+              <w:instrText xml:space="preserve"> PAGEREF _Toc472028137 \h </w:instrText>
+            </w:r>
+            <w:r>
+              <w:rPr>
+                <w:noProof/>
+                <w:webHidden/>
+              </w:rPr>
+            </w:r>
+            <w:r>
+              <w:rPr>
+                <w:noProof/>
+                <w:webHidden/>
+              </w:rPr>
+              <w:fldChar w:fldCharType="separate"/>
+            </w:r>
+            <w:r>
+              <w:rPr>
+                <w:noProof/>
+                <w:webHidden/>
+              </w:rPr>
+              <w:t>3</w:t>
+            </w:r>
+            <w:r>
+              <w:rPr>
+                <w:noProof/>
+                <w:webHidden/>
+              </w:rPr>
+              <w:fldChar w:fldCharType="end"/>
+            </w:r>
+          </w:hyperlink>
+        </w:p>
+        <w:p>
+          <w:pPr>
+            <w:pStyle w:val="Spistreci2"/>
+            <w:tabs>
+              <w:tab w:val="left" w:pos="880"/>
+              <w:tab w:val="right" w:leader="dot" w:pos="9062"/>
+            </w:tabs>
+            <w:rPr>
+              <w:rFonts w:asciiTheme="minorHAnsi" w:eastAsiaTheme="minorEastAsia" w:hAnsiTheme="minorHAnsi" w:cstheme="minorBidi"/>
+              <w:noProof/>
+              <w:lang w:eastAsia="pl-PL" w:bidi="ar-SA"/>
+            </w:rPr>
+          </w:pPr>
+          <w:hyperlink w:anchor="_Toc472028138" w:history="1">
+            <w:r>
+              <w:rPr>
+                <w:rStyle w:val="Hipercze"/>
+                <w:noProof/>
+              </w:rPr>
+              <w:t>3.1</w:t>
+            </w:r>
+            <w:r>
+              <w:rPr>
+                <w:rFonts w:asciiTheme="minorHAnsi" w:eastAsiaTheme="minorEastAsia" w:hAnsiTheme="minorHAnsi" w:cstheme="minorBidi"/>
+                <w:noProof/>
+                <w:lang w:eastAsia="pl-PL" w:bidi="ar-SA"/>
+              </w:rPr>
+              <w:tab/>
+            </w:r>
+            <w:r>
+              <w:rPr>
+                <w:rStyle w:val="Hipercze"/>
+                <w:noProof/>
+              </w:rPr>
+              <w:t>PAC-MEN</w:t>
+            </w:r>
+            <w:r>
+              <w:rPr>
+                <w:noProof/>
+                <w:webHidden/>
+              </w:rPr>
+              <w:tab/>
+            </w:r>
+            <w:r>
+              <w:rPr>
+                <w:noProof/>
+                <w:webHidden/>
+              </w:rPr>
+              <w:fldChar w:fldCharType="begin"/>
+            </w:r>
+            <w:r>
+              <w:rPr>
+                <w:noProof/>
+                <w:webHidden/>
+              </w:rPr>
+              <w:instrText xml:space="preserve"> PAGEREF _Toc472028138 \h </w:instrText>
+            </w:r>
+            <w:r>
+              <w:rPr>
+                <w:noProof/>
+                <w:webHidden/>
+              </w:rPr>
+            </w:r>
+            <w:r>
+              <w:rPr>
+                <w:noProof/>
+                <w:webHidden/>
+              </w:rPr>
+              <w:fldChar w:fldCharType="separate"/>
+            </w:r>
+            <w:r>
+              <w:rPr>
+                <w:noProof/>
+                <w:webHidden/>
+              </w:rPr>
+              <w:t>3</w:t>
+            </w:r>
+            <w:r>
+              <w:rPr>
+                <w:noProof/>
+                <w:webHidden/>
+              </w:rPr>
+              <w:fldChar w:fldCharType="end"/>
+            </w:r>
+          </w:hyperlink>
+        </w:p>
+        <w:p>
+          <w:pPr>
+            <w:pStyle w:val="Spistreci3"/>
+            <w:tabs>
+              <w:tab w:val="left" w:pos="1320"/>
+              <w:tab w:val="right" w:leader="dot" w:pos="9062"/>
+            </w:tabs>
+            <w:rPr>
+              <w:rFonts w:asciiTheme="minorHAnsi" w:eastAsiaTheme="minorEastAsia" w:hAnsiTheme="minorHAnsi" w:cstheme="minorBidi"/>
+              <w:noProof/>
+              <w:lang w:eastAsia="pl-PL" w:bidi="ar-SA"/>
+            </w:rPr>
+          </w:pPr>
+          <w:hyperlink w:anchor="_Toc472028139" w:history="1">
+            <w:r>
+              <w:rPr>
+                <w:rStyle w:val="Hipercze"/>
+                <w:noProof/>
+              </w:rPr>
+              <w:t>3.1.1</w:t>
+            </w:r>
+            <w:r>
+              <w:rPr>
+                <w:rFonts w:asciiTheme="minorHAnsi" w:eastAsiaTheme="minorEastAsia" w:hAnsiTheme="minorHAnsi" w:cstheme="minorBidi"/>
+                <w:noProof/>
+                <w:lang w:eastAsia="pl-PL" w:bidi="ar-SA"/>
+              </w:rPr>
+              <w:tab/>
+            </w:r>
+            <w:r>
+              <w:rPr>
+                <w:rStyle w:val="Hipercze"/>
+                <w:noProof/>
+              </w:rPr>
+              <w:t>Opis przypadku użycia</w:t>
+            </w:r>
+            <w:r>
+              <w:rPr>
+                <w:noProof/>
+                <w:webHidden/>
+              </w:rPr>
+              <w:tab/>
+            </w:r>
+            <w:r>
+              <w:rPr>
+                <w:noProof/>
+                <w:webHidden/>
+              </w:rPr>
+              <w:fldChar w:fldCharType="begin"/>
+            </w:r>
+            <w:r>
+              <w:rPr>
+                <w:noProof/>
+                <w:webHidden/>
+              </w:rPr>
+              <w:instrText xml:space="preserve"> PAGEREF _Toc472028139 \h </w:instrText>
+            </w:r>
+            <w:r>
+              <w:rPr>
+                <w:noProof/>
+                <w:webHidden/>
+              </w:rPr>
+            </w:r>
+            <w:r>
+              <w:rPr>
+                <w:noProof/>
+                <w:webHidden/>
+              </w:rPr>
+              <w:fldChar w:fldCharType="separate"/>
+            </w:r>
+            <w:r>
+              <w:rPr>
+                <w:noProof/>
+                <w:webHidden/>
+              </w:rPr>
+              <w:t>3</w:t>
+            </w:r>
+            <w:r>
+              <w:rPr>
+                <w:noProof/>
+                <w:webHidden/>
+              </w:rPr>
+              <w:fldChar w:fldCharType="end"/>
+            </w:r>
+          </w:hyperlink>
+        </w:p>
+        <w:p>
+          <w:pPr>
+            <w:pStyle w:val="Spistreci3"/>
+            <w:tabs>
+              <w:tab w:val="left" w:pos="1320"/>
+              <w:tab w:val="right" w:leader="dot" w:pos="9062"/>
+            </w:tabs>
+            <w:rPr>
+              <w:rFonts w:asciiTheme="minorHAnsi" w:eastAsiaTheme="minorEastAsia" w:hAnsiTheme="minorHAnsi" w:cstheme="minorBidi"/>
+              <w:noProof/>
+              <w:lang w:eastAsia="pl-PL" w:bidi="ar-SA"/>
+            </w:rPr>
+          </w:pPr>
+          <w:hyperlink w:anchor="_Toc472028140" w:history="1">
+            <w:r>
+              <w:rPr>
+                <w:rStyle w:val="Hipercze"/>
+                <w:noProof/>
+              </w:rPr>
+              <w:t>3.1.2</w:t>
+            </w:r>
+            <w:r>
+              <w:rPr>
+                <w:rFonts w:asciiTheme="minorHAnsi" w:eastAsiaTheme="minorEastAsia" w:hAnsiTheme="minorHAnsi" w:cstheme="minorBidi"/>
+                <w:noProof/>
+                <w:lang w:eastAsia="pl-PL" w:bidi="ar-SA"/>
+              </w:rPr>
+              <w:tab/>
+            </w:r>
+            <w:r>
+              <w:rPr>
+                <w:rStyle w:val="Hipercze"/>
+                <w:noProof/>
+              </w:rPr>
+              <w:t>Aktorzy</w:t>
+            </w:r>
+            <w:r>
+              <w:rPr>
+                <w:noProof/>
+                <w:webHidden/>
+              </w:rPr>
+              <w:tab/>
+            </w:r>
+            <w:r>
+              <w:rPr>
+                <w:noProof/>
+                <w:webHidden/>
+              </w:rPr>
+              <w:fldChar w:fldCharType="begin"/>
+            </w:r>
+            <w:r>
+              <w:rPr>
+                <w:noProof/>
+                <w:webHidden/>
+              </w:rPr>
+              <w:instrText xml:space="preserve"> PAGEREF _Toc472028140 \h </w:instrText>
+            </w:r>
+            <w:r>
+              <w:rPr>
+                <w:noProof/>
+                <w:webHidden/>
+              </w:rPr>
+            </w:r>
+            <w:r>
+              <w:rPr>
+                <w:noProof/>
+                <w:webHidden/>
+              </w:rPr>
+              <w:fldChar w:fldCharType="separate"/>
+            </w:r>
+            <w:r>
+              <w:rPr>
+                <w:noProof/>
+                <w:webHidden/>
+              </w:rPr>
+              <w:t>3</w:t>
+            </w:r>
+            <w:r>
+              <w:rPr>
+                <w:noProof/>
+                <w:webHidden/>
+              </w:rPr>
+              <w:fldChar w:fldCharType="end"/>
+            </w:r>
+          </w:hyperlink>
+        </w:p>
+        <w:p>
+          <w:pPr>
+            <w:pStyle w:val="Spistreci3"/>
+            <w:tabs>
+              <w:tab w:val="left" w:pos="1320"/>
+              <w:tab w:val="right" w:leader="dot" w:pos="9062"/>
+            </w:tabs>
+            <w:rPr>
+              <w:rFonts w:asciiTheme="minorHAnsi" w:eastAsiaTheme="minorEastAsia" w:hAnsiTheme="minorHAnsi" w:cstheme="minorBidi"/>
+              <w:noProof/>
+              <w:lang w:eastAsia="pl-PL" w:bidi="ar-SA"/>
+            </w:rPr>
+          </w:pPr>
+          <w:hyperlink w:anchor="_Toc472028141" w:history="1">
+            <w:r>
+              <w:rPr>
+                <w:rStyle w:val="Hipercze"/>
+                <w:noProof/>
+              </w:rPr>
+              <w:t>3.1.3</w:t>
+            </w:r>
+            <w:r>
+              <w:rPr>
+                <w:rFonts w:asciiTheme="minorHAnsi" w:eastAsiaTheme="minorEastAsia" w:hAnsiTheme="minorHAnsi" w:cstheme="minorBidi"/>
+                <w:noProof/>
+                <w:lang w:eastAsia="pl-PL" w:bidi="ar-SA"/>
+              </w:rPr>
+              <w:tab/>
+            </w:r>
+            <w:r>
+              <w:rPr>
+                <w:rStyle w:val="Hipercze"/>
+                <w:noProof/>
+              </w:rPr>
+              <w:t>Poziom</w:t>
+            </w:r>
+            <w:r>
+              <w:rPr>
+                <w:noProof/>
+                <w:webHidden/>
+              </w:rPr>
+              <w:tab/>
+            </w:r>
+            <w:r>
+              <w:rPr>
+                <w:noProof/>
+                <w:webHidden/>
+              </w:rPr>
+              <w:fldChar w:fldCharType="begin"/>
+            </w:r>
+            <w:r>
+              <w:rPr>
+                <w:noProof/>
+                <w:webHidden/>
+              </w:rPr>
+              <w:instrText xml:space="preserve"> PAGEREF _Toc472028141 \h </w:instrText>
+            </w:r>
+            <w:r>
+              <w:rPr>
+                <w:noProof/>
+                <w:webHidden/>
+              </w:rPr>
+            </w:r>
+            <w:r>
+              <w:rPr>
+                <w:noProof/>
+                <w:webHidden/>
+              </w:rPr>
+              <w:fldChar w:fldCharType="separate"/>
+            </w:r>
+            <w:r>
+              <w:rPr>
+                <w:noProof/>
+                <w:webHidden/>
+              </w:rPr>
+              <w:t>3</w:t>
+            </w:r>
+            <w:r>
+              <w:rPr>
+                <w:noProof/>
+                <w:webHidden/>
+              </w:rPr>
+              <w:fldChar w:fldCharType="end"/>
+            </w:r>
+          </w:hyperlink>
+        </w:p>
+        <w:p>
+          <w:pPr>
+            <w:pStyle w:val="Spistreci3"/>
+            <w:tabs>
+              <w:tab w:val="left" w:pos="1320"/>
+              <w:tab w:val="right" w:leader="dot" w:pos="9062"/>
+            </w:tabs>
+            <w:rPr>
+              <w:rFonts w:asciiTheme="minorHAnsi" w:eastAsiaTheme="minorEastAsia" w:hAnsiTheme="minorHAnsi" w:cstheme="minorBidi"/>
+              <w:noProof/>
+              <w:lang w:eastAsia="pl-PL" w:bidi="ar-SA"/>
+            </w:rPr>
+          </w:pPr>
+          <w:hyperlink w:anchor="_Toc472028142" w:history="1">
+            <w:r>
+              <w:rPr>
+                <w:rStyle w:val="Hipercze"/>
+                <w:noProof/>
+              </w:rPr>
+              <w:t>3.1.4</w:t>
+            </w:r>
+            <w:r>
+              <w:rPr>
+                <w:rFonts w:asciiTheme="minorHAnsi" w:eastAsiaTheme="minorEastAsia" w:hAnsiTheme="minorHAnsi" w:cstheme="minorBidi"/>
+                <w:noProof/>
+                <w:lang w:eastAsia="pl-PL" w:bidi="ar-SA"/>
+              </w:rPr>
+              <w:tab/>
+            </w:r>
+            <w:r>
+              <w:rPr>
+                <w:rStyle w:val="Hipercze"/>
+                <w:noProof/>
+              </w:rPr>
+              <w:t>Cele użytkowników</w:t>
+            </w:r>
+            <w:r>
+              <w:rPr>
+                <w:noProof/>
+                <w:webHidden/>
+              </w:rPr>
+              <w:tab/>
+            </w:r>
+            <w:r>
+              <w:rPr>
+                <w:noProof/>
+                <w:webHidden/>
+              </w:rPr>
+              <w:fldChar w:fldCharType="begin"/>
+            </w:r>
+            <w:r>
+              <w:rPr>
+                <w:noProof/>
+                <w:webHidden/>
+              </w:rPr>
+              <w:instrText xml:space="preserve"> PAGEREF _Toc472028142 \h </w:instrText>
+            </w:r>
+            <w:r>
+              <w:rPr>
+                <w:noProof/>
+                <w:webHidden/>
+              </w:rPr>
+            </w:r>
+            <w:r>
+              <w:rPr>
+                <w:noProof/>
+                <w:webHidden/>
+              </w:rPr>
+              <w:fldChar w:fldCharType="separate"/>
+            </w:r>
+            <w:r>
+              <w:rPr>
+                <w:noProof/>
+                <w:webHidden/>
+              </w:rPr>
+              <w:t>3</w:t>
+            </w:r>
+            <w:r>
+              <w:rPr>
+                <w:noProof/>
+                <w:webHidden/>
+              </w:rPr>
+              <w:fldChar w:fldCharType="end"/>
+            </w:r>
+          </w:hyperlink>
+        </w:p>
+        <w:p>
+          <w:pPr>
+            <w:pStyle w:val="Spistreci3"/>
+            <w:tabs>
+              <w:tab w:val="left" w:pos="1320"/>
+              <w:tab w:val="right" w:leader="dot" w:pos="9062"/>
+            </w:tabs>
+            <w:rPr>
+              <w:rFonts w:asciiTheme="minorHAnsi" w:eastAsiaTheme="minorEastAsia" w:hAnsiTheme="minorHAnsi" w:cstheme="minorBidi"/>
+              <w:noProof/>
+              <w:lang w:eastAsia="pl-PL" w:bidi="ar-SA"/>
+            </w:rPr>
+          </w:pPr>
+          <w:hyperlink w:anchor="_Toc472028143" w:history="1">
+            <w:r>
+              <w:rPr>
+                <w:rStyle w:val="Hipercze"/>
+                <w:noProof/>
+              </w:rPr>
+              <w:t>3.1.5</w:t>
+            </w:r>
+            <w:r>
+              <w:rPr>
+                <w:rFonts w:asciiTheme="minorHAnsi" w:eastAsiaTheme="minorEastAsia" w:hAnsiTheme="minorHAnsi" w:cstheme="minorBidi"/>
+                <w:noProof/>
+                <w:lang w:eastAsia="pl-PL" w:bidi="ar-SA"/>
+              </w:rPr>
+              <w:tab/>
+            </w:r>
+            <w:r>
+              <w:rPr>
+                <w:rStyle w:val="Hipercze"/>
+                <w:noProof/>
+              </w:rPr>
+              <w:t>Wyzwalacz</w:t>
+            </w:r>
+            <w:r>
+              <w:rPr>
+                <w:noProof/>
+                <w:webHidden/>
+              </w:rPr>
+              <w:tab/>
+            </w:r>
+            <w:r>
+              <w:rPr>
+                <w:noProof/>
+                <w:webHidden/>
+              </w:rPr>
+              <w:fldChar w:fldCharType="begin"/>
+            </w:r>
+            <w:r>
+              <w:rPr>
+                <w:noProof/>
+                <w:webHidden/>
+              </w:rPr>
+              <w:instrText xml:space="preserve"> PAGEREF _Toc472028143 \h </w:instrText>
+            </w:r>
+            <w:r>
+              <w:rPr>
+                <w:noProof/>
+                <w:webHidden/>
+              </w:rPr>
+            </w:r>
+            <w:r>
+              <w:rPr>
+                <w:noProof/>
+                <w:webHidden/>
+              </w:rPr>
+              <w:fldChar w:fldCharType="separate"/>
+            </w:r>
+            <w:r>
+              <w:rPr>
+                <w:noProof/>
+                <w:webHidden/>
+              </w:rPr>
+              <w:t>4</w:t>
+            </w:r>
+            <w:r>
+              <w:rPr>
+                <w:noProof/>
+                <w:webHidden/>
+              </w:rPr>
+              <w:fldChar w:fldCharType="end"/>
+            </w:r>
+          </w:hyperlink>
+        </w:p>
+        <w:p>
+          <w:pPr>
+            <w:pStyle w:val="Spistreci3"/>
+            <w:tabs>
+              <w:tab w:val="left" w:pos="1320"/>
+              <w:tab w:val="right" w:leader="dot" w:pos="9062"/>
+            </w:tabs>
+            <w:rPr>
+              <w:rFonts w:asciiTheme="minorHAnsi" w:eastAsiaTheme="minorEastAsia" w:hAnsiTheme="minorHAnsi" w:cstheme="minorBidi"/>
+              <w:noProof/>
+              <w:lang w:eastAsia="pl-PL" w:bidi="ar-SA"/>
+            </w:rPr>
+          </w:pPr>
+          <w:hyperlink w:anchor="_Toc472028144" w:history="1">
+            <w:r>
+              <w:rPr>
+                <w:rStyle w:val="Hipercze"/>
+                <w:noProof/>
+              </w:rPr>
+              <w:t>3.1.6</w:t>
+            </w:r>
+            <w:r>
+              <w:rPr>
+                <w:rFonts w:asciiTheme="minorHAnsi" w:eastAsiaTheme="minorEastAsia" w:hAnsiTheme="minorHAnsi" w:cstheme="minorBidi"/>
+                <w:noProof/>
+                <w:lang w:eastAsia="pl-PL" w:bidi="ar-SA"/>
+              </w:rPr>
+              <w:tab/>
+            </w:r>
+            <w:r>
+              <w:rPr>
+                <w:rStyle w:val="Hipercze"/>
+                <w:noProof/>
+              </w:rPr>
+              <w:t>Warunki końcowe</w:t>
+            </w:r>
+            <w:r>
+              <w:rPr>
+                <w:noProof/>
+                <w:webHidden/>
+              </w:rPr>
+              <w:tab/>
+            </w:r>
+            <w:r>
+              <w:rPr>
+                <w:noProof/>
+                <w:webHidden/>
+              </w:rPr>
+              <w:fldChar w:fldCharType="begin"/>
+            </w:r>
+            <w:r>
+              <w:rPr>
+                <w:noProof/>
+                <w:webHidden/>
+              </w:rPr>
+              <w:instrText xml:space="preserve"> PAGEREF _Toc472028144 \h </w:instrText>
+            </w:r>
+            <w:r>
+              <w:rPr>
+                <w:noProof/>
+                <w:webHidden/>
+              </w:rPr>
+            </w:r>
+            <w:r>
+              <w:rPr>
+                <w:noProof/>
+                <w:webHidden/>
+              </w:rPr>
+              <w:fldChar w:fldCharType="separate"/>
+            </w:r>
+            <w:r>
+              <w:rPr>
+                <w:noProof/>
+                <w:webHidden/>
+              </w:rPr>
+              <w:t>4</w:t>
+            </w:r>
+            <w:r>
+              <w:rPr>
+                <w:noProof/>
+                <w:webHidden/>
+              </w:rPr>
+              <w:fldChar w:fldCharType="end"/>
+            </w:r>
+          </w:hyperlink>
+        </w:p>
+        <w:p>
+          <w:pPr>
+            <w:pStyle w:val="Spistreci3"/>
+            <w:tabs>
+              <w:tab w:val="left" w:pos="1320"/>
+              <w:tab w:val="right" w:leader="dot" w:pos="9062"/>
+            </w:tabs>
+            <w:rPr>
+              <w:rFonts w:asciiTheme="minorHAnsi" w:eastAsiaTheme="minorEastAsia" w:hAnsiTheme="minorHAnsi" w:cstheme="minorBidi"/>
+              <w:noProof/>
+              <w:lang w:eastAsia="pl-PL" w:bidi="ar-SA"/>
+            </w:rPr>
+          </w:pPr>
+          <w:hyperlink w:anchor="_Toc472028145" w:history="1">
+            <w:r>
+              <w:rPr>
+                <w:rStyle w:val="Hipercze"/>
+                <w:noProof/>
+              </w:rPr>
+              <w:t>3.1.7</w:t>
+            </w:r>
+            <w:r>
+              <w:rPr>
+                <w:rFonts w:asciiTheme="minorHAnsi" w:eastAsiaTheme="minorEastAsia" w:hAnsiTheme="minorHAnsi" w:cstheme="minorBidi"/>
+                <w:noProof/>
+                <w:lang w:eastAsia="pl-PL" w:bidi="ar-SA"/>
+              </w:rPr>
+              <w:tab/>
+            </w:r>
+            <w:r>
+              <w:rPr>
+                <w:rStyle w:val="Hipercze"/>
+                <w:noProof/>
+              </w:rPr>
+              <w:t>Scenariusze przypadków użycia</w:t>
+            </w:r>
+            <w:r>
+              <w:rPr>
+                <w:noProof/>
+                <w:webHidden/>
+              </w:rPr>
+              <w:tab/>
+            </w:r>
+            <w:r>
+              <w:rPr>
+                <w:noProof/>
+                <w:webHidden/>
+              </w:rPr>
+              <w:fldChar w:fldCharType="begin"/>
+            </w:r>
+            <w:r>
+              <w:rPr>
+                <w:noProof/>
+                <w:webHidden/>
+              </w:rPr>
+              <w:instrText xml:space="preserve"> PAGEREF _Toc472028145 \h </w:instrText>
+            </w:r>
+            <w:r>
+              <w:rPr>
+                <w:noProof/>
+                <w:webHidden/>
+              </w:rPr>
+            </w:r>
+            <w:r>
+              <w:rPr>
+                <w:noProof/>
+                <w:webHidden/>
+              </w:rPr>
+              <w:fldChar w:fldCharType="separate"/>
+            </w:r>
+            <w:r>
+              <w:rPr>
+                <w:noProof/>
+                <w:webHidden/>
+              </w:rPr>
+              <w:t>4</w:t>
+            </w:r>
+            <w:r>
+              <w:rPr>
+                <w:noProof/>
+                <w:webHidden/>
+              </w:rPr>
+              <w:fldChar w:fldCharType="end"/>
+            </w:r>
+          </w:hyperlink>
+        </w:p>
+        <w:p>
+          <w:pPr>
+            <w:pStyle w:val="Spistreci3"/>
+            <w:tabs>
+              <w:tab w:val="left" w:pos="1320"/>
+              <w:tab w:val="right" w:leader="dot" w:pos="9062"/>
+            </w:tabs>
+            <w:rPr>
+              <w:rFonts w:asciiTheme="minorHAnsi" w:eastAsiaTheme="minorEastAsia" w:hAnsiTheme="minorHAnsi" w:cstheme="minorBidi"/>
+              <w:noProof/>
+              <w:lang w:eastAsia="pl-PL" w:bidi="ar-SA"/>
+            </w:rPr>
+          </w:pPr>
+          <w:hyperlink w:anchor="_Toc472028146" w:history="1">
+            <w:r>
+              <w:rPr>
+                <w:rStyle w:val="Hipercze"/>
+                <w:noProof/>
+              </w:rPr>
+              <w:t>3.1.8</w:t>
+            </w:r>
+            <w:r>
+              <w:rPr>
+                <w:rFonts w:asciiTheme="minorHAnsi" w:eastAsiaTheme="minorEastAsia" w:hAnsiTheme="minorHAnsi" w:cstheme="minorBidi"/>
+                <w:noProof/>
+                <w:lang w:eastAsia="pl-PL" w:bidi="ar-SA"/>
+              </w:rPr>
+              <w:tab/>
+            </w:r>
+            <w:r>
+              <w:rPr>
+                <w:rStyle w:val="Hipercze"/>
+                <w:noProof/>
+              </w:rPr>
+              <w:t>Decyzje</w:t>
+            </w:r>
+            <w:r>
+              <w:rPr>
+                <w:noProof/>
+                <w:webHidden/>
+              </w:rPr>
+              <w:tab/>
+            </w:r>
+            <w:r>
+              <w:rPr>
+                <w:noProof/>
+                <w:webHidden/>
+              </w:rPr>
+              <w:fldChar w:fldCharType="begin"/>
+            </w:r>
+            <w:r>
+              <w:rPr>
+                <w:noProof/>
+                <w:webHidden/>
+              </w:rPr>
+              <w:instrText xml:space="preserve"> PAGEREF _Toc472028146 \h </w:instrText>
+            </w:r>
+            <w:r>
+              <w:rPr>
+                <w:noProof/>
+                <w:webHidden/>
+              </w:rPr>
+            </w:r>
+            <w:r>
+              <w:rPr>
+                <w:noProof/>
+                <w:webHidden/>
+              </w:rPr>
+              <w:fldChar w:fldCharType="separate"/>
+            </w:r>
+            <w:r>
+              <w:rPr>
+                <w:noProof/>
+                <w:webHidden/>
+              </w:rPr>
+              <w:t>5</w:t>
+            </w:r>
+            <w:r>
+              <w:rPr>
+                <w:noProof/>
+                <w:webHidden/>
+              </w:rPr>
+              <w:fldChar w:fldCharType="end"/>
+            </w:r>
+          </w:hyperlink>
+        </w:p>
+        <w:p>
+          <w:pPr>
+            <w:pStyle w:val="Spistreci1"/>
+            <w:tabs>
+              <w:tab w:val="left" w:pos="1100"/>
+              <w:tab w:val="right" w:leader="dot" w:pos="9062"/>
+            </w:tabs>
+            <w:rPr>
+              <w:rFonts w:asciiTheme="minorHAnsi" w:eastAsiaTheme="minorEastAsia" w:hAnsiTheme="minorHAnsi" w:cstheme="minorBidi"/>
+              <w:noProof/>
+              <w:lang w:eastAsia="pl-PL" w:bidi="ar-SA"/>
+            </w:rPr>
+          </w:pPr>
+          <w:hyperlink w:anchor="_Toc472028147" w:history="1">
+            <w:r>
+              <w:rPr>
+                <w:rStyle w:val="Hipercze"/>
+                <w:noProof/>
+              </w:rPr>
+              <w:t>4</w:t>
+            </w:r>
+            <w:r>
+              <w:rPr>
+                <w:rFonts w:asciiTheme="minorHAnsi" w:eastAsiaTheme="minorEastAsia" w:hAnsiTheme="minorHAnsi" w:cstheme="minorBidi"/>
+                <w:noProof/>
+                <w:lang w:eastAsia="pl-PL" w:bidi="ar-SA"/>
+              </w:rPr>
+              <w:tab/>
+            </w:r>
+            <w:r>
+              <w:rPr>
+                <w:rStyle w:val="Hipercze"/>
+                <w:noProof/>
+              </w:rPr>
+              <w:t>Wymagania niefunkcjonalne</w:t>
+            </w:r>
+            <w:r>
+              <w:rPr>
+                <w:noProof/>
+                <w:webHidden/>
+              </w:rPr>
+              <w:tab/>
+            </w:r>
+            <w:r>
+              <w:rPr>
+                <w:noProof/>
+                <w:webHidden/>
+              </w:rPr>
+              <w:fldChar w:fldCharType="begin"/>
+            </w:r>
+            <w:r>
+              <w:rPr>
+                <w:noProof/>
+                <w:webHidden/>
+              </w:rPr>
+              <w:instrText xml:space="preserve"> PAGEREF _Toc472028147 \h </w:instrText>
+            </w:r>
+            <w:r>
+              <w:rPr>
+                <w:noProof/>
+                <w:webHidden/>
+              </w:rPr>
+            </w:r>
+            <w:r>
+              <w:rPr>
+                <w:noProof/>
+                <w:webHidden/>
+              </w:rPr>
+              <w:fldChar w:fldCharType="separate"/>
+            </w:r>
+            <w:r>
+              <w:rPr>
+                <w:noProof/>
+                <w:webHidden/>
+              </w:rPr>
+              <w:t>6</w:t>
+            </w:r>
+            <w:r>
+              <w:rPr>
+                <w:noProof/>
+                <w:webHidden/>
+              </w:rPr>
+              <w:fldChar w:fldCharType="end"/>
+            </w:r>
+          </w:hyperlink>
+        </w:p>
+        <w:p>
+          <w:pPr>
+            <w:pStyle w:val="Spistreci2"/>
+            <w:tabs>
+              <w:tab w:val="left" w:pos="880"/>
+              <w:tab w:val="right" w:leader="dot" w:pos="9062"/>
+            </w:tabs>
+            <w:rPr>
+              <w:rFonts w:asciiTheme="minorHAnsi" w:eastAsiaTheme="minorEastAsia" w:hAnsiTheme="minorHAnsi" w:cstheme="minorBidi"/>
+              <w:noProof/>
+              <w:lang w:eastAsia="pl-PL" w:bidi="ar-SA"/>
+            </w:rPr>
+          </w:pPr>
+          <w:hyperlink w:anchor="_Toc472028148" w:history="1">
+            <w:r>
+              <w:rPr>
+                <w:rStyle w:val="Hipercze"/>
+                <w:noProof/>
+              </w:rPr>
+              <w:t>4.1</w:t>
+            </w:r>
+            <w:r>
+              <w:rPr>
+                <w:rFonts w:asciiTheme="minorHAnsi" w:eastAsiaTheme="minorEastAsia" w:hAnsiTheme="minorHAnsi" w:cstheme="minorBidi"/>
+                <w:noProof/>
+                <w:lang w:eastAsia="pl-PL" w:bidi="ar-SA"/>
+              </w:rPr>
+              <w:tab/>
+            </w:r>
+            <w:r>
+              <w:rPr>
+                <w:rStyle w:val="Hipercze"/>
+                <w:noProof/>
+              </w:rPr>
+              <w:t>Wymagania względem projektu</w:t>
+            </w:r>
+            <w:r>
+              <w:rPr>
+                <w:noProof/>
+                <w:webHidden/>
+              </w:rPr>
+              <w:tab/>
+            </w:r>
+            <w:r>
+              <w:rPr>
+                <w:noProof/>
+                <w:webHidden/>
+              </w:rPr>
+              <w:fldChar w:fldCharType="begin"/>
+            </w:r>
+            <w:r>
+              <w:rPr>
+                <w:noProof/>
+                <w:webHidden/>
+              </w:rPr>
+              <w:instrText xml:space="preserve"> PAGEREF _Toc472028148 \h </w:instrText>
+            </w:r>
+            <w:r>
+              <w:rPr>
+                <w:noProof/>
+                <w:webHidden/>
+              </w:rPr>
+            </w:r>
+            <w:r>
+              <w:rPr>
+                <w:noProof/>
+                <w:webHidden/>
+              </w:rPr>
+              <w:fldChar w:fldCharType="separate"/>
+            </w:r>
+            <w:r>
+              <w:rPr>
+                <w:noProof/>
+                <w:webHidden/>
+              </w:rPr>
+              <w:t>6</w:t>
+            </w:r>
+            <w:r>
+              <w:rPr>
+                <w:noProof/>
+                <w:webHidden/>
+              </w:rPr>
+              <w:fldChar w:fldCharType="end"/>
+            </w:r>
+          </w:hyperlink>
+        </w:p>
+        <w:p>
+          <w:pPr>
+            <w:pStyle w:val="Spistreci3"/>
+            <w:tabs>
+              <w:tab w:val="left" w:pos="1320"/>
+              <w:tab w:val="right" w:leader="dot" w:pos="9062"/>
+            </w:tabs>
+            <w:rPr>
+              <w:rFonts w:asciiTheme="minorHAnsi" w:eastAsiaTheme="minorEastAsia" w:hAnsiTheme="minorHAnsi" w:cstheme="minorBidi"/>
+              <w:noProof/>
+              <w:lang w:eastAsia="pl-PL" w:bidi="ar-SA"/>
+            </w:rPr>
+          </w:pPr>
+          <w:hyperlink w:anchor="_Toc472028149" w:history="1">
+            <w:r>
+              <w:rPr>
+                <w:rStyle w:val="Hipercze"/>
+                <w:noProof/>
+              </w:rPr>
+              <w:t>4.1.1</w:t>
+            </w:r>
+            <w:r>
+              <w:rPr>
+                <w:rFonts w:asciiTheme="minorHAnsi" w:eastAsiaTheme="minorEastAsia" w:hAnsiTheme="minorHAnsi" w:cstheme="minorBidi"/>
+                <w:noProof/>
+                <w:lang w:eastAsia="pl-PL" w:bidi="ar-SA"/>
+              </w:rPr>
+              <w:tab/>
+            </w:r>
+            <w:r>
+              <w:rPr>
+                <w:rStyle w:val="Hipercze"/>
+                <w:noProof/>
+              </w:rPr>
+              <w:t>Czas realizacji</w:t>
+            </w:r>
+            <w:r>
+              <w:rPr>
+                <w:noProof/>
+                <w:webHidden/>
+              </w:rPr>
+              <w:tab/>
+            </w:r>
+            <w:r>
+              <w:rPr>
+                <w:noProof/>
+                <w:webHidden/>
+              </w:rPr>
+              <w:fldChar w:fldCharType="begin"/>
+            </w:r>
+            <w:r>
+              <w:rPr>
+                <w:noProof/>
+                <w:webHidden/>
+              </w:rPr>
+              <w:instrText xml:space="preserve"> PAGEREF _Toc472028149 \h </w:instrText>
+            </w:r>
+            <w:r>
+              <w:rPr>
+                <w:noProof/>
+                <w:webHidden/>
+              </w:rPr>
+            </w:r>
+            <w:r>
+              <w:rPr>
+                <w:noProof/>
+                <w:webHidden/>
+              </w:rPr>
+              <w:fldChar w:fldCharType="separate"/>
+            </w:r>
+            <w:r>
+              <w:rPr>
+                <w:noProof/>
+                <w:webHidden/>
+              </w:rPr>
+              <w:t>6</w:t>
+            </w:r>
+            <w:r>
+              <w:rPr>
+                <w:noProof/>
+                <w:webHidden/>
+              </w:rPr>
+              <w:fldChar w:fldCharType="end"/>
+            </w:r>
+          </w:hyperlink>
+        </w:p>
+        <w:p>
+          <w:pPr>
+            <w:pStyle w:val="Spistreci2"/>
+            <w:tabs>
+              <w:tab w:val="left" w:pos="880"/>
+              <w:tab w:val="right" w:leader="dot" w:pos="9062"/>
+            </w:tabs>
+            <w:rPr>
+              <w:rFonts w:asciiTheme="minorHAnsi" w:eastAsiaTheme="minorEastAsia" w:hAnsiTheme="minorHAnsi" w:cstheme="minorBidi"/>
+              <w:noProof/>
+              <w:lang w:eastAsia="pl-PL" w:bidi="ar-SA"/>
+            </w:rPr>
+          </w:pPr>
+          <w:hyperlink w:anchor="_Toc472028150" w:history="1">
+            <w:r>
+              <w:rPr>
+                <w:rStyle w:val="Hipercze"/>
+                <w:noProof/>
+              </w:rPr>
+              <w:t>4.2</w:t>
+            </w:r>
+            <w:r>
+              <w:rPr>
+                <w:rFonts w:asciiTheme="minorHAnsi" w:eastAsiaTheme="minorEastAsia" w:hAnsiTheme="minorHAnsi" w:cstheme="minorBidi"/>
+                <w:noProof/>
+                <w:lang w:eastAsia="pl-PL" w:bidi="ar-SA"/>
+              </w:rPr>
+              <w:tab/>
+            </w:r>
+            <w:r>
+              <w:rPr>
+                <w:rStyle w:val="Hipercze"/>
+                <w:noProof/>
+              </w:rPr>
+              <w:t>Reguły biznesowe</w:t>
+            </w:r>
+            <w:r>
+              <w:rPr>
+                <w:noProof/>
+                <w:webHidden/>
+              </w:rPr>
+              <w:tab/>
+            </w:r>
+            <w:r>
+              <w:rPr>
+                <w:noProof/>
+                <w:webHidden/>
+              </w:rPr>
+              <w:fldChar w:fldCharType="begin"/>
+            </w:r>
+            <w:r>
+              <w:rPr>
+                <w:noProof/>
+                <w:webHidden/>
+              </w:rPr>
+              <w:instrText xml:space="preserve"> PAGEREF _Toc472028150 \h </w:instrText>
+            </w:r>
+            <w:r>
+              <w:rPr>
+                <w:noProof/>
+                <w:webHidden/>
+              </w:rPr>
+            </w:r>
+            <w:r>
+              <w:rPr>
+                <w:noProof/>
+                <w:webHidden/>
+              </w:rPr>
+              <w:fldChar w:fldCharType="separate"/>
+            </w:r>
+            <w:r>
+              <w:rPr>
+                <w:noProof/>
+                <w:webHidden/>
+              </w:rPr>
+              <w:t>6</w:t>
+            </w:r>
+            <w:r>
+              <w:rPr>
+                <w:noProof/>
+                <w:webHidden/>
+              </w:rPr>
+              <w:fldChar w:fldCharType="end"/>
+            </w:r>
+          </w:hyperlink>
+        </w:p>
+        <w:p>
+          <w:pPr>
+            <w:pStyle w:val="Spistreci3"/>
+            <w:tabs>
+              <w:tab w:val="left" w:pos="1320"/>
+              <w:tab w:val="right" w:leader="dot" w:pos="9062"/>
+            </w:tabs>
+            <w:rPr>
+              <w:rFonts w:asciiTheme="minorHAnsi" w:eastAsiaTheme="minorEastAsia" w:hAnsiTheme="minorHAnsi" w:cstheme="minorBidi"/>
+              <w:noProof/>
+              <w:lang w:eastAsia="pl-PL" w:bidi="ar-SA"/>
+            </w:rPr>
+          </w:pPr>
+          <w:hyperlink w:anchor="_Toc472028151" w:history="1">
+            <w:r>
+              <w:rPr>
+                <w:rStyle w:val="Hipercze"/>
+                <w:noProof/>
+              </w:rPr>
+              <w:t>4.2.1</w:t>
+            </w:r>
+            <w:r>
+              <w:rPr>
+                <w:rFonts w:asciiTheme="minorHAnsi" w:eastAsiaTheme="minorEastAsia" w:hAnsiTheme="minorHAnsi" w:cstheme="minorBidi"/>
+                <w:noProof/>
+                <w:lang w:eastAsia="pl-PL" w:bidi="ar-SA"/>
+              </w:rPr>
+              <w:tab/>
+            </w:r>
+            <w:r>
+              <w:rPr>
+                <w:rStyle w:val="Hipercze"/>
+                <w:noProof/>
+              </w:rPr>
+              <w:t>Odpłatność</w:t>
+            </w:r>
+            <w:r>
+              <w:rPr>
+                <w:noProof/>
+                <w:webHidden/>
+              </w:rPr>
+              <w:tab/>
+            </w:r>
+            <w:r>
+              <w:rPr>
+                <w:noProof/>
+                <w:webHidden/>
+              </w:rPr>
+              <w:fldChar w:fldCharType="begin"/>
+            </w:r>
+            <w:r>
+              <w:rPr>
+                <w:noProof/>
+                <w:webHidden/>
+              </w:rPr>
+              <w:instrText xml:space="preserve"> PAGEREF _Toc472028151 \h </w:instrText>
+            </w:r>
+            <w:r>
+              <w:rPr>
+                <w:noProof/>
+                <w:webHidden/>
+              </w:rPr>
+            </w:r>
+            <w:r>
+              <w:rPr>
+                <w:noProof/>
+                <w:webHidden/>
+              </w:rPr>
+              <w:fldChar w:fldCharType="separate"/>
+            </w:r>
+            <w:r>
+              <w:rPr>
+                <w:noProof/>
+                <w:webHidden/>
+              </w:rPr>
+              <w:t>6</w:t>
+            </w:r>
+            <w:r>
+              <w:rPr>
+                <w:noProof/>
+                <w:webHidden/>
+              </w:rPr>
+              <w:fldChar w:fldCharType="end"/>
+            </w:r>
+          </w:hyperlink>
+        </w:p>
+        <w:p>
+          <w:pPr>
+            <w:pStyle w:val="Spistreci2"/>
+            <w:tabs>
+              <w:tab w:val="left" w:pos="880"/>
+              <w:tab w:val="right" w:leader="dot" w:pos="9062"/>
+            </w:tabs>
+            <w:rPr>
+              <w:rFonts w:asciiTheme="minorHAnsi" w:eastAsiaTheme="minorEastAsia" w:hAnsiTheme="minorHAnsi" w:cstheme="minorBidi"/>
+              <w:noProof/>
+              <w:lang w:eastAsia="pl-PL" w:bidi="ar-SA"/>
+            </w:rPr>
+          </w:pPr>
+          <w:hyperlink w:anchor="_Toc472028152" w:history="1">
+            <w:r>
+              <w:rPr>
+                <w:rStyle w:val="Hipercze"/>
+                <w:noProof/>
+              </w:rPr>
+              <w:t>4.3</w:t>
+            </w:r>
+            <w:r>
+              <w:rPr>
+                <w:rFonts w:asciiTheme="minorHAnsi" w:eastAsiaTheme="minorEastAsia" w:hAnsiTheme="minorHAnsi" w:cstheme="minorBidi"/>
+                <w:noProof/>
+                <w:lang w:eastAsia="pl-PL" w:bidi="ar-SA"/>
+              </w:rPr>
+              <w:tab/>
+            </w:r>
+            <w:r>
+              <w:rPr>
+                <w:rStyle w:val="Hipercze"/>
+                <w:noProof/>
+              </w:rPr>
+              <w:t>Ograniczenia implementacji</w:t>
+            </w:r>
+            <w:r>
+              <w:rPr>
+                <w:noProof/>
+                <w:webHidden/>
+              </w:rPr>
+              <w:tab/>
+            </w:r>
+            <w:r>
+              <w:rPr>
+                <w:noProof/>
+                <w:webHidden/>
+              </w:rPr>
+              <w:fldChar w:fldCharType="begin"/>
+            </w:r>
+            <w:r>
+              <w:rPr>
+                <w:noProof/>
+                <w:webHidden/>
+              </w:rPr>
+              <w:instrText xml:space="preserve"> PAGEREF _Toc472028152 \h </w:instrText>
+            </w:r>
+            <w:r>
+              <w:rPr>
+                <w:noProof/>
+                <w:webHidden/>
+              </w:rPr>
+            </w:r>
+            <w:r>
+              <w:rPr>
+                <w:noProof/>
+                <w:webHidden/>
+              </w:rPr>
+              <w:fldChar w:fldCharType="separate"/>
+            </w:r>
+            <w:r>
+              <w:rPr>
+                <w:noProof/>
+                <w:webHidden/>
+              </w:rPr>
+              <w:t>6</w:t>
+            </w:r>
+            <w:r>
+              <w:rPr>
+                <w:noProof/>
+                <w:webHidden/>
+              </w:rPr>
+              <w:fldChar w:fldCharType="end"/>
+            </w:r>
+          </w:hyperlink>
+        </w:p>
+        <w:p>
+          <w:pPr>
+            <w:pStyle w:val="Spistreci3"/>
+            <w:tabs>
+              <w:tab w:val="left" w:pos="1320"/>
+              <w:tab w:val="right" w:leader="dot" w:pos="9062"/>
+            </w:tabs>
+            <w:rPr>
+              <w:rFonts w:asciiTheme="minorHAnsi" w:eastAsiaTheme="minorEastAsia" w:hAnsiTheme="minorHAnsi" w:cstheme="minorBidi"/>
+              <w:noProof/>
+              <w:lang w:eastAsia="pl-PL" w:bidi="ar-SA"/>
+            </w:rPr>
+          </w:pPr>
+          <w:hyperlink w:anchor="_Toc472028153" w:history="1">
+            <w:r>
+              <w:rPr>
+                <w:rStyle w:val="Hipercze"/>
+                <w:noProof/>
+              </w:rPr>
+              <w:t>4.3.1</w:t>
+            </w:r>
+            <w:r>
+              <w:rPr>
+                <w:rFonts w:asciiTheme="minorHAnsi" w:eastAsiaTheme="minorEastAsia" w:hAnsiTheme="minorHAnsi" w:cstheme="minorBidi"/>
+                <w:noProof/>
+                <w:lang w:eastAsia="pl-PL" w:bidi="ar-SA"/>
+              </w:rPr>
+              <w:tab/>
+            </w:r>
+            <w:r>
+              <w:rPr>
+                <w:rStyle w:val="Hipercze"/>
+                <w:noProof/>
+              </w:rPr>
+              <w:t>Język</w:t>
+            </w:r>
+            <w:r>
+              <w:rPr>
+                <w:noProof/>
+                <w:webHidden/>
+              </w:rPr>
+              <w:tab/>
+            </w:r>
+            <w:r>
+              <w:rPr>
+                <w:noProof/>
+                <w:webHidden/>
+              </w:rPr>
+              <w:fldChar w:fldCharType="begin"/>
+            </w:r>
+            <w:r>
+              <w:rPr>
+                <w:noProof/>
+                <w:webHidden/>
+              </w:rPr>
+              <w:instrText xml:space="preserve"> PAGEREF _Toc472028153 \h </w:instrText>
+            </w:r>
+            <w:r>
+              <w:rPr>
+                <w:noProof/>
+                <w:webHidden/>
+              </w:rPr>
+            </w:r>
+            <w:r>
+              <w:rPr>
+                <w:noProof/>
+                <w:webHidden/>
+              </w:rPr>
+              <w:fldChar w:fldCharType="separate"/>
+            </w:r>
+            <w:r>
+              <w:rPr>
+                <w:noProof/>
+                <w:webHidden/>
+              </w:rPr>
+              <w:t>6</w:t>
+            </w:r>
+            <w:r>
+              <w:rPr>
+                <w:noProof/>
+                <w:webHidden/>
+              </w:rPr>
+              <w:fldChar w:fldCharType="end"/>
+            </w:r>
+          </w:hyperlink>
+        </w:p>
+        <w:p>
+          <w:pPr>
+            <w:pStyle w:val="Spistreci2"/>
+            <w:tabs>
+              <w:tab w:val="left" w:pos="880"/>
+              <w:tab w:val="right" w:leader="dot" w:pos="9062"/>
+            </w:tabs>
+            <w:rPr>
+              <w:rFonts w:asciiTheme="minorHAnsi" w:eastAsiaTheme="minorEastAsia" w:hAnsiTheme="minorHAnsi" w:cstheme="minorBidi"/>
+              <w:noProof/>
+              <w:lang w:eastAsia="pl-PL" w:bidi="ar-SA"/>
+            </w:rPr>
+          </w:pPr>
+          <w:hyperlink w:anchor="_Toc472028154" w:history="1">
+            <w:r>
+              <w:rPr>
+                <w:rStyle w:val="Hipercze"/>
+                <w:noProof/>
+              </w:rPr>
+              <w:t>4.4</w:t>
+            </w:r>
+            <w:r>
+              <w:rPr>
+                <w:rFonts w:asciiTheme="minorHAnsi" w:eastAsiaTheme="minorEastAsia" w:hAnsiTheme="minorHAnsi" w:cstheme="minorBidi"/>
+                <w:noProof/>
+                <w:lang w:eastAsia="pl-PL" w:bidi="ar-SA"/>
+              </w:rPr>
+              <w:tab/>
+            </w:r>
+            <w:r>
+              <w:rPr>
+                <w:rStyle w:val="Hipercze"/>
+                <w:noProof/>
+              </w:rPr>
+              <w:t>Dostępność, wydajność, niezawodność</w:t>
+            </w:r>
+            <w:r>
+              <w:rPr>
+                <w:noProof/>
+                <w:webHidden/>
+              </w:rPr>
+              <w:tab/>
+            </w:r>
+            <w:r>
+              <w:rPr>
+                <w:noProof/>
+                <w:webHidden/>
+              </w:rPr>
+              <w:fldChar w:fldCharType="begin"/>
+            </w:r>
+            <w:r>
+              <w:rPr>
+                <w:noProof/>
+                <w:webHidden/>
+              </w:rPr>
+              <w:instrText xml:space="preserve"> PAGEREF _Toc472028154 \h </w:instrText>
+            </w:r>
+            <w:r>
+              <w:rPr>
+                <w:noProof/>
+                <w:webHidden/>
+              </w:rPr>
+            </w:r>
+            <w:r>
+              <w:rPr>
+                <w:noProof/>
+                <w:webHidden/>
+              </w:rPr>
+              <w:fldChar w:fldCharType="separate"/>
+            </w:r>
+            <w:r>
+              <w:rPr>
+                <w:noProof/>
+                <w:webHidden/>
+              </w:rPr>
+              <w:t>6</w:t>
+            </w:r>
+            <w:r>
+              <w:rPr>
+                <w:noProof/>
+                <w:webHidden/>
+              </w:rPr>
+              <w:fldChar w:fldCharType="end"/>
+            </w:r>
+          </w:hyperlink>
+        </w:p>
+        <w:p>
+          <w:pPr>
+            <w:pStyle w:val="Spistreci3"/>
+            <w:tabs>
+              <w:tab w:val="left" w:pos="1320"/>
+              <w:tab w:val="right" w:leader="dot" w:pos="9062"/>
+            </w:tabs>
+            <w:rPr>
+              <w:rFonts w:asciiTheme="minorHAnsi" w:eastAsiaTheme="minorEastAsia" w:hAnsiTheme="minorHAnsi" w:cstheme="minorBidi"/>
+              <w:noProof/>
+              <w:lang w:eastAsia="pl-PL" w:bidi="ar-SA"/>
+            </w:rPr>
+          </w:pPr>
+          <w:hyperlink w:anchor="_Toc472028155" w:history="1">
+            <w:r>
+              <w:rPr>
+                <w:rStyle w:val="Hipercze"/>
+                <w:noProof/>
+              </w:rPr>
+              <w:t>4.4.1</w:t>
+            </w:r>
+            <w:r>
+              <w:rPr>
+                <w:rFonts w:asciiTheme="minorHAnsi" w:eastAsiaTheme="minorEastAsia" w:hAnsiTheme="minorHAnsi" w:cstheme="minorBidi"/>
+                <w:noProof/>
+                <w:lang w:eastAsia="pl-PL" w:bidi="ar-SA"/>
+              </w:rPr>
+              <w:tab/>
+            </w:r>
+            <w:r>
+              <w:rPr>
+                <w:rStyle w:val="Hipercze"/>
+                <w:noProof/>
+              </w:rPr>
+              <w:t>Łatwość użycia</w:t>
+            </w:r>
+            <w:r>
+              <w:rPr>
+                <w:noProof/>
+                <w:webHidden/>
+              </w:rPr>
+              <w:tab/>
+            </w:r>
+            <w:r>
+              <w:rPr>
+                <w:noProof/>
+                <w:webHidden/>
+              </w:rPr>
+              <w:fldChar w:fldCharType="begin"/>
+            </w:r>
+            <w:r>
+              <w:rPr>
+                <w:noProof/>
+                <w:webHidden/>
+              </w:rPr>
+              <w:instrText xml:space="preserve"> PAGEREF _Toc472028155 \h </w:instrText>
+            </w:r>
+            <w:r>
+              <w:rPr>
+                <w:noProof/>
+                <w:webHidden/>
+              </w:rPr>
+            </w:r>
+            <w:r>
+              <w:rPr>
+                <w:noProof/>
+                <w:webHidden/>
+              </w:rPr>
+              <w:fldChar w:fldCharType="separate"/>
+            </w:r>
+            <w:r>
+              <w:rPr>
+                <w:noProof/>
+                <w:webHidden/>
+              </w:rPr>
+              <w:t>6</w:t>
+            </w:r>
+            <w:r>
+              <w:rPr>
+                <w:noProof/>
+                <w:webHidden/>
+              </w:rPr>
+              <w:fldChar w:fldCharType="end"/>
+            </w:r>
+          </w:hyperlink>
+        </w:p>
+        <w:p>
+          <w:pPr>
+            <w:pStyle w:val="Spistreci3"/>
+            <w:tabs>
+              <w:tab w:val="left" w:pos="1320"/>
+              <w:tab w:val="right" w:leader="dot" w:pos="9062"/>
+            </w:tabs>
+            <w:rPr>
+              <w:rFonts w:asciiTheme="minorHAnsi" w:eastAsiaTheme="minorEastAsia" w:hAnsiTheme="minorHAnsi" w:cstheme="minorBidi"/>
+              <w:noProof/>
+              <w:lang w:eastAsia="pl-PL" w:bidi="ar-SA"/>
+            </w:rPr>
+          </w:pPr>
+          <w:hyperlink w:anchor="_Toc472028156" w:history="1">
+            <w:r>
+              <w:rPr>
+                <w:rStyle w:val="Hipercze"/>
+                <w:noProof/>
+              </w:rPr>
+              <w:t>4.4.2</w:t>
+            </w:r>
+            <w:r>
+              <w:rPr>
+                <w:rFonts w:asciiTheme="minorHAnsi" w:eastAsiaTheme="minorEastAsia" w:hAnsiTheme="minorHAnsi" w:cstheme="minorBidi"/>
+                <w:noProof/>
+                <w:lang w:eastAsia="pl-PL" w:bidi="ar-SA"/>
+              </w:rPr>
+              <w:tab/>
+            </w:r>
+            <w:r>
+              <w:rPr>
+                <w:rStyle w:val="Hipercze"/>
+                <w:noProof/>
+              </w:rPr>
+              <w:t>Niezawodność</w:t>
+            </w:r>
+            <w:r>
+              <w:rPr>
+                <w:noProof/>
+                <w:webHidden/>
+              </w:rPr>
+              <w:tab/>
+            </w:r>
+            <w:r>
+              <w:rPr>
+                <w:noProof/>
+                <w:webHidden/>
+              </w:rPr>
+              <w:fldChar w:fldCharType="begin"/>
+            </w:r>
+            <w:r>
+              <w:rPr>
+                <w:noProof/>
+                <w:webHidden/>
+              </w:rPr>
+              <w:instrText xml:space="preserve"> PAGEREF _Toc472028156 \h </w:instrText>
+            </w:r>
+            <w:r>
+              <w:rPr>
+                <w:noProof/>
+                <w:webHidden/>
+              </w:rPr>
+            </w:r>
+            <w:r>
+              <w:rPr>
+                <w:noProof/>
+                <w:webHidden/>
+              </w:rPr>
+              <w:fldChar w:fldCharType="separate"/>
+            </w:r>
+            <w:r>
+              <w:rPr>
+                <w:noProof/>
+                <w:webHidden/>
+              </w:rPr>
+              <w:t>6</w:t>
+            </w:r>
+            <w:r>
+              <w:rPr>
+                <w:noProof/>
+                <w:webHidden/>
+              </w:rPr>
+              <w:fldChar w:fldCharType="end"/>
+            </w:r>
+          </w:hyperlink>
+        </w:p>
+        <w:p>
+          <w:pPr>
+            <w:pStyle w:val="Spistreci3"/>
+            <w:tabs>
+              <w:tab w:val="left" w:pos="1320"/>
+              <w:tab w:val="right" w:leader="dot" w:pos="9062"/>
+            </w:tabs>
+            <w:rPr>
+              <w:rFonts w:asciiTheme="minorHAnsi" w:eastAsiaTheme="minorEastAsia" w:hAnsiTheme="minorHAnsi" w:cstheme="minorBidi"/>
+              <w:noProof/>
+              <w:lang w:eastAsia="pl-PL" w:bidi="ar-SA"/>
+            </w:rPr>
+          </w:pPr>
+          <w:hyperlink w:anchor="_Toc472028157" w:history="1">
+            <w:r>
+              <w:rPr>
+                <w:rStyle w:val="Hipercze"/>
+                <w:noProof/>
+              </w:rPr>
+              <w:t>4.4.3</w:t>
+            </w:r>
+            <w:r>
+              <w:rPr>
+                <w:rFonts w:asciiTheme="minorHAnsi" w:eastAsiaTheme="minorEastAsia" w:hAnsiTheme="minorHAnsi" w:cstheme="minorBidi"/>
+                <w:noProof/>
+                <w:lang w:eastAsia="pl-PL" w:bidi="ar-SA"/>
+              </w:rPr>
+              <w:tab/>
+            </w:r>
+            <w:r>
+              <w:rPr>
+                <w:rStyle w:val="Hipercze"/>
+                <w:noProof/>
+              </w:rPr>
+              <w:t>Szybkość działania</w:t>
+            </w:r>
+            <w:r>
+              <w:rPr>
+                <w:noProof/>
+                <w:webHidden/>
+              </w:rPr>
+              <w:tab/>
+            </w:r>
+            <w:r>
+              <w:rPr>
+                <w:noProof/>
+                <w:webHidden/>
+              </w:rPr>
+              <w:fldChar w:fldCharType="begin"/>
+            </w:r>
+            <w:r>
+              <w:rPr>
+                <w:noProof/>
+                <w:webHidden/>
+              </w:rPr>
+              <w:instrText xml:space="preserve"> PAGEREF _Toc472028157 \h </w:instrText>
+            </w:r>
+            <w:r>
+              <w:rPr>
+                <w:noProof/>
+                <w:webHidden/>
+              </w:rPr>
+            </w:r>
+            <w:r>
+              <w:rPr>
+                <w:noProof/>
+                <w:webHidden/>
+              </w:rPr>
+              <w:fldChar w:fldCharType="separate"/>
+            </w:r>
+            <w:r>
+              <w:rPr>
+                <w:noProof/>
+                <w:webHidden/>
+              </w:rPr>
+              <w:t>6</w:t>
+            </w:r>
+            <w:r>
+              <w:rPr>
+                <w:noProof/>
+                <w:webHidden/>
+              </w:rPr>
+              <w:fldChar w:fldCharType="end"/>
+            </w:r>
+          </w:hyperlink>
+        </w:p>
+        <w:p>
+          <w:pPr>
+            <w:pStyle w:val="Spistreci2"/>
+            <w:tabs>
+              <w:tab w:val="left" w:pos="880"/>
+              <w:tab w:val="right" w:leader="dot" w:pos="9062"/>
+            </w:tabs>
+            <w:rPr>
+              <w:rFonts w:asciiTheme="minorHAnsi" w:eastAsiaTheme="minorEastAsia" w:hAnsiTheme="minorHAnsi" w:cstheme="minorBidi"/>
+              <w:noProof/>
+              <w:lang w:eastAsia="pl-PL" w:bidi="ar-SA"/>
+            </w:rPr>
+          </w:pPr>
+          <w:hyperlink w:anchor="_Toc472028158" w:history="1">
+            <w:r>
+              <w:rPr>
+                <w:rStyle w:val="Hipercze"/>
+                <w:noProof/>
+              </w:rPr>
+              <w:t>4.5</w:t>
+            </w:r>
+            <w:r>
+              <w:rPr>
+                <w:rFonts w:asciiTheme="minorHAnsi" w:eastAsiaTheme="minorEastAsia" w:hAnsiTheme="minorHAnsi" w:cstheme="minorBidi"/>
+                <w:noProof/>
+                <w:lang w:eastAsia="pl-PL" w:bidi="ar-SA"/>
+              </w:rPr>
+              <w:tab/>
+            </w:r>
+            <w:r>
+              <w:rPr>
+                <w:rStyle w:val="Hipercze"/>
+                <w:noProof/>
+              </w:rPr>
+              <w:t>Dokumentacja</w:t>
+            </w:r>
+            <w:r>
+              <w:rPr>
+                <w:noProof/>
+                <w:webHidden/>
+              </w:rPr>
+              <w:tab/>
+            </w:r>
+            <w:r>
+              <w:rPr>
+                <w:noProof/>
+                <w:webHidden/>
+              </w:rPr>
+              <w:fldChar w:fldCharType="begin"/>
+            </w:r>
+            <w:r>
+              <w:rPr>
+                <w:noProof/>
+                <w:webHidden/>
+              </w:rPr>
+              <w:instrText xml:space="preserve"> PAGEREF _Toc472028158 \h </w:instrText>
+            </w:r>
+            <w:r>
+              <w:rPr>
+                <w:noProof/>
+                <w:webHidden/>
+              </w:rPr>
+            </w:r>
+            <w:r>
+              <w:rPr>
+                <w:noProof/>
+                <w:webHidden/>
+              </w:rPr>
+              <w:fldChar w:fldCharType="separate"/>
+            </w:r>
+            <w:r>
+              <w:rPr>
+                <w:noProof/>
+                <w:webHidden/>
+              </w:rPr>
+              <w:t>6</w:t>
+            </w:r>
+            <w:r>
+              <w:rPr>
+                <w:noProof/>
+                <w:webHidden/>
+              </w:rPr>
+              <w:fldChar w:fldCharType="end"/>
+            </w:r>
+          </w:hyperlink>
+        </w:p>
+        <w:p>
+          <w:pPr>
+            <w:pStyle w:val="Spistreci2"/>
+            <w:tabs>
+              <w:tab w:val="left" w:pos="880"/>
+              <w:tab w:val="right" w:leader="dot" w:pos="9062"/>
+            </w:tabs>
+            <w:rPr>
+              <w:rFonts w:asciiTheme="minorHAnsi" w:eastAsiaTheme="minorEastAsia" w:hAnsiTheme="minorHAnsi" w:cstheme="minorBidi"/>
+              <w:noProof/>
+              <w:lang w:eastAsia="pl-PL" w:bidi="ar-SA"/>
+            </w:rPr>
+          </w:pPr>
+          <w:hyperlink w:anchor="_Toc472028159" w:history="1">
+            <w:r>
+              <w:rPr>
+                <w:rStyle w:val="Hipercze"/>
+                <w:noProof/>
+              </w:rPr>
+              <w:t>4.6</w:t>
+            </w:r>
+            <w:r>
+              <w:rPr>
+                <w:rFonts w:asciiTheme="minorHAnsi" w:eastAsiaTheme="minorEastAsia" w:hAnsiTheme="minorHAnsi" w:cstheme="minorBidi"/>
+                <w:noProof/>
+                <w:lang w:eastAsia="pl-PL" w:bidi="ar-SA"/>
+              </w:rPr>
+              <w:tab/>
+            </w:r>
+            <w:r>
+              <w:rPr>
+                <w:rStyle w:val="Hipercze"/>
+                <w:noProof/>
+              </w:rPr>
+              <w:t>Utrzymanie systemu</w:t>
+            </w:r>
+            <w:r>
+              <w:rPr>
+                <w:noProof/>
+                <w:webHidden/>
+              </w:rPr>
+              <w:tab/>
+            </w:r>
+            <w:r>
+              <w:rPr>
+                <w:noProof/>
+                <w:webHidden/>
+              </w:rPr>
+              <w:fldChar w:fldCharType="begin"/>
+            </w:r>
+            <w:r>
+              <w:rPr>
+                <w:noProof/>
+                <w:webHidden/>
+              </w:rPr>
+              <w:instrText xml:space="preserve"> PAGEREF _Toc472028159 \h </w:instrText>
+            </w:r>
+            <w:r>
+              <w:rPr>
+                <w:noProof/>
+                <w:webHidden/>
+              </w:rPr>
+            </w:r>
+            <w:r>
+              <w:rPr>
+                <w:noProof/>
+                <w:webHidden/>
+              </w:rPr>
+              <w:fldChar w:fldCharType="separate"/>
+            </w:r>
+            <w:r>
+              <w:rPr>
+                <w:noProof/>
+                <w:webHidden/>
+              </w:rPr>
+              <w:t>6</w:t>
+            </w:r>
+            <w:r>
+              <w:rPr>
+                <w:noProof/>
+                <w:webHidden/>
+              </w:rPr>
+              <w:fldChar w:fldCharType="end"/>
+            </w:r>
+          </w:hyperlink>
+        </w:p>
+        <w:p>
+          <w:pPr>
+            <w:pStyle w:val="Spistreci3"/>
+            <w:tabs>
+              <w:tab w:val="left" w:pos="1320"/>
+              <w:tab w:val="right" w:leader="dot" w:pos="9062"/>
+            </w:tabs>
+            <w:rPr>
+              <w:rFonts w:asciiTheme="minorHAnsi" w:eastAsiaTheme="minorEastAsia" w:hAnsiTheme="minorHAnsi" w:cstheme="minorBidi"/>
+              <w:noProof/>
+              <w:lang w:eastAsia="pl-PL" w:bidi="ar-SA"/>
+            </w:rPr>
+          </w:pPr>
+          <w:hyperlink w:anchor="_Toc472028160" w:history="1">
+            <w:r>
+              <w:rPr>
+                <w:rStyle w:val="Hipercze"/>
+                <w:noProof/>
+              </w:rPr>
+              <w:t>4.6.1</w:t>
+            </w:r>
+            <w:r>
+              <w:rPr>
+                <w:rFonts w:asciiTheme="minorHAnsi" w:eastAsiaTheme="minorEastAsia" w:hAnsiTheme="minorHAnsi" w:cstheme="minorBidi"/>
+                <w:noProof/>
+                <w:lang w:eastAsia="pl-PL" w:bidi="ar-SA"/>
+              </w:rPr>
+              <w:tab/>
+            </w:r>
+            <w:r>
+              <w:rPr>
+                <w:rStyle w:val="Hipercze"/>
+                <w:noProof/>
+              </w:rPr>
+              <w:t>Utrzymanie po finalizacji projektu</w:t>
+            </w:r>
+            <w:r>
+              <w:rPr>
+                <w:noProof/>
+                <w:webHidden/>
+              </w:rPr>
+              <w:tab/>
+            </w:r>
+            <w:r>
+              <w:rPr>
+                <w:noProof/>
+                <w:webHidden/>
+              </w:rPr>
+              <w:fldChar w:fldCharType="begin"/>
+            </w:r>
+            <w:r>
+              <w:rPr>
+                <w:noProof/>
+                <w:webHidden/>
+              </w:rPr>
+              <w:instrText xml:space="preserve"> PAGEREF _Toc472028160 \h </w:instrText>
+            </w:r>
+            <w:r>
+              <w:rPr>
+                <w:noProof/>
+                <w:webHidden/>
+              </w:rPr>
+            </w:r>
+            <w:r>
+              <w:rPr>
+                <w:noProof/>
+                <w:webHidden/>
+              </w:rPr>
+              <w:fldChar w:fldCharType="separate"/>
+            </w:r>
+            <w:r>
+              <w:rPr>
+                <w:noProof/>
+                <w:webHidden/>
+              </w:rPr>
+              <w:t>6</w:t>
+            </w:r>
+            <w:r>
+              <w:rPr>
+                <w:noProof/>
+                <w:webHidden/>
+              </w:rPr>
+              <w:fldChar w:fldCharType="end"/>
+            </w:r>
+          </w:hyperlink>
+        </w:p>
+        <w:p>
+          <w:pPr>
+            <w:pStyle w:val="Spistreci1"/>
+            <w:tabs>
+              <w:tab w:val="left" w:pos="1100"/>
+              <w:tab w:val="right" w:leader="dot" w:pos="9062"/>
+            </w:tabs>
+            <w:rPr>
+              <w:rFonts w:asciiTheme="minorHAnsi" w:eastAsiaTheme="minorEastAsia" w:hAnsiTheme="minorHAnsi" w:cstheme="minorBidi"/>
+              <w:noProof/>
+              <w:lang w:eastAsia="pl-PL" w:bidi="ar-SA"/>
+            </w:rPr>
+          </w:pPr>
+          <w:hyperlink w:anchor="_Toc472028161" w:history="1">
+            <w:r>
+              <w:rPr>
+                <w:rStyle w:val="Hipercze"/>
+                <w:noProof/>
+              </w:rPr>
+              <w:t>5</w:t>
+            </w:r>
+            <w:r>
+              <w:rPr>
+                <w:rFonts w:asciiTheme="minorHAnsi" w:eastAsiaTheme="minorEastAsia" w:hAnsiTheme="minorHAnsi" w:cstheme="minorBidi"/>
+                <w:noProof/>
+                <w:lang w:eastAsia="pl-PL" w:bidi="ar-SA"/>
+              </w:rPr>
+              <w:tab/>
+            </w:r>
+            <w:r>
+              <w:rPr>
+                <w:rStyle w:val="Hipercze"/>
+                <w:noProof/>
+              </w:rPr>
+              <w:t>Model dziedziny</w:t>
+            </w:r>
+            <w:r>
+              <w:rPr>
+                <w:noProof/>
+                <w:webHidden/>
+              </w:rPr>
+              <w:tab/>
+            </w:r>
+            <w:r>
+              <w:rPr>
+                <w:noProof/>
+                <w:webHidden/>
+              </w:rPr>
+              <w:fldChar w:fldCharType="begin"/>
+            </w:r>
+            <w:r>
+              <w:rPr>
+                <w:noProof/>
+                <w:webHidden/>
+              </w:rPr>
+              <w:instrText xml:space="preserve"> PAGEREF _Toc472028161 \h </w:instrText>
+            </w:r>
+            <w:r>
+              <w:rPr>
+                <w:noProof/>
+                <w:webHidden/>
+              </w:rPr>
+            </w:r>
+            <w:r>
+              <w:rPr>
+                <w:noProof/>
+                <w:webHidden/>
+              </w:rPr>
+              <w:fldChar w:fldCharType="separate"/>
+            </w:r>
+            <w:r>
+              <w:rPr>
+                <w:noProof/>
+                <w:webHidden/>
+              </w:rPr>
+              <w:t>6</w:t>
+            </w:r>
+            <w:r>
+              <w:rPr>
+                <w:noProof/>
+                <w:webHidden/>
+              </w:rPr>
+              <w:fldChar w:fldCharType="end"/>
+            </w:r>
+          </w:hyperlink>
+        </w:p>
+        <w:p>
+          <w:pPr>
+            <w:pStyle w:val="Spistreci1"/>
+            <w:tabs>
+              <w:tab w:val="left" w:pos="1100"/>
+              <w:tab w:val="right" w:leader="dot" w:pos="9062"/>
+            </w:tabs>
+            <w:rPr>
+              <w:rFonts w:asciiTheme="minorHAnsi" w:eastAsiaTheme="minorEastAsia" w:hAnsiTheme="minorHAnsi" w:cstheme="minorBidi"/>
+              <w:noProof/>
+              <w:lang w:eastAsia="pl-PL" w:bidi="ar-SA"/>
+            </w:rPr>
+          </w:pPr>
+          <w:hyperlink w:anchor="_Toc472028162" w:history="1">
+            <w:r>
+              <w:rPr>
+                <w:rStyle w:val="Hipercze"/>
+                <w:noProof/>
+              </w:rPr>
+              <w:t>6</w:t>
+            </w:r>
+            <w:r>
+              <w:rPr>
+                <w:rFonts w:asciiTheme="minorHAnsi" w:eastAsiaTheme="minorEastAsia" w:hAnsiTheme="minorHAnsi" w:cstheme="minorBidi"/>
+                <w:noProof/>
+                <w:lang w:eastAsia="pl-PL" w:bidi="ar-SA"/>
+              </w:rPr>
+              <w:tab/>
+            </w:r>
+            <w:r>
+              <w:rPr>
+                <w:rStyle w:val="Hipercze"/>
+                <w:noProof/>
+              </w:rPr>
+              <w:t>Modele stanów obiektów dziedziny</w:t>
+            </w:r>
+            <w:r>
+              <w:rPr>
+                <w:noProof/>
+                <w:webHidden/>
+              </w:rPr>
+              <w:tab/>
+            </w:r>
+            <w:r>
+              <w:rPr>
+                <w:noProof/>
+                <w:webHidden/>
+              </w:rPr>
+              <w:fldChar w:fldCharType="begin"/>
+            </w:r>
+            <w:r>
+              <w:rPr>
+                <w:noProof/>
+                <w:webHidden/>
+              </w:rPr>
+              <w:instrText xml:space="preserve"> PAGEREF _Toc472028162 \h </w:instrText>
+            </w:r>
+            <w:r>
+              <w:rPr>
+                <w:noProof/>
+                <w:webHidden/>
+              </w:rPr>
+            </w:r>
+            <w:r>
+              <w:rPr>
+                <w:noProof/>
+                <w:webHidden/>
+              </w:rPr>
+              <w:fldChar w:fldCharType="separate"/>
+            </w:r>
+            <w:r>
+              <w:rPr>
+                <w:noProof/>
+                <w:webHidden/>
+              </w:rPr>
+              <w:t>7</w:t>
+            </w:r>
+            <w:r>
+              <w:rPr>
+                <w:noProof/>
+                <w:webHidden/>
+              </w:rPr>
+              <w:fldChar w:fldCharType="end"/>
+            </w:r>
+          </w:hyperlink>
+        </w:p>
+        <w:p>
+          <w:pPr>
+            <w:pStyle w:val="Spistreci1"/>
+            <w:tabs>
+              <w:tab w:val="left" w:pos="1100"/>
+              <w:tab w:val="right" w:leader="dot" w:pos="9062"/>
+            </w:tabs>
+            <w:rPr>
+              <w:rFonts w:asciiTheme="minorHAnsi" w:eastAsiaTheme="minorEastAsia" w:hAnsiTheme="minorHAnsi" w:cstheme="minorBidi"/>
+              <w:noProof/>
+              <w:lang w:eastAsia="pl-PL" w:bidi="ar-SA"/>
+            </w:rPr>
+          </w:pPr>
+          <w:hyperlink w:anchor="_Toc472028163" w:history="1">
+            <w:r>
+              <w:rPr>
+                <w:rStyle w:val="Hipercze"/>
+                <w:noProof/>
+              </w:rPr>
+              <w:t>7</w:t>
+            </w:r>
+            <w:r>
+              <w:rPr>
+                <w:rFonts w:asciiTheme="minorHAnsi" w:eastAsiaTheme="minorEastAsia" w:hAnsiTheme="minorHAnsi" w:cstheme="minorBidi"/>
+                <w:noProof/>
+                <w:lang w:eastAsia="pl-PL" w:bidi="ar-SA"/>
+              </w:rPr>
+              <w:tab/>
+            </w:r>
+            <w:r>
+              <w:rPr>
+                <w:rStyle w:val="Hipercze"/>
+                <w:noProof/>
+              </w:rPr>
+              <w:t>Problemy i ryzyka</w:t>
+            </w:r>
+            <w:r>
+              <w:rPr>
+                <w:noProof/>
+                <w:webHidden/>
+              </w:rPr>
+              <w:tab/>
+            </w:r>
+            <w:r>
+              <w:rPr>
+                <w:noProof/>
+                <w:webHidden/>
+              </w:rPr>
+              <w:fldChar w:fldCharType="begin"/>
+            </w:r>
+            <w:r>
+              <w:rPr>
+                <w:noProof/>
+                <w:webHidden/>
+              </w:rPr>
+              <w:instrText xml:space="preserve"> PAGEREF _Toc472028163 \h </w:instrText>
+            </w:r>
+            <w:r>
+              <w:rPr>
+                <w:noProof/>
+                <w:webHidden/>
+              </w:rPr>
+            </w:r>
+            <w:r>
+              <w:rPr>
+                <w:noProof/>
+                <w:webHidden/>
+              </w:rPr>
+              <w:fldChar w:fldCharType="separate"/>
+            </w:r>
+            <w:r>
+              <w:rPr>
+                <w:noProof/>
+                <w:webHidden/>
+              </w:rPr>
+              <w:t>7</w:t>
+            </w:r>
+            <w:r>
+              <w:rPr>
+                <w:noProof/>
+                <w:webHidden/>
+              </w:rPr>
+              <w:fldChar w:fldCharType="end"/>
+            </w:r>
+          </w:hyperlink>
+        </w:p>
+        <w:p>
+          <w:r>
+            <w:fldChar w:fldCharType="end"/>
+          </w:r>
+        </w:p>
+      </w:sdtContent>
+    </w:sdt>
+    <w:p/>
+    <w:p>
+      <w:pPr>
+        <w:ind w:left="0"/>
+      </w:pPr>
     </w:p>
     <w:p>
       <w:pPr>
         <w:pStyle w:val="Nagwek1"/>
       </w:pPr>
       <w:bookmarkStart w:id="0" w:name="_Toc259470600"/>
+      <w:bookmarkStart w:id="1" w:name="_Toc472028134"/>
       <w:r>
         <w:lastRenderedPageBreak/>
         <w:t>Wprowadzenie</w:t>
       </w:r>
       <w:bookmarkEnd w:id="0"/>
+      <w:bookmarkEnd w:id="1"/>
     </w:p>
     <w:p>
       <w:pPr>
         <w:pStyle w:val="Nagwek2"/>
       </w:pPr>
-      <w:bookmarkStart w:id="1" w:name="_Toc259470601"/>
+      <w:bookmarkStart w:id="2" w:name="_Toc259470601"/>
+      <w:bookmarkStart w:id="3" w:name="_Toc472028135"/>
       <w:r>
         <w:t>Opis systemu</w:t>
       </w:r>
-      <w:bookmarkEnd w:id="1"/>
-    </w:p>
-    <w:p>
+      <w:bookmarkEnd w:id="2"/>
+      <w:bookmarkEnd w:id="3"/>
+    </w:p>
+    <w:p>
+      <w:pPr>
+        <w:jc w:val="both"/>
+      </w:pPr>
       <w:r>
         <w:t xml:space="preserve">Celem projektu jest stworzenie </w:t>
       </w:r>
@@ -1649,11 +2975,13 @@
       <w:pPr>
         <w:pStyle w:val="Nagwek2"/>
       </w:pPr>
-      <w:bookmarkStart w:id="2" w:name="_Toc259470603"/>
+      <w:bookmarkStart w:id="4" w:name="_Toc259470603"/>
+      <w:bookmarkStart w:id="5" w:name="_Toc472028136"/>
       <w:r>
         <w:t>Słownik</w:t>
       </w:r>
-      <w:bookmarkEnd w:id="2"/>
+      <w:bookmarkEnd w:id="4"/>
+      <w:bookmarkEnd w:id="5"/>
     </w:p>
     <w:p>
       <w:r>
@@ -1693,22 +3021,26 @@
       <w:pPr>
         <w:pStyle w:val="Nagwek1"/>
       </w:pPr>
-      <w:bookmarkStart w:id="3" w:name="_Toc259470604"/>
+      <w:bookmarkStart w:id="6" w:name="_Toc259470604"/>
+      <w:bookmarkStart w:id="7" w:name="_Toc472028137"/>
       <w:r>
         <w:t>Wymagania funkcjonalne - p</w:t>
       </w:r>
       <w:r>
         <w:t>rzypadki użycia</w:t>
       </w:r>
-      <w:bookmarkEnd w:id="3"/>
+      <w:bookmarkEnd w:id="6"/>
+      <w:bookmarkEnd w:id="7"/>
     </w:p>
     <w:p>
       <w:pPr>
         <w:pStyle w:val="Nagwek2"/>
       </w:pPr>
+      <w:bookmarkStart w:id="8" w:name="_Toc472028138"/>
       <w:r>
         <w:t>PAC-MEN</w:t>
       </w:r>
+      <w:bookmarkEnd w:id="8"/>
     </w:p>
     <w:p>
       <w:r>
@@ -1734,7 +3066,7 @@
                     </pic:cNvPicPr>
                   </pic:nvPicPr>
                   <pic:blipFill>
-                    <a:blip r:embed="rId8" cstate="print">
+                    <a:blip r:embed="rId9" cstate="print">
                       <a:extLst>
                         <a:ext uri="{28A0092B-C50C-407E-A947-70E740481C1C}">
                           <a14:useLocalDpi xmlns:a14="http://schemas.microsoft.com/office/drawing/2010/main" xmlns:wps="http://schemas.microsoft.com/office/word/2010/wordprocessingShape" xmlns:wpi="http://schemas.microsoft.com/office/word/2010/wordprocessingInk" xmlns:wpg="http://schemas.microsoft.com/office/word/2010/wordprocessingGroup" xmlns:w14="http://schemas.microsoft.com/office/word/2010/wordml" xmlns:w="http://schemas.openxmlformats.org/wordprocessingml/2006/main" xmlns:w10="urn:schemas-microsoft-com:office:word" xmlns:wp14="http://schemas.microsoft.com/office/word/2010/wordprocessingDrawing" xmlns:v="urn:schemas-microsoft-com:vml" xmlns:o="urn:schemas-microsoft-com:office:office" xmlns:mc="http://schemas.openxmlformats.org/markup-compatibility/2006" xmlns:wpc="http://schemas.microsoft.com/office/word/2010/wordprocessingCanvas" xmlns="" val="0"/>
@@ -1769,11 +3101,16 @@
       <w:pPr>
         <w:pStyle w:val="Nagwek3"/>
       </w:pPr>
+      <w:bookmarkStart w:id="9" w:name="_Toc472028139"/>
       <w:r>
         <w:t>Opis przypadku użycia</w:t>
       </w:r>
-    </w:p>
-    <w:p>
+      <w:bookmarkEnd w:id="9"/>
+    </w:p>
+    <w:p>
+      <w:pPr>
+        <w:ind w:left="708"/>
+      </w:pPr>
       <w:r>
         <w:t>Główna logika użycia aplikacji. Dowolny gracz ma możliwość zmiany sterowania Pac-Manami, wyświetlenia poprzednich wyników, wyjścia, bądź rozpoczęcia rozgrywki.</w:t>
       </w:r>
@@ -1782,16 +3119,24 @@
       <w:pPr>
         <w:pStyle w:val="Nagwek3"/>
       </w:pPr>
+      <w:bookmarkStart w:id="10" w:name="_Toc472028140"/>
       <w:r>
         <w:t>Aktorzy</w:t>
       </w:r>
-    </w:p>
-    <w:p>
+      <w:bookmarkEnd w:id="10"/>
+    </w:p>
+    <w:p>
+      <w:pPr>
+        <w:ind w:firstLine="141"/>
+      </w:pPr>
       <w:r>
         <w:t>Gracz 1 – użytkownik odpowiedzialny za sterowanie Pac-Manem nr 1.</w:t>
       </w:r>
     </w:p>
     <w:p>
+      <w:pPr>
+        <w:ind w:firstLine="141"/>
+      </w:pPr>
       <w:r>
         <w:t>Gracz 2 – użytkownik odpowiedzialny za sterowanie Pac-Manem nr 2.</w:t>
       </w:r>
@@ -1800,26 +3145,48 @@
       <w:pPr>
         <w:pStyle w:val="Nagwek3"/>
       </w:pPr>
+      <w:bookmarkStart w:id="11" w:name="_Toc472028141"/>
       <w:r>
         <w:t>Poziom</w:t>
       </w:r>
-    </w:p>
-    <w:p>
+      <w:bookmarkEnd w:id="11"/>
+    </w:p>
+    <w:p>
+      <w:pPr>
+        <w:ind w:firstLine="141"/>
+      </w:pPr>
       <w:r>
         <w:t>Użytkownika</w:t>
       </w:r>
     </w:p>
     <w:p>
       <w:pPr>
+        <w:spacing w:after="0" w:line="240" w:lineRule="auto"/>
+        <w:ind w:left="0"/>
+      </w:pPr>
+      <w:r>
+        <w:br w:type="page"/>
+      </w:r>
+    </w:p>
+    <w:p>
+      <w:pPr>
         <w:pStyle w:val="Nagwek3"/>
       </w:pPr>
-      <w:r>
-        <w:t>Cele użytkowników</w:t>
-      </w:r>
-    </w:p>
-    <w:p>
+      <w:bookmarkStart w:id="12" w:name="_Toc472028142"/>
       <w:r>
         <w:lastRenderedPageBreak/>
+        <w:t>Cele użytkownikó</w:t>
+      </w:r>
+      <w:bookmarkEnd w:id="12"/>
+      <w:r>
+        <w:t>w</w:t>
+      </w:r>
+    </w:p>
+    <w:p>
+      <w:pPr>
+        <w:ind w:firstLine="141"/>
+      </w:pPr>
+      <w:r>
         <w:t xml:space="preserve">Rozpoczęcie i zakończenie rozgrywki w </w:t>
       </w:r>
       <w:proofErr w:type="spellStart"/>
@@ -1835,11 +3202,16 @@
       <w:pPr>
         <w:pStyle w:val="Nagwek3"/>
       </w:pPr>
+      <w:bookmarkStart w:id="13" w:name="_Toc472028143"/>
       <w:r>
         <w:t>Wyzwalacz</w:t>
       </w:r>
-    </w:p>
-    <w:p>
+      <w:bookmarkEnd w:id="13"/>
+    </w:p>
+    <w:p>
+      <w:pPr>
+        <w:ind w:firstLine="141"/>
+      </w:pPr>
       <w:r>
         <w:t>P</w:t>
       </w:r>
@@ -1854,11 +3226,16 @@
       <w:pPr>
         <w:pStyle w:val="Nagwek3"/>
       </w:pPr>
+      <w:bookmarkStart w:id="14" w:name="_Toc472028144"/>
       <w:r>
         <w:t>Warunki końcowe</w:t>
       </w:r>
-    </w:p>
-    <w:p>
+      <w:bookmarkEnd w:id="14"/>
+    </w:p>
+    <w:p>
+      <w:pPr>
+        <w:ind w:firstLine="141"/>
+      </w:pPr>
       <w:r>
         <w:t>Rozgrywka zakończyła się i został</w:t>
       </w:r>
@@ -1882,12 +3259,14 @@
       <w:pPr>
         <w:pStyle w:val="Nagwek3"/>
       </w:pPr>
+      <w:bookmarkStart w:id="15" w:name="_Toc472028145"/>
       <w:r>
         <w:t>Scenariusz</w:t>
       </w:r>
       <w:r>
         <w:t>e przypadków użycia</w:t>
       </w:r>
+      <w:bookmarkEnd w:id="15"/>
     </w:p>
     <w:p>
       <w:pPr>
@@ -2506,6 +3885,7 @@
         <w:spacing w:after="0"/>
       </w:pPr>
       <w:r>
+        <w:lastRenderedPageBreak/>
         <w:tab/>
       </w:r>
       <w:r>
@@ -2518,7 +3898,6 @@
         <w:spacing w:after="0"/>
       </w:pPr>
       <w:r>
-        <w:lastRenderedPageBreak/>
         <w:tab/>
       </w:r>
       <w:r>
@@ -2941,264 +4320,325 @@
         <w:spacing w:after="0"/>
         <w:rPr>
           <w:b/>
-          <w:color w:val="FF0000"/>
         </w:rPr>
       </w:pPr>
       <w:r>
         <w:rPr>
           <w:b/>
         </w:rPr>
-        <w:t xml:space="preserve"> S4. Przeglądanie wyników (</w:t>
-      </w:r>
-      <w:r>
-        <w:rPr>
-          <w:b/>
-          <w:color w:val="FF0000"/>
-        </w:rPr>
-        <w:t>na razie nie działa)</w:t>
+        <w:t xml:space="preserve">S4. Przeglądanie wyników </w:t>
       </w:r>
     </w:p>
     <w:p>
       <w:pPr>
         <w:spacing w:after="0"/>
         <w:rPr>
-          <w:b/>
-          <w:color w:val="FF0000"/>
+          <w:u w:val="single"/>
         </w:rPr>
       </w:pPr>
       <w:r>
         <w:rPr>
-          <w:b/>
+          <w:u w:val="single"/>
         </w:rPr>
-        <w:t xml:space="preserve">S5. Przebieg gry – </w:t>
-      </w:r>
-      <w:proofErr w:type="spellStart"/>
-      <w:r>
+        <w:t>4.1 Opis:</w:t>
+      </w:r>
+    </w:p>
+    <w:p>
+      <w:pPr>
+        <w:spacing w:after="0"/>
+      </w:pPr>
+      <w:r>
+        <w:t>Umożliwienie przeglądania zapisanych wyników rozgrywek.</w:t>
+      </w:r>
+    </w:p>
+    <w:p>
+      <w:pPr>
+        <w:spacing w:after="0"/>
+      </w:pPr>
+    </w:p>
+    <w:p>
+      <w:pPr>
+        <w:spacing w:after="0"/>
         <w:rPr>
-          <w:b/>
+          <w:u w:val="single"/>
         </w:rPr>
-        <w:t>boost</w:t>
-      </w:r>
-      <w:proofErr w:type="spellEnd"/>
+      </w:pPr>
       <w:r>
         <w:rPr>
-          <w:b/>
+          <w:u w:val="single"/>
         </w:rPr>
-        <w:t xml:space="preserve"> (</w:t>
-      </w:r>
-      <w:r>
+        <w:t>4.2 Warunki początkowe i końcowe:</w:t>
+      </w:r>
+    </w:p>
+    <w:p>
+      <w:pPr>
+        <w:spacing w:after="0"/>
+      </w:pPr>
+      <w:r>
+        <w:t>Wyświetlenie menu głównego.</w:t>
+      </w:r>
+    </w:p>
+    <w:p>
+      <w:pPr>
+        <w:spacing w:after="0"/>
+      </w:pPr>
+    </w:p>
+    <w:p>
+      <w:pPr>
+        <w:spacing w:after="0"/>
         <w:rPr>
-          <w:b/>
-          <w:color w:val="FF0000"/>
+          <w:u w:val="single"/>
         </w:rPr>
-        <w:t xml:space="preserve">na razie nie </w:t>
-      </w:r>
-      <w:proofErr w:type="spellStart"/>
+      </w:pPr>
+      <w:r>
+        <w:t xml:space="preserve">4.3 </w:t>
+      </w:r>
       <w:r>
         <w:rPr>
-          <w:b/>
-          <w:color w:val="FF0000"/>
+          <w:u w:val="single"/>
         </w:rPr>
-        <w:t>działą</w:t>
-      </w:r>
-      <w:proofErr w:type="spellEnd"/>
-      <w:r>
-        <w:rPr>
-          <w:b/>
-          <w:color w:val="FF0000"/>
-        </w:rPr>
-        <w:t>)</w:t>
+        <w:t>Przebieg główny:</w:t>
       </w:r>
     </w:p>
     <w:p>
       <w:pPr>
         <w:spacing w:after="0"/>
-        <w:ind w:left="0"/>
-        <w:rPr>
-          <w:b/>
-        </w:rPr>
-      </w:pPr>
+      </w:pPr>
+      <w:r>
+        <w:tab/>
+      </w:r>
+      <w:r>
+        <w:tab/>
+        <w:t>1. Użytkownik wybiera z menu opcję „Wyniki”.</w:t>
+      </w:r>
     </w:p>
     <w:p>
       <w:pPr>
         <w:spacing w:after="0"/>
       </w:pPr>
+      <w:r>
+        <w:tab/>
+      </w:r>
+      <w:r>
+        <w:tab/>
+        <w:t>2. Wyświetlone zostają liczby zdobytych punktów z zapisanych rozgrywek.</w:t>
+      </w:r>
     </w:p>
     <w:p>
       <w:pPr>
         <w:spacing w:after="0"/>
       </w:pPr>
+      <w:r>
+        <w:tab/>
+      </w:r>
+      <w:r>
+        <w:tab/>
+        <w:t>3. Użytkownik powraca do menu.</w:t>
+      </w:r>
+    </w:p>
+    <w:p>
+      <w:pPr>
+        <w:spacing w:after="0"/>
+      </w:pPr>
+    </w:p>
+    <w:p>
+      <w:pPr>
+        <w:pStyle w:val="Nagwek1"/>
+      </w:pPr>
+      <w:bookmarkStart w:id="16" w:name="_Toc259470606"/>
+      <w:bookmarkStart w:id="17" w:name="_Toc472028147"/>
+      <w:r>
+        <w:t>Wymagania niefunkcjonalne</w:t>
+      </w:r>
+      <w:bookmarkEnd w:id="16"/>
+      <w:bookmarkEnd w:id="17"/>
+    </w:p>
+    <w:p>
+      <w:pPr>
+        <w:pStyle w:val="Nagwek2"/>
+      </w:pPr>
+      <w:bookmarkStart w:id="18" w:name="_Toc259470607"/>
+      <w:bookmarkStart w:id="19" w:name="_Toc472028148"/>
+      <w:r>
+        <w:t>Wymagania względem projektu</w:t>
+      </w:r>
+      <w:bookmarkEnd w:id="18"/>
+      <w:bookmarkEnd w:id="19"/>
     </w:p>
     <w:p>
       <w:pPr>
         <w:pStyle w:val="Nagwek3"/>
       </w:pPr>
-      <w:r>
-        <w:t>Decyzje</w:t>
-      </w:r>
-    </w:p>
-    <w:p>
-      <w:r>
-        <w:lastRenderedPageBreak/>
-        <w:t>Będąc w kroku 2) użytkownik musi mieć możliwość cofnięcia decyzji uruchamiania gry.</w:t>
-      </w:r>
-    </w:p>
-    <w:p>
-      <w:pPr>
-        <w:pStyle w:val="Nagwek1"/>
-      </w:pPr>
-      <w:bookmarkStart w:id="4" w:name="_Toc259470606"/>
-      <w:r>
-        <w:t>Wymagania niefunkcjonalne</w:t>
-      </w:r>
-      <w:bookmarkEnd w:id="4"/>
+      <w:bookmarkStart w:id="20" w:name="_Toc472028149"/>
+      <w:r>
+        <w:t>Czas realizacji</w:t>
+      </w:r>
+      <w:bookmarkEnd w:id="20"/>
+    </w:p>
+    <w:p>
+      <w:pPr>
+        <w:ind w:left="708"/>
+      </w:pPr>
+      <w:r>
+        <w:t>Końcowym czasem re</w:t>
+      </w:r>
+      <w:r>
+        <w:t>alizacji projektu jest termin o</w:t>
+      </w:r>
+      <w:bookmarkStart w:id="21" w:name="_GoBack"/>
+      <w:bookmarkEnd w:id="21"/>
+      <w:r>
+        <w:t>statnich zajęć zimowego semestru AGH w roku 2016/17, czyli 27.01.2017r.</w:t>
+      </w:r>
     </w:p>
     <w:p>
       <w:pPr>
         <w:pStyle w:val="Nagwek2"/>
       </w:pPr>
-      <w:bookmarkStart w:id="5" w:name="_Toc259470607"/>
-      <w:r>
-        <w:t>Wymagania względem projektu</w:t>
-      </w:r>
-      <w:bookmarkEnd w:id="5"/>
+      <w:bookmarkStart w:id="22" w:name="_Toc259470608"/>
+      <w:bookmarkStart w:id="23" w:name="_Toc472028150"/>
+      <w:r>
+        <w:t>Reguły biznesowe</w:t>
+      </w:r>
+      <w:bookmarkEnd w:id="22"/>
+      <w:bookmarkEnd w:id="23"/>
     </w:p>
     <w:p>
       <w:pPr>
         <w:pStyle w:val="Nagwek3"/>
       </w:pPr>
-      <w:r>
-        <w:t>Czas realizacji</w:t>
-      </w:r>
-    </w:p>
-    <w:p>
-      <w:r>
-        <w:t>Końcowym czasem re</w:t>
-      </w:r>
-      <w:r>
-        <w:t>alizacji projektu jest termin o</w:t>
-      </w:r>
-      <w:bookmarkStart w:id="6" w:name="_GoBack"/>
-      <w:bookmarkEnd w:id="6"/>
-      <w:r>
-        <w:t>statnich zajęć zimowego semestru AGH w roku 2016/17, czyli 27.01.2017r.</w:t>
+      <w:bookmarkStart w:id="24" w:name="_Toc472028151"/>
+      <w:r>
+        <w:t>Odpłatność</w:t>
+      </w:r>
+      <w:bookmarkEnd w:id="24"/>
+    </w:p>
+    <w:p>
+      <w:pPr>
+        <w:ind w:firstLine="141"/>
+      </w:pPr>
+      <w:r>
+        <w:t>System jest w pełni darmowy i dozwolona jest jego replikacja jak i rozprzestrzenianie.</w:t>
       </w:r>
     </w:p>
     <w:p>
       <w:pPr>
         <w:pStyle w:val="Nagwek2"/>
       </w:pPr>
-      <w:bookmarkStart w:id="7" w:name="_Toc259470608"/>
-      <w:r>
-        <w:t>Reguły biznesowe</w:t>
-      </w:r>
-      <w:bookmarkEnd w:id="7"/>
+      <w:bookmarkStart w:id="25" w:name="_Toc259470609"/>
+      <w:bookmarkStart w:id="26" w:name="_Toc472028152"/>
+      <w:r>
+        <w:t>Ograniczenia implementacji</w:t>
+      </w:r>
+      <w:bookmarkEnd w:id="25"/>
+      <w:bookmarkEnd w:id="26"/>
     </w:p>
     <w:p>
       <w:pPr>
         <w:pStyle w:val="Nagwek3"/>
       </w:pPr>
-      <w:r>
-        <w:t>Odpłatność</w:t>
-      </w:r>
-    </w:p>
-    <w:p>
-      <w:r>
-        <w:t>System jest w pełni darmowy i dozwolona jest jego replikacja jak i rozprzestrzenianie.</w:t>
+      <w:bookmarkStart w:id="27" w:name="_Toc472028153"/>
+      <w:r>
+        <w:t>Język</w:t>
+      </w:r>
+      <w:bookmarkEnd w:id="27"/>
+    </w:p>
+    <w:p>
+      <w:pPr>
+        <w:ind w:left="708"/>
+      </w:pPr>
+      <w:r>
+        <w:t>System jest napisany z wykorzystaniem języka programowania Java i wbudowanych w nim bibliotek.</w:t>
       </w:r>
     </w:p>
     <w:p>
       <w:pPr>
         <w:pStyle w:val="Nagwek2"/>
       </w:pPr>
-      <w:bookmarkStart w:id="8" w:name="_Toc259470609"/>
-      <w:r>
-        <w:t>Ograniczenia implementacji</w:t>
-      </w:r>
-      <w:bookmarkEnd w:id="8"/>
+      <w:bookmarkStart w:id="28" w:name="_Toc259470610"/>
+      <w:bookmarkStart w:id="29" w:name="_Toc472028154"/>
+      <w:r>
+        <w:t>Dostępność</w:t>
+      </w:r>
+      <w:r>
+        <w:t>, wydajność, niezawodność</w:t>
+      </w:r>
+      <w:bookmarkEnd w:id="28"/>
+      <w:bookmarkEnd w:id="29"/>
     </w:p>
     <w:p>
       <w:pPr>
         <w:pStyle w:val="Nagwek3"/>
       </w:pPr>
-      <w:r>
-        <w:t>Język</w:t>
-      </w:r>
-    </w:p>
-    <w:p>
-      <w:r>
-        <w:t>System jest napisany z wykorzystaniem języka programowania Java i wbudowanych w nim bibliotek.</w:t>
-      </w:r>
+      <w:bookmarkStart w:id="30" w:name="_Toc259470611"/>
+      <w:bookmarkStart w:id="31" w:name="_Toc472028155"/>
+      <w:r>
+        <w:t>Łatwość użycia</w:t>
+      </w:r>
+      <w:bookmarkEnd w:id="31"/>
+    </w:p>
+    <w:p>
+      <w:pPr>
+        <w:ind w:left="708" w:firstLine="12"/>
+      </w:pPr>
+      <w:r>
+        <w:t>Możliwość wykorzystania wszystkich funkcjonalności systemu bez potrzeby dodatkowego szkolenia.</w:t>
+      </w:r>
+    </w:p>
+    <w:p>
+      <w:pPr>
+        <w:pStyle w:val="Nagwek3"/>
+      </w:pPr>
+      <w:bookmarkStart w:id="32" w:name="_Toc472028156"/>
+      <w:r>
+        <w:t>Niezawodność</w:t>
+      </w:r>
+      <w:bookmarkEnd w:id="32"/>
+    </w:p>
+    <w:p>
+      <w:pPr>
+        <w:ind w:firstLine="141"/>
+      </w:pPr>
+      <w:r>
+        <w:t>Brak jakichkolwiek błędów występujących w trakcie działania systemu.</w:t>
+      </w:r>
+    </w:p>
+    <w:p>
+      <w:pPr>
+        <w:pStyle w:val="Nagwek3"/>
+      </w:pPr>
+      <w:bookmarkStart w:id="33" w:name="_Toc472028157"/>
+      <w:r>
+        <w:t>Szybkość działania</w:t>
+      </w:r>
+      <w:bookmarkEnd w:id="33"/>
+    </w:p>
+    <w:p>
+      <w:pPr>
+        <w:ind w:firstLine="141"/>
+      </w:pPr>
+      <w:r>
+        <w:t>Brak zauważalnych opóźnień w działaniu systemu. Czas reakcji &lt;</w:t>
+      </w:r>
+      <w:r>
+        <w:t>1</w:t>
+      </w:r>
+      <w:r>
+        <w:t>00ms.</w:t>
+      </w:r>
+      <w:bookmarkEnd w:id="30"/>
     </w:p>
     <w:p>
       <w:pPr>
         <w:pStyle w:val="Nagwek2"/>
       </w:pPr>
-      <w:bookmarkStart w:id="9" w:name="_Toc259470610"/>
-      <w:r>
-        <w:t>Dostępność</w:t>
-      </w:r>
-      <w:r>
-        <w:t>, wydajność, niezawodność</w:t>
-      </w:r>
-      <w:bookmarkEnd w:id="9"/>
-    </w:p>
-    <w:p>
-      <w:pPr>
-        <w:pStyle w:val="Nagwek3"/>
-      </w:pPr>
-      <w:bookmarkStart w:id="10" w:name="_Toc259470611"/>
-      <w:r>
-        <w:t>Łatwość użycia</w:t>
-      </w:r>
-    </w:p>
-    <w:p>
-      <w:r>
-        <w:t>Możliwość wykorzystania wszystkich funkcjonalności systemu bez potrzeby dodatkowego szkolenia.</w:t>
-      </w:r>
-    </w:p>
-    <w:p>
-      <w:pPr>
-        <w:pStyle w:val="Nagwek3"/>
-      </w:pPr>
-      <w:r>
-        <w:t>Niezawodność</w:t>
-      </w:r>
-    </w:p>
-    <w:p>
-      <w:r>
-        <w:t>Brak jakichkolwiek błędów występujących w trakcie działania systemu.</w:t>
-      </w:r>
-    </w:p>
-    <w:p>
-      <w:pPr>
-        <w:pStyle w:val="Nagwek3"/>
-      </w:pPr>
-      <w:r>
-        <w:t>Szybkość działania</w:t>
-      </w:r>
-    </w:p>
-    <w:p>
-      <w:r>
-        <w:t>Brak zauważalnych opóźnień w działaniu systemu. Czas reakcji &lt;</w:t>
-      </w:r>
-      <w:r>
-        <w:t>1</w:t>
-      </w:r>
-      <w:r>
-        <w:t>00ms.</w:t>
-      </w:r>
-      <w:bookmarkEnd w:id="10"/>
-    </w:p>
-    <w:p>
-      <w:pPr>
-        <w:pStyle w:val="Nagwek2"/>
-      </w:pPr>
-      <w:bookmarkStart w:id="11" w:name="_Toc259470612"/>
+      <w:bookmarkStart w:id="34" w:name="_Toc259470612"/>
+      <w:bookmarkStart w:id="35" w:name="_Toc472028158"/>
       <w:r>
         <w:t>Dokumentacja</w:t>
       </w:r>
-      <w:bookmarkEnd w:id="11"/>
+      <w:bookmarkEnd w:id="34"/>
+      <w:bookmarkEnd w:id="35"/>
     </w:p>
     <w:p>
       <w:pPr>
@@ -3242,21 +4682,28 @@
       <w:pPr>
         <w:pStyle w:val="Nagwek2"/>
       </w:pPr>
-      <w:bookmarkStart w:id="12" w:name="_Toc259470613"/>
+      <w:bookmarkStart w:id="36" w:name="_Toc259470613"/>
+      <w:bookmarkStart w:id="37" w:name="_Toc472028159"/>
       <w:r>
         <w:t>Utrzymanie systemu</w:t>
       </w:r>
-      <w:bookmarkEnd w:id="12"/>
+      <w:bookmarkEnd w:id="36"/>
+      <w:bookmarkEnd w:id="37"/>
     </w:p>
     <w:p>
       <w:pPr>
         <w:pStyle w:val="Nagwek3"/>
       </w:pPr>
+      <w:bookmarkStart w:id="38" w:name="_Toc472028160"/>
       <w:r>
         <w:t>Utrzymanie po finalizacji projektu</w:t>
       </w:r>
-    </w:p>
-    <w:p>
+      <w:bookmarkEnd w:id="38"/>
+    </w:p>
+    <w:p>
+      <w:pPr>
+        <w:ind w:left="708"/>
+      </w:pPr>
       <w:r>
         <w:t>Po zakończeniu budowy i oddaniu systemu do użytku nie będzie on dalej utrzymywany i rozwijany.</w:t>
       </w:r>
@@ -3265,11 +4712,14 @@
       <w:pPr>
         <w:pStyle w:val="Nagwek1"/>
       </w:pPr>
-      <w:bookmarkStart w:id="13" w:name="_Toc259470614"/>
-      <w:r>
+      <w:bookmarkStart w:id="39" w:name="_Toc259470614"/>
+      <w:bookmarkStart w:id="40" w:name="_Toc472028161"/>
+      <w:r>
+        <w:lastRenderedPageBreak/>
         <w:t>Model dziedziny</w:t>
       </w:r>
-      <w:bookmarkEnd w:id="13"/>
+      <w:bookmarkEnd w:id="39"/>
+      <w:bookmarkEnd w:id="40"/>
     </w:p>
     <w:p>
       <w:pPr>
@@ -3313,12 +4763,13 @@
       <w:pPr>
         <w:pStyle w:val="Nagwek1"/>
       </w:pPr>
-      <w:bookmarkStart w:id="14" w:name="_Toc259470615"/>
-      <w:r>
-        <w:lastRenderedPageBreak/>
+      <w:bookmarkStart w:id="41" w:name="_Toc259470615"/>
+      <w:bookmarkStart w:id="42" w:name="_Toc472028162"/>
+      <w:r>
         <w:t>Modele stanów obiektów dziedziny</w:t>
       </w:r>
-      <w:bookmarkEnd w:id="14"/>
+      <w:bookmarkEnd w:id="41"/>
+      <w:bookmarkEnd w:id="42"/>
     </w:p>
     <w:p>
       <w:pPr>
@@ -3337,11 +4788,13 @@
       <w:pPr>
         <w:pStyle w:val="Nagwek1"/>
       </w:pPr>
-      <w:bookmarkStart w:id="15" w:name="_Toc259470616"/>
+      <w:bookmarkStart w:id="43" w:name="_Toc259470616"/>
+      <w:bookmarkStart w:id="44" w:name="_Toc472028163"/>
       <w:r>
         <w:t>Problemy i ryzyka</w:t>
       </w:r>
-      <w:bookmarkEnd w:id="15"/>
+      <w:bookmarkEnd w:id="43"/>
+      <w:bookmarkEnd w:id="44"/>
     </w:p>
     <w:p>
       <w:pPr>
@@ -3357,12 +4810,12 @@
       </w:r>
     </w:p>
     <w:sectPr>
-      <w:headerReference w:type="even" r:id="rId9"/>
-      <w:headerReference w:type="default" r:id="rId10"/>
-      <w:footerReference w:type="even" r:id="rId11"/>
-      <w:footerReference w:type="default" r:id="rId12"/>
-      <w:headerReference w:type="first" r:id="rId13"/>
-      <w:footerReference w:type="first" r:id="rId14"/>
+      <w:headerReference w:type="even" r:id="rId10"/>
+      <w:headerReference w:type="default" r:id="rId11"/>
+      <w:footerReference w:type="even" r:id="rId12"/>
+      <w:footerReference w:type="default" r:id="rId13"/>
+      <w:headerReference w:type="first" r:id="rId14"/>
+      <w:footerReference w:type="first" r:id="rId15"/>
       <w:pgSz w:w="11906" w:h="16838"/>
       <w:pgMar w:top="1417" w:right="1417" w:bottom="1417" w:left="1417" w:header="708" w:footer="708" w:gutter="0"/>
       <w:cols w:space="708"/>
@@ -3417,27 +4870,17 @@
       </w:rPr>
       <w:t xml:space="preserve">~ </w:t>
     </w:r>
-    <w:r>
-      <w:fldChar w:fldCharType="begin"/>
-    </w:r>
-    <w:r>
-      <w:instrText xml:space="preserve"> PAGE    \* MERGEFORMAT </w:instrText>
-    </w:r>
-    <w:r>
-      <w:fldChar w:fldCharType="separate"/>
-    </w:r>
-    <w:r>
-      <w:rPr>
-        <w:rFonts w:ascii="Cambria" w:hAnsi="Cambria"/>
-        <w:noProof/>
-        <w:sz w:val="28"/>
-        <w:szCs w:val="28"/>
-      </w:rPr>
-      <w:t>4</w:t>
-    </w:r>
-    <w:r>
-      <w:fldChar w:fldCharType="end"/>
-    </w:r>
+    <w:fldSimple w:instr=" PAGE    \* MERGEFORMAT ">
+      <w:r>
+        <w:rPr>
+          <w:rFonts w:ascii="Cambria" w:hAnsi="Cambria"/>
+          <w:noProof/>
+          <w:sz w:val="28"/>
+          <w:szCs w:val="28"/>
+        </w:rPr>
+        <w:t>7</w:t>
+      </w:r>
+    </w:fldSimple>
     <w:r>
       <w:rPr>
         <w:rFonts w:ascii="Cambria" w:hAnsi="Cambria"/>
@@ -4738,7 +6181,6 @@
     <w:basedOn w:val="Nagwek1"/>
     <w:next w:val="Normalny"/>
     <w:uiPriority w:val="39"/>
-    <w:semiHidden/>
     <w:unhideWhenUsed/>
     <w:qFormat/>
     <w:rsid w:val="00B34817"/>
@@ -4885,6 +6327,19 @@
         <w:right w:w="108" w:type="dxa"/>
       </w:tblCellMar>
     </w:tblPr>
+  </w:style>
+  <w:style w:type="paragraph" w:styleId="Spistreci3">
+    <w:name w:val="toc 3"/>
+    <w:basedOn w:val="Normalny"/>
+    <w:next w:val="Normalny"/>
+    <w:autoRedefine/>
+    <w:uiPriority w:val="39"/>
+    <w:unhideWhenUsed/>
+    <w:rsid w:val="000E76A4"/>
+    <w:pPr>
+      <w:spacing w:after="100"/>
+      <w:ind w:left="440"/>
+    </w:pPr>
   </w:style>
 </w:styles>
 </file>
@@ -6109,10 +7564,22 @@
 </CoverPageProperties>
 </file>
 
+<file path=customXml/item2.xml><?xml version="1.0" encoding="utf-8"?>
+<b:Sources xmlns:b="http://schemas.openxmlformats.org/officeDocument/2006/bibliography" xmlns="http://schemas.openxmlformats.org/officeDocument/2006/bibliography" SelectedStyle="\APA.XSL" StyleName="APA Fifth Edition"/>
+</file>
+
 <file path=customXml/itemProps1.xml><?xml version="1.0" encoding="utf-8"?>
 <ds:datastoreItem xmlns:ds="http://schemas.openxmlformats.org/officeDocument/2006/customXml" ds:itemID="{55AF091B-3C7A-41E3-B477-F2FDAA23CFDA}">
   <ds:schemaRefs>
     <ds:schemaRef ds:uri="http://schemas.microsoft.com/office/2006/coverPageProps"/>
   </ds:schemaRefs>
 </ds:datastoreItem>
+</file>
+
+<file path=customXml/itemProps2.xml><?xml version="1.0" encoding="utf-8"?>
+<ds:datastoreItem xmlns:ds="http://schemas.openxmlformats.org/officeDocument/2006/customXml" ds:itemID="{AA4DEE4A-C79C-45C8-ABB1-505C562DA028}">
+  <ds:schemaRefs>
+    <ds:schemaRef ds:uri="http://schemas.openxmlformats.org/officeDocument/2006/bibliography"/>
+  </ds:schemaRefs>
+</ds:datastoreItem>
 </file>
</xml_diff>